<commit_message>
Aggiunta campo ID tabella YEAR
</commit_message>
<xml_diff>
--- a/3_Documentazione (word e pdf)/i4_finke_doc_lpi.docx
+++ b/3_Documentazione (word e pdf)/i4_finke_doc_lpi.docx
@@ -138,7 +138,7 @@
         <w:rPr>
           <w:noProof/>
         </w:rPr>
-        <w:instrText xml:space="preserve"> PAGEREF _Toc40443977 \h </w:instrText>
+        <w:instrText xml:space="preserve"> PAGEREF _Toc40444270 \h </w:instrText>
       </w:r>
       <w:r>
         <w:rPr>
@@ -217,7 +217,7 @@
         <w:rPr>
           <w:noProof/>
         </w:rPr>
-        <w:instrText xml:space="preserve"> PAGEREF _Toc40443978 \h </w:instrText>
+        <w:instrText xml:space="preserve"> PAGEREF _Toc40444271 \h </w:instrText>
       </w:r>
       <w:r>
         <w:rPr>
@@ -296,7 +296,7 @@
         <w:rPr>
           <w:noProof/>
         </w:rPr>
-        <w:instrText xml:space="preserve"> PAGEREF _Toc40443979 \h </w:instrText>
+        <w:instrText xml:space="preserve"> PAGEREF _Toc40444272 \h </w:instrText>
       </w:r>
       <w:r>
         <w:rPr>
@@ -375,7 +375,7 @@
         <w:rPr>
           <w:noProof/>
         </w:rPr>
-        <w:instrText xml:space="preserve"> PAGEREF _Toc40443980 \h </w:instrText>
+        <w:instrText xml:space="preserve"> PAGEREF _Toc40444273 \h </w:instrText>
       </w:r>
       <w:r>
         <w:rPr>
@@ -454,7 +454,7 @@
         <w:rPr>
           <w:noProof/>
         </w:rPr>
-        <w:instrText xml:space="preserve"> PAGEREF _Toc40443981 \h </w:instrText>
+        <w:instrText xml:space="preserve"> PAGEREF _Toc40444274 \h </w:instrText>
       </w:r>
       <w:r>
         <w:rPr>
@@ -533,7 +533,7 @@
         <w:rPr>
           <w:noProof/>
         </w:rPr>
-        <w:instrText xml:space="preserve"> PAGEREF _Toc40443982 \h </w:instrText>
+        <w:instrText xml:space="preserve"> PAGEREF _Toc40444275 \h </w:instrText>
       </w:r>
       <w:r>
         <w:rPr>
@@ -612,7 +612,7 @@
         <w:rPr>
           <w:noProof/>
         </w:rPr>
-        <w:instrText xml:space="preserve"> PAGEREF _Toc40443983 \h </w:instrText>
+        <w:instrText xml:space="preserve"> PAGEREF _Toc40444276 \h </w:instrText>
       </w:r>
       <w:r>
         <w:rPr>
@@ -691,7 +691,7 @@
         <w:rPr>
           <w:noProof/>
         </w:rPr>
-        <w:instrText xml:space="preserve"> PAGEREF _Toc40443984 \h </w:instrText>
+        <w:instrText xml:space="preserve"> PAGEREF _Toc40444277 \h </w:instrText>
       </w:r>
       <w:r>
         <w:rPr>
@@ -770,7 +770,7 @@
         <w:rPr>
           <w:noProof/>
         </w:rPr>
-        <w:instrText xml:space="preserve"> PAGEREF _Toc40443985 \h </w:instrText>
+        <w:instrText xml:space="preserve"> PAGEREF _Toc40444278 \h </w:instrText>
       </w:r>
       <w:r>
         <w:rPr>
@@ -849,7 +849,7 @@
         <w:rPr>
           <w:noProof/>
         </w:rPr>
-        <w:instrText xml:space="preserve"> PAGEREF _Toc40443986 \h </w:instrText>
+        <w:instrText xml:space="preserve"> PAGEREF _Toc40444279 \h </w:instrText>
       </w:r>
       <w:r>
         <w:rPr>
@@ -928,7 +928,7 @@
         <w:rPr>
           <w:noProof/>
         </w:rPr>
-        <w:instrText xml:space="preserve"> PAGEREF _Toc40443987 \h </w:instrText>
+        <w:instrText xml:space="preserve"> PAGEREF _Toc40444280 \h </w:instrText>
       </w:r>
       <w:r>
         <w:rPr>
@@ -1007,7 +1007,7 @@
         <w:rPr>
           <w:noProof/>
         </w:rPr>
-        <w:instrText xml:space="preserve"> PAGEREF _Toc40443988 \h </w:instrText>
+        <w:instrText xml:space="preserve"> PAGEREF _Toc40444281 \h </w:instrText>
       </w:r>
       <w:r>
         <w:rPr>
@@ -1086,7 +1086,7 @@
         <w:rPr>
           <w:noProof/>
         </w:rPr>
-        <w:instrText xml:space="preserve"> PAGEREF _Toc40443989 \h </w:instrText>
+        <w:instrText xml:space="preserve"> PAGEREF _Toc40444282 \h </w:instrText>
       </w:r>
       <w:r>
         <w:rPr>
@@ -1165,7 +1165,7 @@
         <w:rPr>
           <w:noProof/>
         </w:rPr>
-        <w:instrText xml:space="preserve"> PAGEREF _Toc40443990 \h </w:instrText>
+        <w:instrText xml:space="preserve"> PAGEREF _Toc40444283 \h </w:instrText>
       </w:r>
       <w:r>
         <w:rPr>
@@ -1244,7 +1244,7 @@
         <w:rPr>
           <w:noProof/>
         </w:rPr>
-        <w:instrText xml:space="preserve"> PAGEREF _Toc40443991 \h </w:instrText>
+        <w:instrText xml:space="preserve"> PAGEREF _Toc40444284 \h </w:instrText>
       </w:r>
       <w:r>
         <w:rPr>
@@ -1323,7 +1323,7 @@
         <w:rPr>
           <w:noProof/>
         </w:rPr>
-        <w:instrText xml:space="preserve"> PAGEREF _Toc40443992 \h </w:instrText>
+        <w:instrText xml:space="preserve"> PAGEREF _Toc40444285 \h </w:instrText>
       </w:r>
       <w:r>
         <w:rPr>
@@ -1402,7 +1402,7 @@
         <w:rPr>
           <w:noProof/>
         </w:rPr>
-        <w:instrText xml:space="preserve"> PAGEREF _Toc40443993 \h </w:instrText>
+        <w:instrText xml:space="preserve"> PAGEREF _Toc40444286 \h </w:instrText>
       </w:r>
       <w:r>
         <w:rPr>
@@ -1481,7 +1481,7 @@
         <w:rPr>
           <w:noProof/>
         </w:rPr>
-        <w:instrText xml:space="preserve"> PAGEREF _Toc40443994 \h </w:instrText>
+        <w:instrText xml:space="preserve"> PAGEREF _Toc40444287 \h </w:instrText>
       </w:r>
       <w:r>
         <w:rPr>
@@ -1560,7 +1560,7 @@
         <w:rPr>
           <w:noProof/>
         </w:rPr>
-        <w:instrText xml:space="preserve"> PAGEREF _Toc40443995 \h </w:instrText>
+        <w:instrText xml:space="preserve"> PAGEREF _Toc40444288 \h </w:instrText>
       </w:r>
       <w:r>
         <w:rPr>
@@ -1639,7 +1639,7 @@
         <w:rPr>
           <w:noProof/>
         </w:rPr>
-        <w:instrText xml:space="preserve"> PAGEREF _Toc40443996 \h </w:instrText>
+        <w:instrText xml:space="preserve"> PAGEREF _Toc40444289 \h </w:instrText>
       </w:r>
       <w:r>
         <w:rPr>
@@ -1718,7 +1718,7 @@
         <w:rPr>
           <w:noProof/>
         </w:rPr>
-        <w:instrText xml:space="preserve"> PAGEREF _Toc40443997 \h </w:instrText>
+        <w:instrText xml:space="preserve"> PAGEREF _Toc40444290 \h </w:instrText>
       </w:r>
       <w:r>
         <w:rPr>
@@ -1797,7 +1797,7 @@
         <w:rPr>
           <w:noProof/>
         </w:rPr>
-        <w:instrText xml:space="preserve"> PAGEREF _Toc40443998 \h </w:instrText>
+        <w:instrText xml:space="preserve"> PAGEREF _Toc40444291 \h </w:instrText>
       </w:r>
       <w:r>
         <w:rPr>
@@ -1876,7 +1876,7 @@
         <w:rPr>
           <w:noProof/>
         </w:rPr>
-        <w:instrText xml:space="preserve"> PAGEREF _Toc40443999 \h </w:instrText>
+        <w:instrText xml:space="preserve"> PAGEREF _Toc40444292 \h </w:instrText>
       </w:r>
       <w:r>
         <w:rPr>
@@ -1893,7 +1893,7 @@
         <w:rPr>
           <w:noProof/>
         </w:rPr>
-        <w:t>16</w:t>
+        <w:t>17</w:t>
       </w:r>
       <w:r>
         <w:rPr>
@@ -1955,7 +1955,7 @@
         <w:rPr>
           <w:noProof/>
         </w:rPr>
-        <w:instrText xml:space="preserve"> PAGEREF _Toc40444000 \h </w:instrText>
+        <w:instrText xml:space="preserve"> PAGEREF _Toc40444293 \h </w:instrText>
       </w:r>
       <w:r>
         <w:rPr>
@@ -2034,7 +2034,7 @@
         <w:rPr>
           <w:noProof/>
         </w:rPr>
-        <w:instrText xml:space="preserve"> PAGEREF _Toc40444001 \h </w:instrText>
+        <w:instrText xml:space="preserve"> PAGEREF _Toc40444294 \h </w:instrText>
       </w:r>
       <w:r>
         <w:rPr>
@@ -2113,7 +2113,7 @@
         <w:rPr>
           <w:noProof/>
         </w:rPr>
-        <w:instrText xml:space="preserve"> PAGEREF _Toc40444002 \h </w:instrText>
+        <w:instrText xml:space="preserve"> PAGEREF _Toc40444295 \h </w:instrText>
       </w:r>
       <w:r>
         <w:rPr>
@@ -2192,7 +2192,7 @@
         <w:rPr>
           <w:noProof/>
         </w:rPr>
-        <w:instrText xml:space="preserve"> PAGEREF _Toc40444003 \h </w:instrText>
+        <w:instrText xml:space="preserve"> PAGEREF _Toc40444296 \h </w:instrText>
       </w:r>
       <w:r>
         <w:rPr>
@@ -2209,7 +2209,7 @@
         <w:rPr>
           <w:noProof/>
         </w:rPr>
-        <w:t>18</w:t>
+        <w:t>19</w:t>
       </w:r>
       <w:r>
         <w:rPr>
@@ -2271,7 +2271,7 @@
         <w:rPr>
           <w:noProof/>
         </w:rPr>
-        <w:instrText xml:space="preserve"> PAGEREF _Toc40444004 \h </w:instrText>
+        <w:instrText xml:space="preserve"> PAGEREF _Toc40444297 \h </w:instrText>
       </w:r>
       <w:r>
         <w:rPr>
@@ -2288,7 +2288,7 @@
         <w:rPr>
           <w:noProof/>
         </w:rPr>
-        <w:t>18</w:t>
+        <w:t>19</w:t>
       </w:r>
       <w:r>
         <w:rPr>
@@ -2350,7 +2350,7 @@
         <w:rPr>
           <w:noProof/>
         </w:rPr>
-        <w:instrText xml:space="preserve"> PAGEREF _Toc40444005 \h </w:instrText>
+        <w:instrText xml:space="preserve"> PAGEREF _Toc40444298 \h </w:instrText>
       </w:r>
       <w:r>
         <w:rPr>
@@ -2367,7 +2367,7 @@
         <w:rPr>
           <w:noProof/>
         </w:rPr>
-        <w:t>19</w:t>
+        <w:t>20</w:t>
       </w:r>
       <w:r>
         <w:rPr>
@@ -2429,7 +2429,7 @@
         <w:rPr>
           <w:noProof/>
         </w:rPr>
-        <w:instrText xml:space="preserve"> PAGEREF _Toc40444006 \h </w:instrText>
+        <w:instrText xml:space="preserve"> PAGEREF _Toc40444299 \h </w:instrText>
       </w:r>
       <w:r>
         <w:rPr>
@@ -2446,7 +2446,7 @@
         <w:rPr>
           <w:noProof/>
         </w:rPr>
-        <w:t>19</w:t>
+        <w:t>20</w:t>
       </w:r>
       <w:r>
         <w:rPr>
@@ -2508,7 +2508,7 @@
         <w:rPr>
           <w:noProof/>
         </w:rPr>
-        <w:instrText xml:space="preserve"> PAGEREF _Toc40444007 \h </w:instrText>
+        <w:instrText xml:space="preserve"> PAGEREF _Toc40444300 \h </w:instrText>
       </w:r>
       <w:r>
         <w:rPr>
@@ -2525,7 +2525,7 @@
         <w:rPr>
           <w:noProof/>
         </w:rPr>
-        <w:t>20</w:t>
+        <w:t>21</w:t>
       </w:r>
       <w:r>
         <w:rPr>
@@ -2587,7 +2587,7 @@
         <w:rPr>
           <w:noProof/>
         </w:rPr>
-        <w:instrText xml:space="preserve"> PAGEREF _Toc40444008 \h </w:instrText>
+        <w:instrText xml:space="preserve"> PAGEREF _Toc40444301 \h </w:instrText>
       </w:r>
       <w:r>
         <w:rPr>
@@ -2604,7 +2604,7 @@
         <w:rPr>
           <w:noProof/>
         </w:rPr>
-        <w:t>20</w:t>
+        <w:t>21</w:t>
       </w:r>
       <w:r>
         <w:rPr>
@@ -2666,7 +2666,7 @@
         <w:rPr>
           <w:noProof/>
         </w:rPr>
-        <w:instrText xml:space="preserve"> PAGEREF _Toc40444009 \h </w:instrText>
+        <w:instrText xml:space="preserve"> PAGEREF _Toc40444302 \h </w:instrText>
       </w:r>
       <w:r>
         <w:rPr>
@@ -2683,7 +2683,7 @@
         <w:rPr>
           <w:noProof/>
         </w:rPr>
-        <w:t>20</w:t>
+        <w:t>21</w:t>
       </w:r>
       <w:r>
         <w:rPr>
@@ -2745,7 +2745,7 @@
         <w:rPr>
           <w:noProof/>
         </w:rPr>
-        <w:instrText xml:space="preserve"> PAGEREF _Toc40444010 \h </w:instrText>
+        <w:instrText xml:space="preserve"> PAGEREF _Toc40444303 \h </w:instrText>
       </w:r>
       <w:r>
         <w:rPr>
@@ -2762,7 +2762,7 @@
         <w:rPr>
           <w:noProof/>
         </w:rPr>
-        <w:t>20</w:t>
+        <w:t>21</w:t>
       </w:r>
       <w:r>
         <w:rPr>
@@ -2824,7 +2824,7 @@
         <w:rPr>
           <w:noProof/>
         </w:rPr>
-        <w:instrText xml:space="preserve"> PAGEREF _Toc40444011 \h </w:instrText>
+        <w:instrText xml:space="preserve"> PAGEREF _Toc40444304 \h </w:instrText>
       </w:r>
       <w:r>
         <w:rPr>
@@ -2841,7 +2841,7 @@
         <w:rPr>
           <w:noProof/>
         </w:rPr>
-        <w:t>21</w:t>
+        <w:t>22</w:t>
       </w:r>
       <w:r>
         <w:rPr>
@@ -2903,7 +2903,7 @@
         <w:rPr>
           <w:noProof/>
         </w:rPr>
-        <w:instrText xml:space="preserve"> PAGEREF _Toc40444012 \h </w:instrText>
+        <w:instrText xml:space="preserve"> PAGEREF _Toc40444305 \h </w:instrText>
       </w:r>
       <w:r>
         <w:rPr>
@@ -2920,7 +2920,7 @@
         <w:rPr>
           <w:noProof/>
         </w:rPr>
-        <w:t>21</w:t>
+        <w:t>22</w:t>
       </w:r>
       <w:r>
         <w:rPr>
@@ -2982,7 +2982,7 @@
         <w:rPr>
           <w:noProof/>
         </w:rPr>
-        <w:instrText xml:space="preserve"> PAGEREF _Toc40444013 \h </w:instrText>
+        <w:instrText xml:space="preserve"> PAGEREF _Toc40444306 \h </w:instrText>
       </w:r>
       <w:r>
         <w:rPr>
@@ -2999,7 +2999,7 @@
         <w:rPr>
           <w:noProof/>
         </w:rPr>
-        <w:t>21</w:t>
+        <w:t>22</w:t>
       </w:r>
       <w:r>
         <w:rPr>
@@ -3061,7 +3061,7 @@
         <w:rPr>
           <w:noProof/>
         </w:rPr>
-        <w:instrText xml:space="preserve"> PAGEREF _Toc40444014 \h </w:instrText>
+        <w:instrText xml:space="preserve"> PAGEREF _Toc40444307 \h </w:instrText>
       </w:r>
       <w:r>
         <w:rPr>
@@ -3078,7 +3078,7 @@
         <w:rPr>
           <w:noProof/>
         </w:rPr>
-        <w:t>22</w:t>
+        <w:t>23</w:t>
       </w:r>
       <w:r>
         <w:rPr>
@@ -3140,7 +3140,7 @@
         <w:rPr>
           <w:noProof/>
         </w:rPr>
-        <w:instrText xml:space="preserve"> PAGEREF _Toc40444015 \h </w:instrText>
+        <w:instrText xml:space="preserve"> PAGEREF _Toc40444308 \h </w:instrText>
       </w:r>
       <w:r>
         <w:rPr>
@@ -3157,7 +3157,7 @@
         <w:rPr>
           <w:noProof/>
         </w:rPr>
-        <w:t>22</w:t>
+        <w:t>23</w:t>
       </w:r>
       <w:r>
         <w:rPr>
@@ -3219,7 +3219,7 @@
         <w:rPr>
           <w:noProof/>
         </w:rPr>
-        <w:instrText xml:space="preserve"> PAGEREF _Toc40444016 \h </w:instrText>
+        <w:instrText xml:space="preserve"> PAGEREF _Toc40444309 \h </w:instrText>
       </w:r>
       <w:r>
         <w:rPr>
@@ -3236,7 +3236,7 @@
         <w:rPr>
           <w:noProof/>
         </w:rPr>
-        <w:t>22</w:t>
+        <w:t>23</w:t>
       </w:r>
       <w:r>
         <w:rPr>
@@ -3298,7 +3298,7 @@
         <w:rPr>
           <w:noProof/>
         </w:rPr>
-        <w:instrText xml:space="preserve"> PAGEREF _Toc40444017 \h </w:instrText>
+        <w:instrText xml:space="preserve"> PAGEREF _Toc40444310 \h </w:instrText>
       </w:r>
       <w:r>
         <w:rPr>
@@ -3315,7 +3315,7 @@
         <w:rPr>
           <w:noProof/>
         </w:rPr>
-        <w:t>23</w:t>
+        <w:t>24</w:t>
       </w:r>
       <w:r>
         <w:rPr>
@@ -3377,7 +3377,7 @@
         <w:rPr>
           <w:noProof/>
         </w:rPr>
-        <w:instrText xml:space="preserve"> PAGEREF _Toc40444018 \h </w:instrText>
+        <w:instrText xml:space="preserve"> PAGEREF _Toc40444311 \h </w:instrText>
       </w:r>
       <w:r>
         <w:rPr>
@@ -3394,7 +3394,7 @@
         <w:rPr>
           <w:noProof/>
         </w:rPr>
-        <w:t>24</w:t>
+        <w:t>25</w:t>
       </w:r>
       <w:r>
         <w:rPr>
@@ -3456,7 +3456,7 @@
         <w:rPr>
           <w:noProof/>
         </w:rPr>
-        <w:instrText xml:space="preserve"> PAGEREF _Toc40444019 \h </w:instrText>
+        <w:instrText xml:space="preserve"> PAGEREF _Toc40444312 \h </w:instrText>
       </w:r>
       <w:r>
         <w:rPr>
@@ -3473,7 +3473,7 @@
         <w:rPr>
           <w:noProof/>
         </w:rPr>
-        <w:t>24</w:t>
+        <w:t>25</w:t>
       </w:r>
       <w:r>
         <w:rPr>
@@ -3535,7 +3535,7 @@
         <w:rPr>
           <w:noProof/>
         </w:rPr>
-        <w:instrText xml:space="preserve"> PAGEREF _Toc40444020 \h </w:instrText>
+        <w:instrText xml:space="preserve"> PAGEREF _Toc40444313 \h </w:instrText>
       </w:r>
       <w:r>
         <w:rPr>
@@ -3552,7 +3552,7 @@
         <w:rPr>
           <w:noProof/>
         </w:rPr>
-        <w:t>25</w:t>
+        <w:t>26</w:t>
       </w:r>
       <w:r>
         <w:rPr>
@@ -3614,7 +3614,7 @@
         <w:rPr>
           <w:noProof/>
         </w:rPr>
-        <w:instrText xml:space="preserve"> PAGEREF _Toc40444021 \h </w:instrText>
+        <w:instrText xml:space="preserve"> PAGEREF _Toc40444314 \h </w:instrText>
       </w:r>
       <w:r>
         <w:rPr>
@@ -3631,7 +3631,7 @@
         <w:rPr>
           <w:noProof/>
         </w:rPr>
-        <w:t>25</w:t>
+        <w:t>26</w:t>
       </w:r>
       <w:r>
         <w:rPr>
@@ -3695,7 +3695,7 @@
         <w:rPr>
           <w:noProof/>
         </w:rPr>
-        <w:instrText xml:space="preserve"> PAGEREF _Toc40444022 \h </w:instrText>
+        <w:instrText xml:space="preserve"> PAGEREF _Toc40444315 \h </w:instrText>
       </w:r>
       <w:r>
         <w:rPr>
@@ -3712,7 +3712,7 @@
         <w:rPr>
           <w:noProof/>
         </w:rPr>
-        <w:t>26</w:t>
+        <w:t>27</w:t>
       </w:r>
       <w:r>
         <w:rPr>
@@ -3774,7 +3774,7 @@
         <w:rPr>
           <w:noProof/>
         </w:rPr>
-        <w:instrText xml:space="preserve"> PAGEREF _Toc40444023 \h </w:instrText>
+        <w:instrText xml:space="preserve"> PAGEREF _Toc40444316 \h </w:instrText>
       </w:r>
       <w:r>
         <w:rPr>
@@ -3791,7 +3791,7 @@
         <w:rPr>
           <w:noProof/>
         </w:rPr>
-        <w:t>27</w:t>
+        <w:t>28</w:t>
       </w:r>
       <w:r>
         <w:rPr>
@@ -3853,7 +3853,7 @@
         <w:rPr>
           <w:noProof/>
         </w:rPr>
-        <w:instrText xml:space="preserve"> PAGEREF _Toc40444024 \h </w:instrText>
+        <w:instrText xml:space="preserve"> PAGEREF _Toc40444317 \h </w:instrText>
       </w:r>
       <w:r>
         <w:rPr>
@@ -3870,7 +3870,7 @@
         <w:rPr>
           <w:noProof/>
         </w:rPr>
-        <w:t>28</w:t>
+        <w:t>29</w:t>
       </w:r>
       <w:r>
         <w:rPr>
@@ -3934,7 +3934,7 @@
         <w:rPr>
           <w:noProof/>
         </w:rPr>
-        <w:instrText xml:space="preserve"> PAGEREF _Toc40444025 \h </w:instrText>
+        <w:instrText xml:space="preserve"> PAGEREF _Toc40444318 \h </w:instrText>
       </w:r>
       <w:r>
         <w:rPr>
@@ -3951,7 +3951,7 @@
         <w:rPr>
           <w:noProof/>
         </w:rPr>
-        <w:t>29</w:t>
+        <w:t>30</w:t>
       </w:r>
       <w:r>
         <w:rPr>
@@ -4013,7 +4013,7 @@
         <w:rPr>
           <w:noProof/>
         </w:rPr>
-        <w:instrText xml:space="preserve"> PAGEREF _Toc40444026 \h </w:instrText>
+        <w:instrText xml:space="preserve"> PAGEREF _Toc40444319 \h </w:instrText>
       </w:r>
       <w:r>
         <w:rPr>
@@ -4030,7 +4030,7 @@
         <w:rPr>
           <w:noProof/>
         </w:rPr>
-        <w:t>29</w:t>
+        <w:t>30</w:t>
       </w:r>
       <w:r>
         <w:rPr>
@@ -4092,7 +4092,7 @@
         <w:rPr>
           <w:noProof/>
         </w:rPr>
-        <w:instrText xml:space="preserve"> PAGEREF _Toc40444027 \h </w:instrText>
+        <w:instrText xml:space="preserve"> PAGEREF _Toc40444320 \h </w:instrText>
       </w:r>
       <w:r>
         <w:rPr>
@@ -4109,7 +4109,7 @@
         <w:rPr>
           <w:noProof/>
         </w:rPr>
-        <w:t>29</w:t>
+        <w:t>30</w:t>
       </w:r>
       <w:r>
         <w:rPr>
@@ -4171,7 +4171,7 @@
         <w:rPr>
           <w:noProof/>
         </w:rPr>
-        <w:instrText xml:space="preserve"> PAGEREF _Toc40444028 \h </w:instrText>
+        <w:instrText xml:space="preserve"> PAGEREF _Toc40444321 \h </w:instrText>
       </w:r>
       <w:r>
         <w:rPr>
@@ -4188,7 +4188,7 @@
         <w:rPr>
           <w:noProof/>
         </w:rPr>
-        <w:t>29</w:t>
+        <w:t>30</w:t>
       </w:r>
       <w:r>
         <w:rPr>
@@ -4252,7 +4252,7 @@
         <w:rPr>
           <w:noProof/>
         </w:rPr>
-        <w:instrText xml:space="preserve"> PAGEREF _Toc40444029 \h </w:instrText>
+        <w:instrText xml:space="preserve"> PAGEREF _Toc40444322 \h </w:instrText>
       </w:r>
       <w:r>
         <w:rPr>
@@ -4269,7 +4269,7 @@
         <w:rPr>
           <w:noProof/>
         </w:rPr>
-        <w:t>29</w:t>
+        <w:t>30</w:t>
       </w:r>
       <w:r>
         <w:rPr>
@@ -4333,7 +4333,7 @@
         <w:rPr>
           <w:noProof/>
         </w:rPr>
-        <w:instrText xml:space="preserve"> PAGEREF _Toc40444030 \h </w:instrText>
+        <w:instrText xml:space="preserve"> PAGEREF _Toc40444323 \h </w:instrText>
       </w:r>
       <w:r>
         <w:rPr>
@@ -4350,7 +4350,7 @@
         <w:rPr>
           <w:noProof/>
         </w:rPr>
-        <w:t>29</w:t>
+        <w:t>30</w:t>
       </w:r>
       <w:r>
         <w:rPr>
@@ -4412,7 +4412,7 @@
         <w:rPr>
           <w:noProof/>
         </w:rPr>
-        <w:instrText xml:space="preserve"> PAGEREF _Toc40444031 \h </w:instrText>
+        <w:instrText xml:space="preserve"> PAGEREF _Toc40444324 \h </w:instrText>
       </w:r>
       <w:r>
         <w:rPr>
@@ -4429,7 +4429,7 @@
         <w:rPr>
           <w:noProof/>
         </w:rPr>
-        <w:t>29</w:t>
+        <w:t>30</w:t>
       </w:r>
       <w:r>
         <w:rPr>
@@ -4491,7 +4491,7 @@
         <w:rPr>
           <w:noProof/>
         </w:rPr>
-        <w:instrText xml:space="preserve"> PAGEREF _Toc40444032 \h </w:instrText>
+        <w:instrText xml:space="preserve"> PAGEREF _Toc40444325 \h </w:instrText>
       </w:r>
       <w:r>
         <w:rPr>
@@ -4508,7 +4508,7 @@
         <w:rPr>
           <w:noProof/>
         </w:rPr>
-        <w:t>29</w:t>
+        <w:t>30</w:t>
       </w:r>
       <w:r>
         <w:rPr>
@@ -4572,7 +4572,7 @@
         <w:rPr>
           <w:noProof/>
         </w:rPr>
-        <w:instrText xml:space="preserve"> PAGEREF _Toc40444033 \h </w:instrText>
+        <w:instrText xml:space="preserve"> PAGEREF _Toc40444326 \h </w:instrText>
       </w:r>
       <w:r>
         <w:rPr>
@@ -4589,7 +4589,7 @@
         <w:rPr>
           <w:noProof/>
         </w:rPr>
-        <w:t>29</w:t>
+        <w:t>30</w:t>
       </w:r>
       <w:r>
         <w:rPr>
@@ -4653,7 +4653,7 @@
         <w:rPr>
           <w:noProof/>
         </w:rPr>
-        <w:instrText xml:space="preserve"> PAGEREF _Toc40444034 \h </w:instrText>
+        <w:instrText xml:space="preserve"> PAGEREF _Toc40444327 \h </w:instrText>
       </w:r>
       <w:r>
         <w:rPr>
@@ -4670,7 +4670,7 @@
         <w:rPr>
           <w:noProof/>
         </w:rPr>
-        <w:t>29</w:t>
+        <w:t>30</w:t>
       </w:r>
       <w:r>
         <w:rPr>
@@ -4697,34 +4697,32 @@
         <w:lastRenderedPageBreak/>
         <w:fldChar w:fldCharType="end"/>
       </w:r>
-      <w:bookmarkStart w:id="0" w:name="_GoBack"/>
+    </w:p>
+    <w:p>
+      <w:pPr>
+        <w:pStyle w:val="Titolo1"/>
+        <w:rPr>
+          <w:lang w:val="it-IT"/>
+        </w:rPr>
+      </w:pPr>
+      <w:bookmarkStart w:id="0" w:name="_Toc40444270"/>
+      <w:r>
+        <w:rPr>
+          <w:lang w:val="it-IT"/>
+        </w:rPr>
+        <w:t>Introduzione</w:t>
+      </w:r>
       <w:bookmarkEnd w:id="0"/>
     </w:p>
     <w:p>
       <w:pPr>
-        <w:pStyle w:val="Titolo1"/>
-        <w:rPr>
-          <w:lang w:val="it-IT"/>
-        </w:rPr>
-      </w:pPr>
-      <w:bookmarkStart w:id="1" w:name="_Toc40443977"/>
-      <w:r>
-        <w:rPr>
-          <w:lang w:val="it-IT"/>
-        </w:rPr>
-        <w:t>Introduzione</w:t>
+        <w:pStyle w:val="Titolo2"/>
+      </w:pPr>
+      <w:bookmarkStart w:id="1" w:name="_Toc40444271"/>
+      <w:r>
+        <w:t>Informazioni sul progetto</w:t>
       </w:r>
       <w:bookmarkEnd w:id="1"/>
-    </w:p>
-    <w:p>
-      <w:pPr>
-        <w:pStyle w:val="Titolo2"/>
-      </w:pPr>
-      <w:bookmarkStart w:id="2" w:name="_Toc40443978"/>
-      <w:r>
-        <w:t>Informazioni sul progetto</w:t>
-      </w:r>
-      <w:bookmarkEnd w:id="2"/>
       <w:r>
         <w:t xml:space="preserve"> </w:t>
       </w:r>
@@ -4981,11 +4979,11 @@
       <w:pPr>
         <w:pStyle w:val="Titolo2"/>
       </w:pPr>
-      <w:bookmarkStart w:id="3" w:name="_Toc40443979"/>
+      <w:bookmarkStart w:id="2" w:name="_Toc40444272"/>
       <w:r>
         <w:t>Abstract</w:t>
       </w:r>
-      <w:bookmarkEnd w:id="3"/>
+      <w:bookmarkEnd w:id="2"/>
       <w:r>
         <w:t xml:space="preserve"> </w:t>
       </w:r>
@@ -5104,11 +5102,11 @@
       <w:pPr>
         <w:pStyle w:val="Titolo2"/>
       </w:pPr>
-      <w:bookmarkStart w:id="4" w:name="_Toc40443980"/>
+      <w:bookmarkStart w:id="3" w:name="_Toc40444273"/>
       <w:r>
         <w:t>Scopo</w:t>
       </w:r>
-      <w:bookmarkEnd w:id="4"/>
+      <w:bookmarkEnd w:id="3"/>
     </w:p>
     <w:p>
       <w:pPr>
@@ -5164,95 +5162,95 @@
       <w:r>
         <w:br w:type="page"/>
       </w:r>
-      <w:bookmarkStart w:id="5" w:name="_Toc40443981"/>
+      <w:bookmarkStart w:id="4" w:name="_Toc40444274"/>
       <w:r>
         <w:lastRenderedPageBreak/>
         <w:t>Analisi</w:t>
       </w:r>
+      <w:bookmarkEnd w:id="4"/>
+    </w:p>
+    <w:p>
+      <w:pPr>
+        <w:pStyle w:val="Titolo2"/>
+      </w:pPr>
+      <w:bookmarkStart w:id="5" w:name="_Toc40444275"/>
+      <w:r>
+        <w:t>Analisi del dominio</w:t>
+      </w:r>
       <w:bookmarkEnd w:id="5"/>
     </w:p>
     <w:p>
       <w:pPr>
+        <w:jc w:val="both"/>
+        <w:rPr>
+          <w:lang w:val="it-IT"/>
+        </w:rPr>
+      </w:pPr>
+      <w:r>
+        <w:rPr>
+          <w:lang w:val="it-IT"/>
+        </w:rPr>
+        <w:t xml:space="preserve">È stato richiesto lo sviluppo di un gestionale web per la gestione dei ritardi della Scuola d’Arti e Mestieri di Trevano. Il prodotto dovrà essere un applicativo web accessibile attraverso la rete utilizzando browser moderni (Esempio: Chrome). Gli utenti che accederanno a questo applicativo saranno principalmente docenti di classe che andranno ad inserire e gestire i ritardi dei propri alunni. Saranno disponibili ulteriori permessi che permetteranno di distinguere gli utenti in utenti amministratori e utenti normali. Gli utenti amministratori potranno gestire gli utenti presenti all’interno dell’applicativo. Gli utenti normali avranno dei permessi limitati (inserimento dei ritardi, visione dei dati o creazione PDF) che permetteranno a questo utente di eseguire solamente determinate azioni limitate. Sarà presente una pagina di amministrazione che permetterà agli amministratori di modificare alcune impostazioni dell’applicativo come ad esempio la soglia limite dei ritardi prima del recupero e altre opzioni. I docenti di classe potranno inserire studenti ed i relativi ritardi all’interno del sistema, sarà inoltre possibile inserire quando uno studente ha recuperato un determinato ritardo in modo da poterne tenere uno storico. Vi sarà inoltre la possibilità di inserire dei ritardi giustificati, ovvero dei ritardi che vengono mostrati nel conteggio totale ma non dovranno essere recuperati dallo studente. Una volta raggiunta la soglia massima di ritardi un sistema automatico invierà una </w:t>
+      </w:r>
+      <w:r>
+        <w:rPr>
+          <w:lang w:val="it-IT"/>
+        </w:rPr>
+        <w:t>e-mail</w:t>
+      </w:r>
+      <w:r>
+        <w:rPr>
+          <w:lang w:val="it-IT"/>
+        </w:rPr>
+        <w:t xml:space="preserve"> di notifica allo studente informandolo che verrà contattato per eseguire il recupero del ritardo.</w:t>
+      </w:r>
+      <w:r>
+        <w:rPr>
+          <w:lang w:val="it-IT"/>
+        </w:rPr>
+        <w:t xml:space="preserve"> Ogni semestre verrà eseguito un reset automatico del numero di ritardi degli studenti ma non dei ritardi da recuperare. L’applicativo dovrà inoltre essere caricato su un hosting.</w:t>
+      </w:r>
+    </w:p>
+    <w:p>
+      <w:pPr>
+        <w:jc w:val="both"/>
+        <w:rPr>
+          <w:lang w:val="it-IT"/>
+        </w:rPr>
+      </w:pPr>
+    </w:p>
+    <w:p>
+      <w:pPr>
+        <w:jc w:val="both"/>
+        <w:rPr>
+          <w:lang w:val="it-IT"/>
+        </w:rPr>
+      </w:pPr>
+      <w:r>
+        <w:rPr>
+          <w:lang w:val="it-IT"/>
+        </w:rPr>
+        <w:t>DA_REVISIONARE</w:t>
+      </w:r>
+    </w:p>
+    <w:p>
+      <w:pPr>
         <w:pStyle w:val="Titolo2"/>
       </w:pPr>
-      <w:bookmarkStart w:id="6" w:name="_Toc40443982"/>
-      <w:r>
-        <w:t>Analisi del dominio</w:t>
+      <w:bookmarkStart w:id="6" w:name="_Toc40444276"/>
+      <w:r>
+        <w:t>Analisi e s</w:t>
+      </w:r>
+      <w:r>
+        <w:t>pecifica</w:t>
+      </w:r>
+      <w:r>
+        <w:t xml:space="preserve"> </w:t>
+      </w:r>
+      <w:r>
+        <w:t>dei requisiti</w:t>
       </w:r>
       <w:bookmarkEnd w:id="6"/>
-    </w:p>
-    <w:p>
-      <w:pPr>
-        <w:jc w:val="both"/>
-        <w:rPr>
-          <w:lang w:val="it-IT"/>
-        </w:rPr>
-      </w:pPr>
-      <w:r>
-        <w:rPr>
-          <w:lang w:val="it-IT"/>
-        </w:rPr>
-        <w:t xml:space="preserve">È stato richiesto lo sviluppo di un gestionale web per la gestione dei ritardi della Scuola d’Arti e Mestieri di Trevano. Il prodotto dovrà essere un applicativo web accessibile attraverso la rete utilizzando browser moderni (Esempio: Chrome). Gli utenti che accederanno a questo applicativo saranno principalmente docenti di classe che andranno ad inserire e gestire i ritardi dei propri alunni. Saranno disponibili ulteriori permessi che permetteranno di distinguere gli utenti in utenti amministratori e utenti normali. Gli utenti amministratori potranno gestire gli utenti presenti all’interno dell’applicativo. Gli utenti normali avranno dei permessi limitati (inserimento dei ritardi, visione dei dati o creazione PDF) che permetteranno a questo utente di eseguire solamente determinate azioni limitate. Sarà presente una pagina di amministrazione che permetterà agli amministratori di modificare alcune impostazioni dell’applicativo come ad esempio la soglia limite dei ritardi prima del recupero e altre opzioni. I docenti di classe potranno inserire studenti ed i relativi ritardi all’interno del sistema, sarà inoltre possibile inserire quando uno studente ha recuperato un determinato ritardo in modo da poterne tenere uno storico. Vi sarà inoltre la possibilità di inserire dei ritardi giustificati, ovvero dei ritardi che vengono mostrati nel conteggio totale ma non dovranno essere recuperati dallo studente. Una volta raggiunta la soglia massima di ritardi un sistema automatico invierà una </w:t>
-      </w:r>
-      <w:r>
-        <w:rPr>
-          <w:lang w:val="it-IT"/>
-        </w:rPr>
-        <w:t>e-mail</w:t>
-      </w:r>
-      <w:r>
-        <w:rPr>
-          <w:lang w:val="it-IT"/>
-        </w:rPr>
-        <w:t xml:space="preserve"> di notifica allo studente informandolo che verrà contattato per eseguire il recupero del ritardo.</w:t>
-      </w:r>
-      <w:r>
-        <w:rPr>
-          <w:lang w:val="it-IT"/>
-        </w:rPr>
-        <w:t xml:space="preserve"> Ogni semestre verrà eseguito un reset automatico del numero di ritardi degli studenti ma non dei ritardi da recuperare. L’applicativo dovrà inoltre essere caricato su un hosting.</w:t>
-      </w:r>
-    </w:p>
-    <w:p>
-      <w:pPr>
-        <w:jc w:val="both"/>
-        <w:rPr>
-          <w:lang w:val="it-IT"/>
-        </w:rPr>
-      </w:pPr>
-    </w:p>
-    <w:p>
-      <w:pPr>
-        <w:jc w:val="both"/>
-        <w:rPr>
-          <w:lang w:val="it-IT"/>
-        </w:rPr>
-      </w:pPr>
-      <w:r>
-        <w:rPr>
-          <w:lang w:val="it-IT"/>
-        </w:rPr>
-        <w:t>DA_REVISIONARE</w:t>
-      </w:r>
-    </w:p>
-    <w:p>
-      <w:pPr>
-        <w:pStyle w:val="Titolo2"/>
-      </w:pPr>
-      <w:bookmarkStart w:id="7" w:name="_Toc40443983"/>
-      <w:r>
-        <w:t>Analisi e s</w:t>
-      </w:r>
-      <w:r>
-        <w:t>pecifica</w:t>
-      </w:r>
-      <w:r>
-        <w:t xml:space="preserve"> </w:t>
-      </w:r>
-      <w:r>
-        <w:t>dei requisiti</w:t>
-      </w:r>
-      <w:bookmarkEnd w:id="7"/>
     </w:p>
     <w:p>
       <w:pPr>
@@ -9439,12 +9437,12 @@
       <w:r>
         <w:br w:type="page"/>
       </w:r>
-      <w:bookmarkStart w:id="8" w:name="_Toc40443984"/>
+      <w:bookmarkStart w:id="7" w:name="_Toc40444277"/>
       <w:r>
         <w:lastRenderedPageBreak/>
         <w:t>Use case</w:t>
       </w:r>
-      <w:bookmarkEnd w:id="8"/>
+      <w:bookmarkEnd w:id="7"/>
     </w:p>
     <w:p>
       <w:pPr>
@@ -9637,27 +9635,14 @@
       <w:r>
         <w:t xml:space="preserve">Figura </w:t>
       </w:r>
-      <w:r>
-        <w:fldChar w:fldCharType="begin"/>
-      </w:r>
-      <w:r>
-        <w:instrText xml:space="preserve"> SEQ Figura \* ARABIC </w:instrText>
-      </w:r>
-      <w:r>
-        <w:fldChar w:fldCharType="separate"/>
-      </w:r>
-      <w:r>
-        <w:rPr>
-          <w:noProof/>
-        </w:rPr>
-        <w:t>1</w:t>
-      </w:r>
-      <w:r>
-        <w:rPr>
-          <w:noProof/>
-        </w:rPr>
-        <w:fldChar w:fldCharType="end"/>
-      </w:r>
+      <w:fldSimple w:instr=" SEQ Figura \* ARABIC ">
+        <w:r>
+          <w:rPr>
+            <w:noProof/>
+          </w:rPr>
+          <w:t>1</w:t>
+        </w:r>
+      </w:fldSimple>
       <w:r>
         <w:t xml:space="preserve"> Schema caso d'uso.</w:t>
       </w:r>
@@ -9684,12 +9669,12 @@
       <w:pPr>
         <w:pStyle w:val="Titolo2"/>
       </w:pPr>
-      <w:bookmarkStart w:id="9" w:name="_Toc40443985"/>
+      <w:bookmarkStart w:id="8" w:name="_Toc40444278"/>
       <w:r>
         <w:lastRenderedPageBreak/>
         <w:t>Pianificazione</w:t>
       </w:r>
-      <w:bookmarkEnd w:id="9"/>
+      <w:bookmarkEnd w:id="8"/>
     </w:p>
     <w:p>
       <w:pPr>
@@ -9754,27 +9739,14 @@
       <w:r>
         <w:t xml:space="preserve">Figura </w:t>
       </w:r>
-      <w:r>
-        <w:fldChar w:fldCharType="begin"/>
-      </w:r>
-      <w:r>
-        <w:instrText xml:space="preserve"> SEQ Figura \* ARABIC </w:instrText>
-      </w:r>
-      <w:r>
-        <w:fldChar w:fldCharType="separate"/>
-      </w:r>
-      <w:r>
-        <w:rPr>
-          <w:noProof/>
-        </w:rPr>
-        <w:t>2</w:t>
-      </w:r>
-      <w:r>
-        <w:rPr>
-          <w:noProof/>
-        </w:rPr>
-        <w:fldChar w:fldCharType="end"/>
-      </w:r>
+      <w:fldSimple w:instr=" SEQ Figura \* ARABIC ">
+        <w:r>
+          <w:rPr>
+            <w:noProof/>
+          </w:rPr>
+          <w:t>2</w:t>
+        </w:r>
+      </w:fldSimple>
       <w:r>
         <w:t xml:space="preserve"> Diagramma di </w:t>
       </w:r>
@@ -9791,12 +9763,12 @@
       <w:pPr>
         <w:pStyle w:val="Titolo3"/>
       </w:pPr>
-      <w:bookmarkStart w:id="10" w:name="_Toc40443986"/>
+      <w:bookmarkStart w:id="9" w:name="_Toc40444279"/>
       <w:r>
         <w:lastRenderedPageBreak/>
         <w:t>Analisi</w:t>
       </w:r>
-      <w:bookmarkEnd w:id="10"/>
+      <w:bookmarkEnd w:id="9"/>
     </w:p>
     <w:p>
       <w:pPr>
@@ -9920,27 +9892,14 @@
       <w:r>
         <w:t xml:space="preserve">Figura </w:t>
       </w:r>
-      <w:r>
-        <w:fldChar w:fldCharType="begin"/>
-      </w:r>
-      <w:r>
-        <w:instrText xml:space="preserve"> SEQ Figura \* ARABIC </w:instrText>
-      </w:r>
-      <w:r>
-        <w:fldChar w:fldCharType="separate"/>
-      </w:r>
-      <w:r>
-        <w:rPr>
-          <w:noProof/>
-        </w:rPr>
-        <w:t>3</w:t>
-      </w:r>
-      <w:r>
-        <w:rPr>
-          <w:noProof/>
-        </w:rPr>
-        <w:fldChar w:fldCharType="end"/>
-      </w:r>
+      <w:fldSimple w:instr=" SEQ Figura \* ARABIC ">
+        <w:r>
+          <w:rPr>
+            <w:noProof/>
+          </w:rPr>
+          <w:t>3</w:t>
+        </w:r>
+      </w:fldSimple>
       <w:r>
         <w:t xml:space="preserve"> Diagramma di </w:t>
       </w:r>
@@ -9957,11 +9916,11 @@
       <w:pPr>
         <w:pStyle w:val="Titolo3"/>
       </w:pPr>
-      <w:bookmarkStart w:id="11" w:name="_Toc40443987"/>
+      <w:bookmarkStart w:id="10" w:name="_Toc40444280"/>
       <w:r>
         <w:t>Progettazione</w:t>
       </w:r>
-      <w:bookmarkEnd w:id="11"/>
+      <w:bookmarkEnd w:id="10"/>
     </w:p>
     <w:p>
       <w:pPr>
@@ -10106,27 +10065,14 @@
       <w:r>
         <w:t xml:space="preserve">Figura </w:t>
       </w:r>
-      <w:r>
-        <w:fldChar w:fldCharType="begin"/>
-      </w:r>
-      <w:r>
-        <w:instrText xml:space="preserve"> SEQ Figura \* ARABIC </w:instrText>
-      </w:r>
-      <w:r>
-        <w:fldChar w:fldCharType="separate"/>
-      </w:r>
-      <w:r>
-        <w:rPr>
-          <w:noProof/>
-        </w:rPr>
-        <w:t>4</w:t>
-      </w:r>
-      <w:r>
-        <w:rPr>
-          <w:noProof/>
-        </w:rPr>
-        <w:fldChar w:fldCharType="end"/>
-      </w:r>
+      <w:fldSimple w:instr=" SEQ Figura \* ARABIC ">
+        <w:r>
+          <w:rPr>
+            <w:noProof/>
+          </w:rPr>
+          <w:t>4</w:t>
+        </w:r>
+      </w:fldSimple>
       <w:r>
         <w:t xml:space="preserve"> Diagramma di </w:t>
       </w:r>
@@ -10148,12 +10094,12 @@
       <w:pPr>
         <w:pStyle w:val="Titolo3"/>
       </w:pPr>
-      <w:bookmarkStart w:id="12" w:name="_Toc40443988"/>
+      <w:bookmarkStart w:id="11" w:name="_Toc40444281"/>
       <w:r>
         <w:lastRenderedPageBreak/>
         <w:t>Implementazione</w:t>
       </w:r>
-      <w:bookmarkEnd w:id="12"/>
+      <w:bookmarkEnd w:id="11"/>
     </w:p>
     <w:p>
       <w:pPr>
@@ -10253,27 +10199,14 @@
       <w:r>
         <w:t xml:space="preserve">Figura </w:t>
       </w:r>
-      <w:r>
-        <w:fldChar w:fldCharType="begin"/>
-      </w:r>
-      <w:r>
-        <w:instrText xml:space="preserve"> SEQ Figura \* ARABIC </w:instrText>
-      </w:r>
-      <w:r>
-        <w:fldChar w:fldCharType="separate"/>
-      </w:r>
-      <w:r>
-        <w:rPr>
-          <w:noProof/>
-        </w:rPr>
-        <w:t>5</w:t>
-      </w:r>
-      <w:r>
-        <w:rPr>
-          <w:noProof/>
-        </w:rPr>
-        <w:fldChar w:fldCharType="end"/>
-      </w:r>
+      <w:fldSimple w:instr=" SEQ Figura \* ARABIC ">
+        <w:r>
+          <w:rPr>
+            <w:noProof/>
+          </w:rPr>
+          <w:t>5</w:t>
+        </w:r>
+      </w:fldSimple>
       <w:r>
         <w:t xml:space="preserve"> Diagramma di </w:t>
       </w:r>
@@ -10290,11 +10223,11 @@
       <w:pPr>
         <w:pStyle w:val="Titolo3"/>
       </w:pPr>
-      <w:bookmarkStart w:id="13" w:name="_Toc40443989"/>
+      <w:bookmarkStart w:id="12" w:name="_Toc40444282"/>
       <w:r>
         <w:t>Testing</w:t>
       </w:r>
-      <w:bookmarkEnd w:id="13"/>
+      <w:bookmarkEnd w:id="12"/>
     </w:p>
     <w:p>
       <w:pPr>
@@ -10426,27 +10359,14 @@
       <w:r>
         <w:t xml:space="preserve">Figura </w:t>
       </w:r>
-      <w:r>
-        <w:fldChar w:fldCharType="begin"/>
-      </w:r>
-      <w:r>
-        <w:instrText xml:space="preserve"> SEQ Figura \* ARABIC </w:instrText>
-      </w:r>
-      <w:r>
-        <w:fldChar w:fldCharType="separate"/>
-      </w:r>
-      <w:r>
-        <w:rPr>
-          <w:noProof/>
-        </w:rPr>
-        <w:t>6</w:t>
-      </w:r>
-      <w:r>
-        <w:rPr>
-          <w:noProof/>
-        </w:rPr>
-        <w:fldChar w:fldCharType="end"/>
-      </w:r>
+      <w:fldSimple w:instr=" SEQ Figura \* ARABIC ">
+        <w:r>
+          <w:rPr>
+            <w:noProof/>
+          </w:rPr>
+          <w:t>6</w:t>
+        </w:r>
+      </w:fldSimple>
       <w:r>
         <w:t xml:space="preserve"> Diagramma di </w:t>
       </w:r>
@@ -10463,11 +10383,11 @@
       <w:pPr>
         <w:pStyle w:val="Titolo3"/>
       </w:pPr>
-      <w:bookmarkStart w:id="14" w:name="_Toc40443990"/>
+      <w:bookmarkStart w:id="13" w:name="_Toc40444283"/>
       <w:r>
         <w:t>Consegna</w:t>
       </w:r>
-      <w:bookmarkEnd w:id="14"/>
+      <w:bookmarkEnd w:id="13"/>
     </w:p>
     <w:p>
       <w:pPr>
@@ -10579,27 +10499,14 @@
       <w:r>
         <w:t xml:space="preserve">Figura </w:t>
       </w:r>
-      <w:r>
-        <w:fldChar w:fldCharType="begin"/>
-      </w:r>
-      <w:r>
-        <w:instrText xml:space="preserve"> SEQ Figura \* ARABIC </w:instrText>
-      </w:r>
-      <w:r>
-        <w:fldChar w:fldCharType="separate"/>
-      </w:r>
-      <w:r>
-        <w:rPr>
-          <w:noProof/>
-        </w:rPr>
-        <w:t>7</w:t>
-      </w:r>
-      <w:r>
-        <w:rPr>
-          <w:noProof/>
-        </w:rPr>
-        <w:fldChar w:fldCharType="end"/>
-      </w:r>
+      <w:fldSimple w:instr=" SEQ Figura \* ARABIC ">
+        <w:r>
+          <w:rPr>
+            <w:noProof/>
+          </w:rPr>
+          <w:t>7</w:t>
+        </w:r>
+      </w:fldSimple>
       <w:r>
         <w:t xml:space="preserve"> Diagramma di </w:t>
       </w:r>
@@ -10620,31 +10527,31 @@
         <w:pStyle w:val="Titolo2"/>
         <w:spacing w:after="0"/>
       </w:pPr>
-      <w:bookmarkStart w:id="15" w:name="_Toc40443991"/>
+      <w:bookmarkStart w:id="14" w:name="_Toc40444284"/>
       <w:r>
         <w:lastRenderedPageBreak/>
         <w:t>Analisi dei mezzi</w:t>
       </w:r>
+      <w:bookmarkEnd w:id="14"/>
+    </w:p>
+    <w:p>
+      <w:pPr>
+        <w:rPr>
+          <w:lang w:val="it-IT"/>
+        </w:rPr>
+      </w:pPr>
+    </w:p>
+    <w:p>
+      <w:pPr>
+        <w:pStyle w:val="Titolo3"/>
+      </w:pPr>
+      <w:bookmarkStart w:id="15" w:name="_Toc413411419"/>
+      <w:bookmarkStart w:id="16" w:name="_Toc40444285"/>
+      <w:r>
+        <w:t>Software</w:t>
+      </w:r>
       <w:bookmarkEnd w:id="15"/>
-    </w:p>
-    <w:p>
-      <w:pPr>
-        <w:rPr>
-          <w:lang w:val="it-IT"/>
-        </w:rPr>
-      </w:pPr>
-    </w:p>
-    <w:p>
-      <w:pPr>
-        <w:pStyle w:val="Titolo3"/>
-      </w:pPr>
-      <w:bookmarkStart w:id="16" w:name="_Toc413411419"/>
-      <w:bookmarkStart w:id="17" w:name="_Toc40443992"/>
-      <w:r>
-        <w:t>Software</w:t>
-      </w:r>
       <w:bookmarkEnd w:id="16"/>
-      <w:bookmarkEnd w:id="17"/>
     </w:p>
     <w:p>
       <w:pPr>
@@ -11115,13 +11022,13 @@
       <w:pPr>
         <w:pStyle w:val="Titolo3"/>
       </w:pPr>
-      <w:bookmarkStart w:id="18" w:name="_Toc413411420"/>
-      <w:bookmarkStart w:id="19" w:name="_Toc40443993"/>
+      <w:bookmarkStart w:id="17" w:name="_Toc413411420"/>
+      <w:bookmarkStart w:id="18" w:name="_Toc40444286"/>
       <w:r>
         <w:t>Hardware</w:t>
       </w:r>
+      <w:bookmarkEnd w:id="17"/>
       <w:bookmarkEnd w:id="18"/>
-      <w:bookmarkEnd w:id="19"/>
     </w:p>
     <w:p>
       <w:pPr>
@@ -11385,26 +11292,26 @@
       <w:pPr>
         <w:pStyle w:val="Titolo1"/>
       </w:pPr>
-      <w:bookmarkStart w:id="20" w:name="_Toc429059808"/>
-      <w:bookmarkStart w:id="21" w:name="_Toc40443994"/>
+      <w:bookmarkStart w:id="19" w:name="_Toc429059808"/>
+      <w:bookmarkStart w:id="20" w:name="_Toc40444287"/>
       <w:r>
         <w:lastRenderedPageBreak/>
         <w:t>Progettazione</w:t>
       </w:r>
+      <w:bookmarkEnd w:id="19"/>
       <w:bookmarkEnd w:id="20"/>
+    </w:p>
+    <w:p>
+      <w:pPr>
+        <w:pStyle w:val="Titolo2"/>
+      </w:pPr>
+      <w:bookmarkStart w:id="21" w:name="_Toc429059809"/>
+      <w:bookmarkStart w:id="22" w:name="_Toc40444288"/>
+      <w:r>
+        <w:t>Design dell’architettura del sistema</w:t>
+      </w:r>
       <w:bookmarkEnd w:id="21"/>
-    </w:p>
-    <w:p>
-      <w:pPr>
-        <w:pStyle w:val="Titolo2"/>
-      </w:pPr>
-      <w:bookmarkStart w:id="22" w:name="_Toc429059809"/>
-      <w:bookmarkStart w:id="23" w:name="_Toc40443995"/>
-      <w:r>
-        <w:t>Design dell’architettura del sistema</w:t>
-      </w:r>
       <w:bookmarkEnd w:id="22"/>
-      <w:bookmarkEnd w:id="23"/>
     </w:p>
     <w:p>
       <w:pPr>
@@ -11549,27 +11456,14 @@
       <w:r>
         <w:t xml:space="preserve">Figura </w:t>
       </w:r>
-      <w:r>
-        <w:fldChar w:fldCharType="begin"/>
-      </w:r>
-      <w:r>
-        <w:instrText xml:space="preserve"> SEQ Figura \* ARABIC </w:instrText>
-      </w:r>
-      <w:r>
-        <w:fldChar w:fldCharType="separate"/>
-      </w:r>
-      <w:r>
-        <w:rPr>
-          <w:noProof/>
-        </w:rPr>
-        <w:t>8</w:t>
-      </w:r>
-      <w:r>
-        <w:rPr>
-          <w:noProof/>
-        </w:rPr>
-        <w:fldChar w:fldCharType="end"/>
-      </w:r>
+      <w:fldSimple w:instr=" SEQ Figura \* ARABIC ">
+        <w:r>
+          <w:rPr>
+            <w:noProof/>
+          </w:rPr>
+          <w:t>8</w:t>
+        </w:r>
+      </w:fldSimple>
       <w:r>
         <w:t xml:space="preserve"> Architettura del sistema semplificata.</w:t>
       </w:r>
@@ -11578,67 +11472,67 @@
       <w:pPr>
         <w:pStyle w:val="Titolo2"/>
       </w:pPr>
-      <w:bookmarkStart w:id="24" w:name="_Toc429059810"/>
-      <w:bookmarkStart w:id="25" w:name="_Toc40443996"/>
+      <w:bookmarkStart w:id="23" w:name="_Toc429059810"/>
+      <w:bookmarkStart w:id="24" w:name="_Toc40444289"/>
       <w:r>
         <w:t>Design dei dati</w:t>
       </w:r>
       <w:r>
         <w:t xml:space="preserve"> e database</w:t>
       </w:r>
+      <w:bookmarkEnd w:id="23"/>
       <w:bookmarkEnd w:id="24"/>
+    </w:p>
+    <w:p>
+      <w:pPr>
+        <w:jc w:val="both"/>
+        <w:rPr>
+          <w:lang w:val="it-IT"/>
+        </w:rPr>
+      </w:pPr>
+      <w:r>
+        <w:rPr>
+          <w:lang w:val="it-IT"/>
+        </w:rPr>
+        <w:t>Tutti i dati riguardanti l’applicativo verranno salvati all’interno di un database MySQL.</w:t>
+      </w:r>
+    </w:p>
+    <w:p>
+      <w:pPr>
+        <w:jc w:val="both"/>
+        <w:rPr>
+          <w:lang w:val="it-IT"/>
+        </w:rPr>
+      </w:pPr>
+    </w:p>
+    <w:p>
+      <w:pPr>
+        <w:rPr>
+          <w:lang w:val="it-IT"/>
+        </w:rPr>
+      </w:pPr>
+      <w:r>
+        <w:rPr>
+          <w:lang w:val="it-IT"/>
+        </w:rPr>
+        <w:t>DA_</w:t>
+      </w:r>
+      <w:r>
+        <w:rPr>
+          <w:lang w:val="it-IT"/>
+        </w:rPr>
+        <w:t>REVISIONARE</w:t>
+      </w:r>
+    </w:p>
+    <w:p>
+      <w:pPr>
+        <w:pStyle w:val="Titolo3"/>
+      </w:pPr>
+      <w:bookmarkStart w:id="25" w:name="_Toc40444290"/>
+      <w:r>
+        <w:t>Schema ER</w:t>
+      </w:r>
       <w:bookmarkEnd w:id="25"/>
-    </w:p>
-    <w:p>
-      <w:pPr>
-        <w:jc w:val="both"/>
-        <w:rPr>
-          <w:lang w:val="it-IT"/>
-        </w:rPr>
-      </w:pPr>
-      <w:r>
-        <w:rPr>
-          <w:lang w:val="it-IT"/>
-        </w:rPr>
-        <w:t>Tutti i dati riguardanti l’applicativo verranno salvati all’interno di un database MySQL.</w:t>
-      </w:r>
-    </w:p>
-    <w:p>
-      <w:pPr>
-        <w:jc w:val="both"/>
-        <w:rPr>
-          <w:lang w:val="it-IT"/>
-        </w:rPr>
-      </w:pPr>
-    </w:p>
-    <w:p>
-      <w:pPr>
-        <w:rPr>
-          <w:lang w:val="it-IT"/>
-        </w:rPr>
-      </w:pPr>
-      <w:r>
-        <w:rPr>
-          <w:lang w:val="it-IT"/>
-        </w:rPr>
-        <w:t>DA_</w:t>
-      </w:r>
-      <w:r>
-        <w:rPr>
-          <w:lang w:val="it-IT"/>
-        </w:rPr>
-        <w:t>REVISIONARE</w:t>
-      </w:r>
-    </w:p>
-    <w:p>
-      <w:pPr>
-        <w:pStyle w:val="Titolo3"/>
-      </w:pPr>
-      <w:bookmarkStart w:id="26" w:name="_Toc40443997"/>
-      <w:r>
-        <w:t>Schema ER</w:t>
-      </w:r>
-      <w:bookmarkEnd w:id="26"/>
     </w:p>
     <w:p>
       <w:pPr>
@@ -11711,10 +11605,10 @@
         </w:rPr>
         <w:lastRenderedPageBreak/>
         <w:drawing>
-          <wp:inline distT="0" distB="0" distL="0" distR="0" wp14:anchorId="13D8E87D" wp14:editId="265B7078">
-            <wp:extent cx="5962650" cy="5006025"/>
-            <wp:effectExtent l="0" t="0" r="0" b="4445"/>
-            <wp:docPr id="21" name="Immagine 21"/>
+          <wp:inline distT="0" distB="0" distL="0" distR="0" wp14:anchorId="78AE1D18" wp14:editId="0425CD39">
+            <wp:extent cx="6115685" cy="5179060"/>
+            <wp:effectExtent l="0" t="0" r="0" b="2540"/>
+            <wp:docPr id="6" name="Immagine 6"/>
             <wp:cNvGraphicFramePr>
               <a:graphicFrameLocks xmlns:a="http://schemas.openxmlformats.org/drawingml/2006/main" noChangeAspect="1"/>
             </wp:cNvGraphicFramePr>
@@ -11743,7 +11637,7 @@
                   <pic:spPr bwMode="auto">
                     <a:xfrm>
                       <a:off x="0" y="0"/>
-                      <a:ext cx="5971262" cy="5013255"/>
+                      <a:ext cx="6115685" cy="5179060"/>
                     </a:xfrm>
                     <a:prstGeom prst="rect">
                       <a:avLst/>
@@ -11771,27 +11665,14 @@
       <w:r>
         <w:t xml:space="preserve">Figura </w:t>
       </w:r>
-      <w:r>
-        <w:fldChar w:fldCharType="begin"/>
-      </w:r>
-      <w:r>
-        <w:instrText xml:space="preserve"> SEQ Figura \* ARABIC </w:instrText>
-      </w:r>
-      <w:r>
-        <w:fldChar w:fldCharType="separate"/>
-      </w:r>
-      <w:r>
-        <w:rPr>
-          <w:noProof/>
-        </w:rPr>
-        <w:t>9</w:t>
-      </w:r>
-      <w:r>
-        <w:rPr>
-          <w:noProof/>
-        </w:rPr>
-        <w:fldChar w:fldCharType="end"/>
-      </w:r>
+      <w:fldSimple w:instr=" SEQ Figura \* ARABIC ">
+        <w:r>
+          <w:rPr>
+            <w:noProof/>
+          </w:rPr>
+          <w:t>9</w:t>
+        </w:r>
+      </w:fldSimple>
       <w:r>
         <w:t xml:space="preserve"> Schema ER banca dati.</w:t>
       </w:r>
@@ -11800,11 +11681,11 @@
       <w:pPr>
         <w:pStyle w:val="Titolo3"/>
       </w:pPr>
-      <w:bookmarkStart w:id="27" w:name="_Toc40443998"/>
+      <w:bookmarkStart w:id="26" w:name="_Toc40444291"/>
       <w:r>
         <w:t>Descrizioni delle tabelle</w:t>
       </w:r>
-      <w:bookmarkEnd w:id="27"/>
+      <w:bookmarkEnd w:id="26"/>
     </w:p>
     <w:tbl>
       <w:tblPr>
@@ -12123,6 +12004,7 @@
               <w:rPr>
                 <w:lang w:val="it-IT"/>
               </w:rPr>
+              <w:lastRenderedPageBreak/>
               <w:t>password</w:t>
             </w:r>
           </w:p>
@@ -13137,6 +13019,27 @@
         </w:rPr>
       </w:pPr>
     </w:p>
+    <w:p>
+      <w:pPr>
+        <w:rPr>
+          <w:lang w:val="it-IT"/>
+        </w:rPr>
+      </w:pPr>
+    </w:p>
+    <w:p>
+      <w:pPr>
+        <w:rPr>
+          <w:lang w:val="it-IT"/>
+        </w:rPr>
+      </w:pPr>
+    </w:p>
+    <w:p>
+      <w:pPr>
+        <w:rPr>
+          <w:lang w:val="it-IT"/>
+        </w:rPr>
+      </w:pPr>
+    </w:p>
     <w:tbl>
       <w:tblPr>
         <w:tblW w:w="0" w:type="auto"/>
@@ -13174,6 +13077,7 @@
                 <w:b/>
                 <w:lang w:val="it-IT"/>
               </w:rPr>
+              <w:lastRenderedPageBreak/>
               <w:t>DELAY</w:t>
             </w:r>
           </w:p>
@@ -13292,7 +13196,6 @@
               <w:rPr>
                 <w:lang w:val="it-IT"/>
               </w:rPr>
-              <w:lastRenderedPageBreak/>
               <w:t>Esempio: 1</w:t>
             </w:r>
           </w:p>
@@ -14221,6 +14124,88 @@
                 <w:lang w:val="it-IT"/>
               </w:rPr>
             </w:pPr>
+            <w:r>
+              <w:rPr>
+                <w:lang w:val="it-IT"/>
+              </w:rPr>
+              <w:t>id</w:t>
+            </w:r>
+          </w:p>
+        </w:tc>
+        <w:tc>
+          <w:tcPr>
+            <w:tcW w:w="7257" w:type="dxa"/>
+            <w:shd w:val="clear" w:color="auto" w:fill="auto"/>
+          </w:tcPr>
+          <w:p>
+            <w:pPr>
+              <w:jc w:val="both"/>
+              <w:rPr>
+                <w:lang w:val="it-IT"/>
+              </w:rPr>
+            </w:pPr>
+            <w:r>
+              <w:rPr>
+                <w:lang w:val="it-IT"/>
+              </w:rPr>
+              <w:t xml:space="preserve">Rappresenta l’identificatore </w:t>
+            </w:r>
+            <w:r>
+              <w:rPr>
+                <w:lang w:val="it-IT"/>
+              </w:rPr>
+              <w:t xml:space="preserve">di un </w:t>
+            </w:r>
+            <w:r>
+              <w:rPr>
+                <w:lang w:val="it-IT"/>
+              </w:rPr>
+              <w:t>anno</w:t>
+            </w:r>
+            <w:r>
+              <w:rPr>
+                <w:lang w:val="it-IT"/>
+              </w:rPr>
+              <w:t>. È un attributo di tipo intero e viene impostato in modo automatico dall’applicativo. Non può essere nullo e deve essere univoco.</w:t>
+            </w:r>
+          </w:p>
+          <w:p>
+            <w:pPr>
+              <w:jc w:val="both"/>
+              <w:rPr>
+                <w:lang w:val="it-IT"/>
+              </w:rPr>
+            </w:pPr>
+          </w:p>
+          <w:p>
+            <w:pPr>
+              <w:jc w:val="both"/>
+              <w:rPr>
+                <w:lang w:val="it-IT"/>
+              </w:rPr>
+            </w:pPr>
+            <w:r>
+              <w:rPr>
+                <w:lang w:val="it-IT"/>
+              </w:rPr>
+              <w:t>Esempio: 1</w:t>
+            </w:r>
+          </w:p>
+        </w:tc>
+      </w:tr>
+      <w:tr>
+        <w:tc>
+          <w:tcPr>
+            <w:tcW w:w="2371" w:type="dxa"/>
+            <w:shd w:val="clear" w:color="auto" w:fill="auto"/>
+          </w:tcPr>
+          <w:p>
+            <w:pPr>
+              <w:jc w:val="both"/>
+              <w:rPr>
+                <w:lang w:val="it-IT"/>
+              </w:rPr>
+            </w:pPr>
             <w:proofErr w:type="spellStart"/>
             <w:r>
               <w:rPr>
@@ -14562,6 +14547,7 @@
         <w:rPr>
           <w:lang w:val="it-IT"/>
         </w:rPr>
+        <w:lastRenderedPageBreak/>
         <w:t>DA_</w:t>
       </w:r>
       <w:r>
@@ -14575,11 +14561,11 @@
       <w:pPr>
         <w:pStyle w:val="Titolo3"/>
       </w:pPr>
-      <w:bookmarkStart w:id="28" w:name="_Toc40443999"/>
+      <w:bookmarkStart w:id="27" w:name="_Toc40444292"/>
       <w:r>
         <w:t>Schema logico</w:t>
       </w:r>
-      <w:bookmarkEnd w:id="28"/>
+      <w:bookmarkEnd w:id="27"/>
     </w:p>
     <w:p>
       <w:pPr>
@@ -14854,19 +14840,31 @@
         </w:rPr>
         <w:t>year(</w:t>
       </w:r>
-      <w:proofErr w:type="spellStart"/>
       <w:proofErr w:type="gramEnd"/>
       <w:r>
         <w:rPr>
           <w:u w:val="single"/>
           <w:lang w:val="en-US"/>
         </w:rPr>
+        <w:t>id</w:t>
+      </w:r>
+      <w:r>
+        <w:rPr>
+          <w:lang w:val="en-US"/>
+        </w:rPr>
+        <w:t xml:space="preserve">, </w:t>
+      </w:r>
+      <w:bookmarkStart w:id="28" w:name="_GoBack"/>
+      <w:proofErr w:type="spellStart"/>
+      <w:r>
+        <w:rPr>
+          <w:lang w:val="en-US"/>
+        </w:rPr>
         <w:t>start_first_semester</w:t>
       </w:r>
       <w:proofErr w:type="spellEnd"/>
       <w:r>
         <w:rPr>
-          <w:u w:val="single"/>
           <w:lang w:val="en-US"/>
         </w:rPr>
         <w:t xml:space="preserve">, </w:t>
@@ -14874,7 +14872,6 @@
       <w:proofErr w:type="spellStart"/>
       <w:r>
         <w:rPr>
-          <w:u w:val="single"/>
           <w:lang w:val="en-US"/>
         </w:rPr>
         <w:t>end_first_semester</w:t>
@@ -14882,7 +14879,6 @@
       <w:proofErr w:type="spellEnd"/>
       <w:r>
         <w:rPr>
-          <w:u w:val="single"/>
           <w:lang w:val="en-US"/>
         </w:rPr>
         <w:t xml:space="preserve">, </w:t>
@@ -14890,7 +14886,6 @@
       <w:proofErr w:type="spellStart"/>
       <w:r>
         <w:rPr>
-          <w:u w:val="single"/>
           <w:lang w:val="en-US"/>
         </w:rPr>
         <w:t>start_second_semester</w:t>
@@ -14898,7 +14893,6 @@
       <w:proofErr w:type="spellEnd"/>
       <w:r>
         <w:rPr>
-          <w:u w:val="single"/>
           <w:lang w:val="en-US"/>
         </w:rPr>
         <w:t xml:space="preserve">, </w:t>
@@ -14906,11 +14900,11 @@
       <w:proofErr w:type="spellStart"/>
       <w:r>
         <w:rPr>
-          <w:u w:val="single"/>
           <w:lang w:val="en-US"/>
         </w:rPr>
         <w:t>end_second_semester</w:t>
       </w:r>
+      <w:bookmarkEnd w:id="28"/>
       <w:proofErr w:type="spellEnd"/>
       <w:r>
         <w:rPr>
@@ -14950,7 +14944,7 @@
         <w:pStyle w:val="Titolo2"/>
       </w:pPr>
       <w:bookmarkStart w:id="29" w:name="_Toc429059811"/>
-      <w:bookmarkStart w:id="30" w:name="_Toc40444000"/>
+      <w:bookmarkStart w:id="30" w:name="_Toc40444293"/>
       <w:r>
         <w:t>Design delle interfacce</w:t>
       </w:r>
@@ -14961,7 +14955,7 @@
       <w:pPr>
         <w:pStyle w:val="Titolo3"/>
       </w:pPr>
-      <w:bookmarkStart w:id="31" w:name="_Toc40444001"/>
+      <w:bookmarkStart w:id="31" w:name="_Toc40444294"/>
       <w:r>
         <w:t>Pagina di accesso</w:t>
       </w:r>
@@ -15077,27 +15071,14 @@
       <w:r>
         <w:t xml:space="preserve">Figura </w:t>
       </w:r>
-      <w:r>
-        <w:fldChar w:fldCharType="begin"/>
-      </w:r>
-      <w:r>
-        <w:instrText xml:space="preserve"> SEQ Figura \* ARABIC </w:instrText>
-      </w:r>
-      <w:r>
-        <w:fldChar w:fldCharType="separate"/>
-      </w:r>
-      <w:r>
-        <w:rPr>
-          <w:noProof/>
-        </w:rPr>
-        <w:t>10</w:t>
-      </w:r>
-      <w:r>
-        <w:rPr>
-          <w:noProof/>
-        </w:rPr>
-        <w:fldChar w:fldCharType="end"/>
-      </w:r>
+      <w:fldSimple w:instr=" SEQ Figura \* ARABIC ">
+        <w:r>
+          <w:rPr>
+            <w:noProof/>
+          </w:rPr>
+          <w:t>10</w:t>
+        </w:r>
+      </w:fldSimple>
       <w:r>
         <w:t xml:space="preserve"> </w:t>
       </w:r>
@@ -15114,7 +15095,7 @@
       <w:pPr>
         <w:pStyle w:val="Titolo3"/>
       </w:pPr>
-      <w:bookmarkStart w:id="32" w:name="_Toc40444002"/>
+      <w:bookmarkStart w:id="32" w:name="_Toc40444295"/>
       <w:r>
         <w:t>Pagina cambio password</w:t>
       </w:r>
@@ -15190,6 +15171,7 @@
           <w:noProof/>
           <w:lang w:val="it-IT"/>
         </w:rPr>
+        <w:lastRenderedPageBreak/>
         <w:drawing>
           <wp:inline distT="0" distB="0" distL="0" distR="0" wp14:anchorId="4F937C35" wp14:editId="2013F040">
             <wp:extent cx="3371850" cy="2027310"/>
@@ -15248,27 +15230,14 @@
       <w:r>
         <w:t xml:space="preserve">Figura </w:t>
       </w:r>
-      <w:r>
-        <w:fldChar w:fldCharType="begin"/>
-      </w:r>
-      <w:r>
-        <w:instrText xml:space="preserve"> SEQ Figura \* ARABIC </w:instrText>
-      </w:r>
-      <w:r>
-        <w:fldChar w:fldCharType="separate"/>
-      </w:r>
-      <w:r>
-        <w:rPr>
-          <w:noProof/>
-        </w:rPr>
-        <w:t>11</w:t>
-      </w:r>
-      <w:r>
-        <w:rPr>
-          <w:noProof/>
-        </w:rPr>
-        <w:fldChar w:fldCharType="end"/>
-      </w:r>
+      <w:fldSimple w:instr=" SEQ Figura \* ARABIC ">
+        <w:r>
+          <w:rPr>
+            <w:noProof/>
+          </w:rPr>
+          <w:t>11</w:t>
+        </w:r>
+      </w:fldSimple>
       <w:r>
         <w:t xml:space="preserve"> </w:t>
       </w:r>
@@ -15290,7 +15259,7 @@
       <w:pPr>
         <w:pStyle w:val="Titolo3"/>
       </w:pPr>
-      <w:bookmarkStart w:id="33" w:name="_Toc40444003"/>
+      <w:bookmarkStart w:id="33" w:name="_Toc40444296"/>
       <w:r>
         <w:lastRenderedPageBreak/>
         <w:t>Pagina di recupero password</w:t>
@@ -15433,27 +15402,14 @@
       <w:r>
         <w:t xml:space="preserve">Figura </w:t>
       </w:r>
-      <w:r>
-        <w:fldChar w:fldCharType="begin"/>
-      </w:r>
-      <w:r>
-        <w:instrText xml:space="preserve"> SEQ Figura \* ARABIC </w:instrText>
-      </w:r>
-      <w:r>
-        <w:fldChar w:fldCharType="separate"/>
-      </w:r>
-      <w:r>
-        <w:rPr>
-          <w:noProof/>
-        </w:rPr>
-        <w:t>12</w:t>
-      </w:r>
-      <w:r>
-        <w:rPr>
-          <w:noProof/>
-        </w:rPr>
-        <w:fldChar w:fldCharType="end"/>
-      </w:r>
+      <w:fldSimple w:instr=" SEQ Figura \* ARABIC ">
+        <w:r>
+          <w:rPr>
+            <w:noProof/>
+          </w:rPr>
+          <w:t>12</w:t>
+        </w:r>
+      </w:fldSimple>
       <w:r>
         <w:t xml:space="preserve"> </w:t>
       </w:r>
@@ -15470,7 +15426,7 @@
       <w:pPr>
         <w:pStyle w:val="Titolo3"/>
       </w:pPr>
-      <w:bookmarkStart w:id="34" w:name="_Toc40444004"/>
+      <w:bookmarkStart w:id="34" w:name="_Toc40444297"/>
       <w:r>
         <w:t>Pagina di aggiunta ritardi</w:t>
       </w:r>
@@ -15611,27 +15567,14 @@
       <w:r>
         <w:t xml:space="preserve">Figura </w:t>
       </w:r>
-      <w:r>
-        <w:fldChar w:fldCharType="begin"/>
-      </w:r>
-      <w:r>
-        <w:instrText xml:space="preserve"> SEQ Figura \* ARABIC </w:instrText>
-      </w:r>
-      <w:r>
-        <w:fldChar w:fldCharType="separate"/>
-      </w:r>
-      <w:r>
-        <w:rPr>
-          <w:noProof/>
-        </w:rPr>
-        <w:t>13</w:t>
-      </w:r>
-      <w:r>
-        <w:rPr>
-          <w:noProof/>
-        </w:rPr>
-        <w:fldChar w:fldCharType="end"/>
-      </w:r>
+      <w:fldSimple w:instr=" SEQ Figura \* ARABIC ">
+        <w:r>
+          <w:rPr>
+            <w:noProof/>
+          </w:rPr>
+          <w:t>13</w:t>
+        </w:r>
+      </w:fldSimple>
       <w:r>
         <w:t xml:space="preserve"> </w:t>
       </w:r>
@@ -15658,7 +15601,7 @@
       <w:pPr>
         <w:pStyle w:val="Titolo3"/>
       </w:pPr>
-      <w:bookmarkStart w:id="35" w:name="_Toc40444005"/>
+      <w:bookmarkStart w:id="35" w:name="_Toc40444298"/>
       <w:r>
         <w:lastRenderedPageBreak/>
         <w:t>Pagina di aggiunta recuperi</w:t>
@@ -15794,27 +15737,14 @@
       <w:r>
         <w:t xml:space="preserve">Figura </w:t>
       </w:r>
-      <w:r>
-        <w:fldChar w:fldCharType="begin"/>
-      </w:r>
-      <w:r>
-        <w:instrText xml:space="preserve"> SEQ Figura \* ARABIC </w:instrText>
-      </w:r>
-      <w:r>
-        <w:fldChar w:fldCharType="separate"/>
-      </w:r>
-      <w:r>
-        <w:rPr>
-          <w:noProof/>
-        </w:rPr>
-        <w:t>14</w:t>
-      </w:r>
-      <w:r>
-        <w:rPr>
-          <w:noProof/>
-        </w:rPr>
-        <w:fldChar w:fldCharType="end"/>
-      </w:r>
+      <w:fldSimple w:instr=" SEQ Figura \* ARABIC ">
+        <w:r>
+          <w:rPr>
+            <w:noProof/>
+          </w:rPr>
+          <w:t>14</w:t>
+        </w:r>
+      </w:fldSimple>
       <w:r>
         <w:t xml:space="preserve"> </w:t>
       </w:r>
@@ -15831,7 +15761,7 @@
       <w:pPr>
         <w:pStyle w:val="Titolo3"/>
       </w:pPr>
-      <w:bookmarkStart w:id="36" w:name="_Toc40444006"/>
+      <w:bookmarkStart w:id="36" w:name="_Toc40444299"/>
       <w:r>
         <w:t>Pagina di gestione utenti</w:t>
       </w:r>
@@ -15979,27 +15909,14 @@
       <w:r>
         <w:t xml:space="preserve">Figura </w:t>
       </w:r>
-      <w:r>
-        <w:fldChar w:fldCharType="begin"/>
-      </w:r>
-      <w:r>
-        <w:instrText xml:space="preserve"> SEQ Figura \* ARABIC </w:instrText>
-      </w:r>
-      <w:r>
-        <w:fldChar w:fldCharType="separate"/>
-      </w:r>
-      <w:r>
-        <w:rPr>
-          <w:noProof/>
-        </w:rPr>
-        <w:t>15</w:t>
-      </w:r>
-      <w:r>
-        <w:rPr>
-          <w:noProof/>
-        </w:rPr>
-        <w:fldChar w:fldCharType="end"/>
-      </w:r>
+      <w:fldSimple w:instr=" SEQ Figura \* ARABIC ">
+        <w:r>
+          <w:rPr>
+            <w:noProof/>
+          </w:rPr>
+          <w:t>15</w:t>
+        </w:r>
+      </w:fldSimple>
       <w:r>
         <w:t xml:space="preserve"> </w:t>
       </w:r>
@@ -16026,7 +15943,7 @@
       <w:pPr>
         <w:pStyle w:val="Titolo3"/>
       </w:pPr>
-      <w:bookmarkStart w:id="37" w:name="_Toc40444007"/>
+      <w:bookmarkStart w:id="37" w:name="_Toc40444300"/>
       <w:r>
         <w:lastRenderedPageBreak/>
         <w:t>Pagina impostazioni</w:t>
@@ -16177,27 +16094,14 @@
       <w:r>
         <w:t xml:space="preserve">Figura </w:t>
       </w:r>
-      <w:r>
-        <w:fldChar w:fldCharType="begin"/>
-      </w:r>
-      <w:r>
-        <w:instrText xml:space="preserve"> SEQ Figura \* ARABIC </w:instrText>
-      </w:r>
-      <w:r>
-        <w:fldChar w:fldCharType="separate"/>
-      </w:r>
-      <w:r>
-        <w:rPr>
-          <w:noProof/>
-        </w:rPr>
-        <w:t>16</w:t>
-      </w:r>
-      <w:r>
-        <w:rPr>
-          <w:noProof/>
-        </w:rPr>
-        <w:fldChar w:fldCharType="end"/>
-      </w:r>
+      <w:fldSimple w:instr=" SEQ Figura \* ARABIC ">
+        <w:r>
+          <w:rPr>
+            <w:noProof/>
+          </w:rPr>
+          <w:t>16</w:t>
+        </w:r>
+      </w:fldSimple>
       <w:r>
         <w:t xml:space="preserve"> </w:t>
       </w:r>
@@ -16218,7 +16122,7 @@
         </w:pBdr>
       </w:pPr>
       <w:bookmarkStart w:id="38" w:name="_Toc461179222"/>
-      <w:bookmarkStart w:id="39" w:name="_Toc40444008"/>
+      <w:bookmarkStart w:id="39" w:name="_Toc40444301"/>
       <w:r>
         <w:t>Implementazione</w:t>
       </w:r>
@@ -16230,7 +16134,7 @@
         <w:pStyle w:val="Titolo2"/>
       </w:pPr>
       <w:bookmarkStart w:id="40" w:name="_Toc461179223"/>
-      <w:bookmarkStart w:id="41" w:name="_Toc40444009"/>
+      <w:bookmarkStart w:id="41" w:name="_Toc40444302"/>
       <w:r>
         <w:t>Gestione versioni</w:t>
       </w:r>
@@ -16329,7 +16233,7 @@
       <w:pPr>
         <w:pStyle w:val="Titolo2"/>
       </w:pPr>
-      <w:bookmarkStart w:id="42" w:name="_Toc40444010"/>
+      <w:bookmarkStart w:id="42" w:name="_Toc40444303"/>
       <w:r>
         <w:t>Gestore di pacchetti</w:t>
       </w:r>
@@ -17268,7 +17172,7 @@
       <w:pPr>
         <w:pStyle w:val="Titolo2"/>
       </w:pPr>
-      <w:bookmarkStart w:id="43" w:name="_Toc40444011"/>
+      <w:bookmarkStart w:id="43" w:name="_Toc40444304"/>
       <w:r>
         <w:t>Database</w:t>
       </w:r>
@@ -17278,7 +17182,7 @@
       <w:pPr>
         <w:pStyle w:val="Titolo3"/>
       </w:pPr>
-      <w:bookmarkStart w:id="44" w:name="_Toc40444012"/>
+      <w:bookmarkStart w:id="44" w:name="_Toc40444305"/>
       <w:r>
         <w:t>Account di accesso</w:t>
       </w:r>
@@ -17348,7 +17252,7 @@
       <w:pPr>
         <w:pStyle w:val="Titolo3"/>
       </w:pPr>
-      <w:bookmarkStart w:id="45" w:name="_Toc40444013"/>
+      <w:bookmarkStart w:id="45" w:name="_Toc40444306"/>
       <w:r>
         <w:t>Implementazione</w:t>
       </w:r>
@@ -17785,7 +17689,7 @@
       <w:pPr>
         <w:pStyle w:val="Titolo3"/>
       </w:pPr>
-      <w:bookmarkStart w:id="46" w:name="_Toc40444014"/>
+      <w:bookmarkStart w:id="46" w:name="_Toc40444307"/>
       <w:r>
         <w:lastRenderedPageBreak/>
         <w:t>Interrogazione database</w:t>
@@ -18506,7 +18410,7 @@
       <w:pPr>
         <w:pStyle w:val="Titolo2"/>
       </w:pPr>
-      <w:bookmarkStart w:id="47" w:name="_Toc40444015"/>
+      <w:bookmarkStart w:id="47" w:name="_Toc40444308"/>
       <w:r>
         <w:t>Applicativo web</w:t>
       </w:r>
@@ -18516,7 +18420,7 @@
       <w:pPr>
         <w:pStyle w:val="Titolo3"/>
       </w:pPr>
-      <w:bookmarkStart w:id="48" w:name="_Toc40444016"/>
+      <w:bookmarkStart w:id="48" w:name="_Toc40444309"/>
       <w:r>
         <w:t>Struttura</w:t>
       </w:r>
@@ -19129,7 +19033,7 @@
       <w:pPr>
         <w:pStyle w:val="Titolo3"/>
       </w:pPr>
-      <w:bookmarkStart w:id="49" w:name="_Toc40444017"/>
+      <w:bookmarkStart w:id="49" w:name="_Toc40444310"/>
       <w:r>
         <w:t xml:space="preserve">Model </w:t>
       </w:r>
@@ -19232,27 +19136,14 @@
       <w:r>
         <w:t xml:space="preserve">Figura </w:t>
       </w:r>
-      <w:r>
-        <w:fldChar w:fldCharType="begin"/>
-      </w:r>
-      <w:r>
-        <w:instrText xml:space="preserve"> SEQ Figura \* ARABIC </w:instrText>
-      </w:r>
-      <w:r>
-        <w:fldChar w:fldCharType="separate"/>
-      </w:r>
-      <w:r>
-        <w:rPr>
-          <w:noProof/>
-        </w:rPr>
-        <w:t>17</w:t>
-      </w:r>
-      <w:r>
-        <w:rPr>
-          <w:noProof/>
-        </w:rPr>
-        <w:fldChar w:fldCharType="end"/>
-      </w:r>
+      <w:fldSimple w:instr=" SEQ Figura \* ARABIC ">
+        <w:r>
+          <w:rPr>
+            <w:noProof/>
+          </w:rPr>
+          <w:t>17</w:t>
+        </w:r>
+      </w:fldSimple>
       <w:r>
         <w:t xml:space="preserve"> Schema pattern MVC.</w:t>
       </w:r>
@@ -19475,7 +19366,7 @@
         <w:pStyle w:val="Titolo3"/>
       </w:pPr>
       <w:bookmarkStart w:id="50" w:name="_Toc36814503"/>
-      <w:bookmarkStart w:id="51" w:name="_Toc40444018"/>
+      <w:bookmarkStart w:id="51" w:name="_Toc40444311"/>
       <w:proofErr w:type="spellStart"/>
       <w:r>
         <w:lastRenderedPageBreak/>
@@ -19578,27 +19469,14 @@
       <w:r>
         <w:t xml:space="preserve">Figura </w:t>
       </w:r>
-      <w:r>
-        <w:fldChar w:fldCharType="begin"/>
-      </w:r>
-      <w:r>
-        <w:instrText xml:space="preserve"> SEQ Figura \* ARABIC </w:instrText>
-      </w:r>
-      <w:r>
-        <w:fldChar w:fldCharType="separate"/>
-      </w:r>
-      <w:r>
-        <w:rPr>
-          <w:noProof/>
-        </w:rPr>
-        <w:t>18</w:t>
-      </w:r>
-      <w:r>
-        <w:rPr>
-          <w:noProof/>
-        </w:rPr>
-        <w:fldChar w:fldCharType="end"/>
-      </w:r>
+      <w:fldSimple w:instr=" SEQ Figura \* ARABIC ">
+        <w:r>
+          <w:rPr>
+            <w:noProof/>
+          </w:rPr>
+          <w:t>18</w:t>
+        </w:r>
+      </w:fldSimple>
       <w:r>
         <w:t xml:space="preserve"> Schema pattern REST.</w:t>
       </w:r>
@@ -19697,7 +19575,7 @@
       <w:pPr>
         <w:pStyle w:val="Titolo3"/>
       </w:pPr>
-      <w:bookmarkStart w:id="52" w:name="_Toc40444019"/>
+      <w:bookmarkStart w:id="52" w:name="_Toc40444312"/>
       <w:r>
         <w:t>Routing delle richieste</w:t>
       </w:r>
@@ -20052,7 +19930,7 @@
       <w:pPr>
         <w:pStyle w:val="Titolo3"/>
       </w:pPr>
-      <w:bookmarkStart w:id="53" w:name="_Toc40444020"/>
+      <w:bookmarkStart w:id="53" w:name="_Toc40444313"/>
       <w:r>
         <w:t>Configurazione</w:t>
       </w:r>
@@ -20544,7 +20422,7 @@
         <w:rPr>
           <w:rFonts w:ascii="Consolas" w:hAnsi="Consolas"/>
           <w:color w:val="000000"/>
-          <w:lang w:val="de-CH" w:eastAsia="it-CH"/>
+          <w:lang w:eastAsia="it-CH"/>
         </w:rPr>
       </w:pPr>
       <w:r>
@@ -20603,7 +20481,7 @@
         <w:rPr>
           <w:rFonts w:ascii="Consolas" w:hAnsi="Consolas"/>
           <w:color w:val="A31515"/>
-          <w:lang w:val="de-CH" w:eastAsia="it-CH"/>
+          <w:lang w:eastAsia="it-CH"/>
         </w:rPr>
         <w:t>"/</w:t>
       </w:r>
@@ -20612,7 +20490,7 @@
         <w:rPr>
           <w:rFonts w:ascii="Consolas" w:hAnsi="Consolas"/>
           <w:color w:val="A31515"/>
-          <w:lang w:val="de-CH" w:eastAsia="it-CH"/>
+          <w:lang w:eastAsia="it-CH"/>
         </w:rPr>
         <w:t>src</w:t>
       </w:r>
@@ -20621,16 +20499,52 @@
         <w:rPr>
           <w:rFonts w:ascii="Consolas" w:hAnsi="Consolas"/>
           <w:color w:val="A31515"/>
-          <w:lang w:val="de-CH" w:eastAsia="it-CH"/>
-        </w:rPr>
-        <w:t>/Views/Error/</w:t>
+          <w:lang w:eastAsia="it-CH"/>
+        </w:rPr>
+        <w:t>/</w:t>
       </w:r>
       <w:proofErr w:type="spellStart"/>
       <w:r>
         <w:rPr>
           <w:rFonts w:ascii="Consolas" w:hAnsi="Consolas"/>
           <w:color w:val="A31515"/>
-          <w:lang w:val="de-CH" w:eastAsia="it-CH"/>
+          <w:lang w:eastAsia="it-CH"/>
+        </w:rPr>
+        <w:t>Views</w:t>
+      </w:r>
+      <w:proofErr w:type="spellEnd"/>
+      <w:r>
+        <w:rPr>
+          <w:rFonts w:ascii="Consolas" w:hAnsi="Consolas"/>
+          <w:color w:val="A31515"/>
+          <w:lang w:eastAsia="it-CH"/>
+        </w:rPr>
+        <w:t>/</w:t>
+      </w:r>
+      <w:proofErr w:type="spellStart"/>
+      <w:r>
+        <w:rPr>
+          <w:rFonts w:ascii="Consolas" w:hAnsi="Consolas"/>
+          <w:color w:val="A31515"/>
+          <w:lang w:eastAsia="it-CH"/>
+        </w:rPr>
+        <w:t>Error</w:t>
+      </w:r>
+      <w:proofErr w:type="spellEnd"/>
+      <w:r>
+        <w:rPr>
+          <w:rFonts w:ascii="Consolas" w:hAnsi="Consolas"/>
+          <w:color w:val="A31515"/>
+          <w:lang w:eastAsia="it-CH"/>
+        </w:rPr>
+        <w:t>/</w:t>
+      </w:r>
+      <w:proofErr w:type="spellStart"/>
+      <w:r>
+        <w:rPr>
+          <w:rFonts w:ascii="Consolas" w:hAnsi="Consolas"/>
+          <w:color w:val="A31515"/>
+          <w:lang w:eastAsia="it-CH"/>
         </w:rPr>
         <w:t>error.php</w:t>
       </w:r>
@@ -20639,7 +20553,7 @@
         <w:rPr>
           <w:rFonts w:ascii="Consolas" w:hAnsi="Consolas"/>
           <w:color w:val="A31515"/>
-          <w:lang w:val="de-CH" w:eastAsia="it-CH"/>
+          <w:lang w:eastAsia="it-CH"/>
         </w:rPr>
         <w:t>"</w:t>
       </w:r>
@@ -20647,27 +20561,9 @@
         <w:rPr>
           <w:rFonts w:ascii="Consolas" w:hAnsi="Consolas"/>
           <w:color w:val="000000"/>
-          <w:lang w:val="de-CH" w:eastAsia="it-CH"/>
-        </w:rPr>
-        <w:t>, $</w:t>
-      </w:r>
-      <w:proofErr w:type="spellStart"/>
-      <w:r>
-        <w:rPr>
-          <w:rFonts w:ascii="Consolas" w:hAnsi="Consolas"/>
-          <w:color w:val="000000"/>
-          <w:lang w:val="de-CH" w:eastAsia="it-CH"/>
-        </w:rPr>
-        <w:t>info</w:t>
-      </w:r>
-      <w:proofErr w:type="spellEnd"/>
-      <w:r>
-        <w:rPr>
-          <w:rFonts w:ascii="Consolas" w:hAnsi="Consolas"/>
-          <w:color w:val="000000"/>
-          <w:lang w:val="de-CH" w:eastAsia="it-CH"/>
-        </w:rPr>
-        <w:t>);</w:t>
+          <w:lang w:eastAsia="it-CH"/>
+        </w:rPr>
+        <w:t>, $info);</w:t>
       </w:r>
     </w:p>
     <w:p>
@@ -20690,7 +20586,7 @@
         <w:rPr>
           <w:rFonts w:ascii="Consolas" w:hAnsi="Consolas"/>
           <w:color w:val="000000"/>
-          <w:lang w:val="de-CH" w:eastAsia="it-CH"/>
+          <w:lang w:eastAsia="it-CH"/>
         </w:rPr>
         <w:t>    </w:t>
       </w:r>
@@ -20918,7 +20814,7 @@
       <w:pPr>
         <w:pStyle w:val="Titolo3"/>
       </w:pPr>
-      <w:bookmarkStart w:id="54" w:name="_Toc40444021"/>
+      <w:bookmarkStart w:id="54" w:name="_Toc40444314"/>
       <w:r>
         <w:t>Autenticazione</w:t>
       </w:r>
@@ -22179,16 +22075,24 @@
         <w:rPr>
           <w:rFonts w:ascii="Consolas" w:hAnsi="Consolas"/>
           <w:color w:val="000000"/>
+          <w:lang w:eastAsia="it-CH"/>
+        </w:rPr>
+      </w:pPr>
+      <w:r>
+        <w:rPr>
+          <w:rFonts w:ascii="Consolas" w:hAnsi="Consolas"/>
+          <w:color w:val="000000"/>
           <w:lang w:val="de-CH" w:eastAsia="it-CH"/>
         </w:rPr>
-      </w:pPr>
-      <w:r>
-        <w:rPr>
-          <w:rFonts w:ascii="Consolas" w:hAnsi="Consolas"/>
-          <w:color w:val="000000"/>
-          <w:lang w:val="de-CH" w:eastAsia="it-CH"/>
-        </w:rPr>
-        <w:t>    }</w:t>
+        <w:t>    </w:t>
+      </w:r>
+      <w:r>
+        <w:rPr>
+          <w:rFonts w:ascii="Consolas" w:hAnsi="Consolas"/>
+          <w:color w:val="000000"/>
+          <w:lang w:eastAsia="it-CH"/>
+        </w:rPr>
+        <w:t>}</w:t>
       </w:r>
     </w:p>
     <w:p>
@@ -22204,14 +22108,14 @@
         <w:rPr>
           <w:rFonts w:ascii="Consolas" w:hAnsi="Consolas"/>
           <w:color w:val="000000"/>
-          <w:lang w:val="de-CH" w:eastAsia="it-CH"/>
-        </w:rPr>
-      </w:pPr>
-      <w:r>
-        <w:rPr>
-          <w:rFonts w:ascii="Consolas" w:hAnsi="Consolas"/>
-          <w:color w:val="000000"/>
-          <w:lang w:val="de-CH" w:eastAsia="it-CH"/>
+          <w:lang w:eastAsia="it-CH"/>
+        </w:rPr>
+      </w:pPr>
+      <w:r>
+        <w:rPr>
+          <w:rFonts w:ascii="Consolas" w:hAnsi="Consolas"/>
+          <w:color w:val="000000"/>
+          <w:lang w:eastAsia="it-CH"/>
         </w:rPr>
         <w:t>    </w:t>
       </w:r>
@@ -22220,7 +22124,7 @@
         <w:rPr>
           <w:rFonts w:ascii="Consolas" w:hAnsi="Consolas"/>
           <w:color w:val="AF00DB"/>
-          <w:lang w:val="de-CH" w:eastAsia="it-CH"/>
+          <w:lang w:eastAsia="it-CH"/>
         </w:rPr>
         <w:t>return</w:t>
       </w:r>
@@ -22229,7 +22133,7 @@
         <w:rPr>
           <w:rFonts w:ascii="Consolas" w:hAnsi="Consolas"/>
           <w:color w:val="000000"/>
-          <w:lang w:val="de-CH" w:eastAsia="it-CH"/>
+          <w:lang w:eastAsia="it-CH"/>
         </w:rPr>
         <w:t> </w:t>
       </w:r>
@@ -22237,25 +22141,15 @@
         <w:rPr>
           <w:rFonts w:ascii="Consolas" w:hAnsi="Consolas"/>
           <w:color w:val="001080"/>
-          <w:lang w:val="de-CH" w:eastAsia="it-CH"/>
-        </w:rPr>
-        <w:t>$</w:t>
-      </w:r>
-      <w:proofErr w:type="spellStart"/>
-      <w:r>
-        <w:rPr>
-          <w:rFonts w:ascii="Consolas" w:hAnsi="Consolas"/>
-          <w:color w:val="001080"/>
-          <w:lang w:val="de-CH" w:eastAsia="it-CH"/>
-        </w:rPr>
-        <w:t>res</w:t>
-      </w:r>
-      <w:proofErr w:type="spellEnd"/>
-      <w:r>
-        <w:rPr>
-          <w:rFonts w:ascii="Consolas" w:hAnsi="Consolas"/>
-          <w:color w:val="000000"/>
-          <w:lang w:val="de-CH" w:eastAsia="it-CH"/>
+          <w:lang w:eastAsia="it-CH"/>
+        </w:rPr>
+        <w:t>$res</w:t>
+      </w:r>
+      <w:r>
+        <w:rPr>
+          <w:rFonts w:ascii="Consolas" w:hAnsi="Consolas"/>
+          <w:color w:val="000000"/>
+          <w:lang w:eastAsia="it-CH"/>
         </w:rPr>
         <w:t>-&gt;</w:t>
       </w:r>
@@ -22265,7 +22159,7 @@
         <w:rPr>
           <w:rFonts w:ascii="Consolas" w:hAnsi="Consolas"/>
           <w:color w:val="795E26"/>
-          <w:lang w:val="de-CH" w:eastAsia="it-CH"/>
+          <w:lang w:eastAsia="it-CH"/>
         </w:rPr>
         <w:t>withStatus</w:t>
       </w:r>
@@ -22274,7 +22168,7 @@
         <w:rPr>
           <w:rFonts w:ascii="Consolas" w:hAnsi="Consolas"/>
           <w:color w:val="000000"/>
-          <w:lang w:val="de-CH" w:eastAsia="it-CH"/>
+          <w:lang w:eastAsia="it-CH"/>
         </w:rPr>
         <w:t>(</w:t>
       </w:r>
@@ -22283,7 +22177,7 @@
         <w:rPr>
           <w:rFonts w:ascii="Consolas" w:hAnsi="Consolas"/>
           <w:color w:val="098658"/>
-          <w:lang w:val="de-CH" w:eastAsia="it-CH"/>
+          <w:lang w:eastAsia="it-CH"/>
         </w:rPr>
         <w:t>403</w:t>
       </w:r>
@@ -22291,7 +22185,7 @@
         <w:rPr>
           <w:rFonts w:ascii="Consolas" w:hAnsi="Consolas"/>
           <w:color w:val="000000"/>
-          <w:lang w:val="de-CH" w:eastAsia="it-CH"/>
+          <w:lang w:eastAsia="it-CH"/>
         </w:rPr>
         <w:t>);</w:t>
       </w:r>
@@ -22380,7 +22274,7 @@
         </w:rPr>
       </w:pPr>
       <w:bookmarkStart w:id="55" w:name="_Toc36814510"/>
-      <w:bookmarkStart w:id="56" w:name="_Toc40444022"/>
+      <w:bookmarkStart w:id="56" w:name="_Toc40444315"/>
       <w:r>
         <w:rPr>
           <w:lang w:val="it-IT"/>
@@ -23371,15 +23265,7 @@
           <w:color w:val="0000FF"/>
           <w:lang w:eastAsia="it-CH"/>
         </w:rPr>
-        <w:t>tru</w:t>
-      </w:r>
-      <w:r>
-        <w:rPr>
-          <w:rFonts w:ascii="Consolas" w:hAnsi="Consolas"/>
-          <w:color w:val="0000FF"/>
-          <w:lang w:eastAsia="it-CH"/>
-        </w:rPr>
-        <w:t>e</w:t>
+        <w:t>true</w:t>
       </w:r>
       <w:r>
         <w:rPr>
@@ -23597,23 +23483,7 @@
           <w:color w:val="000000"/>
           <w:lang w:eastAsia="it-CH"/>
         </w:rPr>
-        <w:t>)</w:t>
-      </w:r>
-      <w:r>
-        <w:rPr>
-          <w:rFonts w:ascii="Consolas" w:hAnsi="Consolas"/>
-          <w:color w:val="000000"/>
-          <w:lang w:eastAsia="it-CH"/>
-        </w:rPr>
-        <w:t xml:space="preserve"> </w:t>
-      </w:r>
-      <w:r>
-        <w:rPr>
-          <w:rFonts w:ascii="Consolas" w:hAnsi="Consolas"/>
-          <w:color w:val="000000"/>
-          <w:lang w:eastAsia="it-CH"/>
-        </w:rPr>
-        <w:t>{</w:t>
+        <w:t>) {</w:t>
       </w:r>
     </w:p>
     <w:p>
@@ -24390,7 +24260,7 @@
       <w:pPr>
         <w:pStyle w:val="Titolo4"/>
       </w:pPr>
-      <w:bookmarkStart w:id="57" w:name="_Toc40444023"/>
+      <w:bookmarkStart w:id="57" w:name="_Toc40444316"/>
       <w:r>
         <w:t>Gestione dei permessi</w:t>
       </w:r>
@@ -24442,15 +24312,7 @@
           <w:color w:val="008000"/>
           <w:lang w:eastAsia="it-CH"/>
         </w:rPr>
-        <w:t xml:space="preserve">// </w:t>
-      </w:r>
-      <w:r>
-        <w:rPr>
-          <w:rFonts w:ascii="Consolas" w:hAnsi="Consolas"/>
-          <w:color w:val="008000"/>
-          <w:lang w:eastAsia="it-CH"/>
-        </w:rPr>
-        <w:t>Permesso di inserimento dei ritardi.</w:t>
+        <w:t>// Permesso di inserimento dei ritardi.</w:t>
       </w:r>
     </w:p>
     <w:p>
@@ -24466,7 +24328,7 @@
         <w:rPr>
           <w:rFonts w:ascii="Consolas" w:hAnsi="Consolas"/>
           <w:color w:val="000000"/>
-          <w:lang w:val="de-CH" w:eastAsia="it-CH"/>
+          <w:lang w:eastAsia="it-CH"/>
         </w:rPr>
       </w:pPr>
       <w:proofErr w:type="spellStart"/>
@@ -24474,7 +24336,7 @@
         <w:rPr>
           <w:rFonts w:ascii="Consolas" w:hAnsi="Consolas"/>
           <w:color w:val="0000FF"/>
-          <w:lang w:val="de-CH" w:eastAsia="it-CH"/>
+          <w:lang w:eastAsia="it-CH"/>
         </w:rPr>
         <w:t>const</w:t>
       </w:r>
@@ -24483,7 +24345,7 @@
         <w:rPr>
           <w:rFonts w:ascii="Consolas" w:hAnsi="Consolas"/>
           <w:color w:val="000000"/>
-          <w:lang w:val="de-CH" w:eastAsia="it-CH"/>
+          <w:lang w:eastAsia="it-CH"/>
         </w:rPr>
         <w:t> INSERT = </w:t>
       </w:r>
@@ -24491,7 +24353,7 @@
         <w:rPr>
           <w:rFonts w:ascii="Consolas" w:hAnsi="Consolas"/>
           <w:color w:val="098658"/>
-          <w:lang w:val="de-CH" w:eastAsia="it-CH"/>
+          <w:lang w:eastAsia="it-CH"/>
         </w:rPr>
         <w:t>1</w:t>
       </w:r>
@@ -24499,7 +24361,7 @@
         <w:rPr>
           <w:rFonts w:ascii="Consolas" w:hAnsi="Consolas"/>
           <w:color w:val="000000"/>
-          <w:lang w:val="de-CH" w:eastAsia="it-CH"/>
+          <w:lang w:eastAsia="it-CH"/>
         </w:rPr>
         <w:t>;</w:t>
       </w:r>
@@ -24526,23 +24388,7 @@
           <w:color w:val="008000"/>
           <w:lang w:eastAsia="it-CH"/>
         </w:rPr>
-        <w:t>// Permesso di </w:t>
-      </w:r>
-      <w:r>
-        <w:rPr>
-          <w:rFonts w:ascii="Consolas" w:hAnsi="Consolas"/>
-          <w:color w:val="008000"/>
-          <w:lang w:eastAsia="it-CH"/>
-        </w:rPr>
-        <w:t>visione</w:t>
-      </w:r>
-      <w:r>
-        <w:rPr>
-          <w:rFonts w:ascii="Consolas" w:hAnsi="Consolas"/>
-          <w:color w:val="008000"/>
-          <w:lang w:eastAsia="it-CH"/>
-        </w:rPr>
-        <w:t> dei ritardi.</w:t>
+        <w:t>// Permesso di visione dei ritardi.</w:t>
       </w:r>
     </w:p>
     <w:p>
@@ -24558,7 +24404,7 @@
         <w:rPr>
           <w:rFonts w:ascii="Consolas" w:hAnsi="Consolas"/>
           <w:color w:val="000000"/>
-          <w:lang w:val="de-CH" w:eastAsia="it-CH"/>
+          <w:lang w:eastAsia="it-CH"/>
         </w:rPr>
       </w:pPr>
       <w:proofErr w:type="spellStart"/>
@@ -24566,7 +24412,7 @@
         <w:rPr>
           <w:rFonts w:ascii="Consolas" w:hAnsi="Consolas"/>
           <w:color w:val="0000FF"/>
-          <w:lang w:val="de-CH" w:eastAsia="it-CH"/>
+          <w:lang w:eastAsia="it-CH"/>
         </w:rPr>
         <w:t>const</w:t>
       </w:r>
@@ -24575,7 +24421,7 @@
         <w:rPr>
           <w:rFonts w:ascii="Consolas" w:hAnsi="Consolas"/>
           <w:color w:val="000000"/>
-          <w:lang w:val="de-CH" w:eastAsia="it-CH"/>
+          <w:lang w:eastAsia="it-CH"/>
         </w:rPr>
         <w:t> SELECT = </w:t>
       </w:r>
@@ -24583,7 +24429,7 @@
         <w:rPr>
           <w:rFonts w:ascii="Consolas" w:hAnsi="Consolas"/>
           <w:color w:val="098658"/>
-          <w:lang w:val="de-CH" w:eastAsia="it-CH"/>
+          <w:lang w:eastAsia="it-CH"/>
         </w:rPr>
         <w:t>2</w:t>
       </w:r>
@@ -24591,7 +24437,7 @@
         <w:rPr>
           <w:rFonts w:ascii="Consolas" w:hAnsi="Consolas"/>
           <w:color w:val="000000"/>
-          <w:lang w:val="de-CH" w:eastAsia="it-CH"/>
+          <w:lang w:eastAsia="it-CH"/>
         </w:rPr>
         <w:t>;</w:t>
       </w:r>
@@ -24618,39 +24464,7 @@
           <w:color w:val="008000"/>
           <w:lang w:eastAsia="it-CH"/>
         </w:rPr>
-        <w:t>// Permesso di </w:t>
-      </w:r>
-      <w:r>
-        <w:rPr>
-          <w:rFonts w:ascii="Consolas" w:hAnsi="Consolas"/>
-          <w:color w:val="008000"/>
-          <w:lang w:eastAsia="it-CH"/>
-        </w:rPr>
-        <w:t>creazione</w:t>
-      </w:r>
-      <w:r>
-        <w:rPr>
-          <w:rFonts w:ascii="Consolas" w:hAnsi="Consolas"/>
-          <w:color w:val="008000"/>
-          <w:lang w:eastAsia="it-CH"/>
-        </w:rPr>
-        <w:t> dei </w:t>
-      </w:r>
-      <w:r>
-        <w:rPr>
-          <w:rFonts w:ascii="Consolas" w:hAnsi="Consolas"/>
-          <w:color w:val="008000"/>
-          <w:lang w:eastAsia="it-CH"/>
-        </w:rPr>
-        <w:t>PDF</w:t>
-      </w:r>
-      <w:r>
-        <w:rPr>
-          <w:rFonts w:ascii="Consolas" w:hAnsi="Consolas"/>
-          <w:color w:val="008000"/>
-          <w:lang w:eastAsia="it-CH"/>
-        </w:rPr>
-        <w:t>.</w:t>
+        <w:t>// Permesso di creazione dei PDF.</w:t>
       </w:r>
     </w:p>
     <w:p>
@@ -24666,7 +24480,7 @@
         <w:rPr>
           <w:rFonts w:ascii="Consolas" w:hAnsi="Consolas"/>
           <w:color w:val="000000"/>
-          <w:lang w:val="de-CH" w:eastAsia="it-CH"/>
+          <w:lang w:eastAsia="it-CH"/>
         </w:rPr>
       </w:pPr>
       <w:proofErr w:type="spellStart"/>
@@ -24674,7 +24488,7 @@
         <w:rPr>
           <w:rFonts w:ascii="Consolas" w:hAnsi="Consolas"/>
           <w:color w:val="0000FF"/>
-          <w:lang w:val="de-CH" w:eastAsia="it-CH"/>
+          <w:lang w:eastAsia="it-CH"/>
         </w:rPr>
         <w:t>const</w:t>
       </w:r>
@@ -24683,7 +24497,7 @@
         <w:rPr>
           <w:rFonts w:ascii="Consolas" w:hAnsi="Consolas"/>
           <w:color w:val="000000"/>
-          <w:lang w:val="de-CH" w:eastAsia="it-CH"/>
+          <w:lang w:eastAsia="it-CH"/>
         </w:rPr>
         <w:t> CREATE = </w:t>
       </w:r>
@@ -24691,7 +24505,7 @@
         <w:rPr>
           <w:rFonts w:ascii="Consolas" w:hAnsi="Consolas"/>
           <w:color w:val="098658"/>
-          <w:lang w:val="de-CH" w:eastAsia="it-CH"/>
+          <w:lang w:eastAsia="it-CH"/>
         </w:rPr>
         <w:t>4</w:t>
       </w:r>
@@ -24699,7 +24513,7 @@
         <w:rPr>
           <w:rFonts w:ascii="Consolas" w:hAnsi="Consolas"/>
           <w:color w:val="000000"/>
-          <w:lang w:val="de-CH" w:eastAsia="it-CH"/>
+          <w:lang w:eastAsia="it-CH"/>
         </w:rPr>
         <w:t>;</w:t>
       </w:r>
@@ -24726,15 +24540,7 @@
           <w:color w:val="008000"/>
           <w:lang w:eastAsia="it-CH"/>
         </w:rPr>
-        <w:t>// Permesso di </w:t>
-      </w:r>
-      <w:r>
-        <w:rPr>
-          <w:rFonts w:ascii="Consolas" w:hAnsi="Consolas"/>
-          <w:color w:val="008000"/>
-          <w:lang w:eastAsia="it-CH"/>
-        </w:rPr>
-        <w:t>amministratore.</w:t>
+        <w:t>// Permesso di amministratore.</w:t>
       </w:r>
     </w:p>
     <w:p>
@@ -25372,7 +25178,7 @@
       <w:pPr>
         <w:pStyle w:val="Titolo4"/>
       </w:pPr>
-      <w:bookmarkStart w:id="58" w:name="_Toc40444024"/>
+      <w:bookmarkStart w:id="58" w:name="_Toc40444317"/>
       <w:r>
         <w:lastRenderedPageBreak/>
         <w:t>Gestione percorsi e accessi</w:t>
@@ -26573,7 +26379,7 @@
         <w:rPr>
           <w:rFonts w:ascii="Consolas" w:hAnsi="Consolas"/>
           <w:color w:val="000000"/>
-          <w:lang w:eastAsia="it-CH"/>
+          <w:lang w:val="de-CH" w:eastAsia="it-CH"/>
         </w:rPr>
       </w:pPr>
       <w:r>
@@ -26923,7 +26729,7 @@
           <w:lang w:val="it-IT"/>
         </w:rPr>
       </w:pPr>
-      <w:bookmarkStart w:id="59" w:name="_Toc40444025"/>
+      <w:bookmarkStart w:id="59" w:name="_Toc40444318"/>
       <w:r>
         <w:rPr>
           <w:lang w:val="it-IT"/>
@@ -26939,7 +26745,7 @@
         <w:pStyle w:val="Titolo2"/>
       </w:pPr>
       <w:bookmarkStart w:id="60" w:name="_Toc461179224"/>
-      <w:bookmarkStart w:id="61" w:name="_Toc40444026"/>
+      <w:bookmarkStart w:id="61" w:name="_Toc40444319"/>
       <w:r>
         <w:t>Protocollo di test</w:t>
       </w:r>
@@ -26964,7 +26770,7 @@
         <w:pStyle w:val="Titolo2"/>
       </w:pPr>
       <w:bookmarkStart w:id="62" w:name="_Toc461179225"/>
-      <w:bookmarkStart w:id="63" w:name="_Toc40444027"/>
+      <w:bookmarkStart w:id="63" w:name="_Toc40444320"/>
       <w:r>
         <w:t>Risultati test</w:t>
       </w:r>
@@ -26989,7 +26795,7 @@
       <w:pPr>
         <w:pStyle w:val="Titolo2"/>
       </w:pPr>
-      <w:bookmarkStart w:id="65" w:name="_Toc40444028"/>
+      <w:bookmarkStart w:id="65" w:name="_Toc40444321"/>
       <w:r>
         <w:t>Mancanze</w:t>
       </w:r>
@@ -27020,7 +26826,7 @@
           <w:lang w:val="it-IT"/>
         </w:rPr>
       </w:pPr>
-      <w:bookmarkStart w:id="67" w:name="_Toc40444029"/>
+      <w:bookmarkStart w:id="67" w:name="_Toc40444322"/>
       <w:r>
         <w:rPr>
           <w:lang w:val="it-IT"/>
@@ -27051,7 +26857,7 @@
           <w:lang w:val="it-IT"/>
         </w:rPr>
       </w:pPr>
-      <w:bookmarkStart w:id="69" w:name="_Toc40444030"/>
+      <w:bookmarkStart w:id="69" w:name="_Toc40444323"/>
       <w:r>
         <w:rPr>
           <w:lang w:val="it-IT"/>
@@ -27079,7 +26885,7 @@
       <w:pPr>
         <w:pStyle w:val="Titolo2"/>
       </w:pPr>
-      <w:bookmarkStart w:id="71" w:name="_Toc40444031"/>
+      <w:bookmarkStart w:id="71" w:name="_Toc40444324"/>
       <w:r>
         <w:t>Sviluppi futuri</w:t>
       </w:r>
@@ -27104,7 +26910,7 @@
       <w:pPr>
         <w:pStyle w:val="Titolo2"/>
       </w:pPr>
-      <w:bookmarkStart w:id="73" w:name="_Toc40444032"/>
+      <w:bookmarkStart w:id="73" w:name="_Toc40444325"/>
       <w:r>
         <w:t>Considerazioni personali</w:t>
       </w:r>
@@ -27131,7 +26937,7 @@
           <w:lang w:val="it-IT"/>
         </w:rPr>
       </w:pPr>
-      <w:bookmarkStart w:id="74" w:name="_Toc40444033"/>
+      <w:bookmarkStart w:id="74" w:name="_Toc40444326"/>
       <w:r>
         <w:rPr>
           <w:lang w:val="it-IT"/>
@@ -27161,7 +26967,7 @@
         </w:rPr>
       </w:pPr>
       <w:bookmarkStart w:id="75" w:name="_Toc461179235"/>
-      <w:bookmarkStart w:id="76" w:name="_Toc40444034"/>
+      <w:bookmarkStart w:id="76" w:name="_Toc40444327"/>
       <w:r>
         <w:rPr>
           <w:lang w:val="it-IT"/>
@@ -27283,51 +27089,38 @@
     <w:r>
       <w:tab/>
     </w:r>
-    <w:r>
-      <w:fldChar w:fldCharType="begin"/>
-    </w:r>
-    <w:r>
-      <w:instrText xml:space="preserve"> FILENAME </w:instrText>
-    </w:r>
-    <w:r>
-      <w:fldChar w:fldCharType="separate"/>
-    </w:r>
-    <w:r>
-      <w:rPr>
-        <w:noProof/>
-      </w:rPr>
-      <w:fldChar w:fldCharType="begin"/>
-    </w:r>
-    <w:r>
-      <w:rPr>
-        <w:noProof/>
-      </w:rPr>
-      <w:instrText xml:space="preserve"> FILENAME \* MERGEFORMAT </w:instrText>
-    </w:r>
-    <w:r>
-      <w:rPr>
-        <w:noProof/>
-      </w:rPr>
-      <w:fldChar w:fldCharType="separate"/>
-    </w:r>
-    <w:r>
-      <w:rPr>
-        <w:noProof/>
-      </w:rPr>
-      <w:t>i4_finke_doc_lpi.docx</w:t>
-    </w:r>
-    <w:r>
-      <w:rPr>
-        <w:noProof/>
-      </w:rPr>
-      <w:fldChar w:fldCharType="end"/>
-    </w:r>
-    <w:r>
-      <w:rPr>
-        <w:noProof/>
-      </w:rPr>
-      <w:fldChar w:fldCharType="end"/>
-    </w:r>
+    <w:fldSimple w:instr=" FILENAME ">
+      <w:r>
+        <w:rPr>
+          <w:noProof/>
+        </w:rPr>
+        <w:fldChar w:fldCharType="begin"/>
+      </w:r>
+      <w:r>
+        <w:rPr>
+          <w:noProof/>
+        </w:rPr>
+        <w:instrText xml:space="preserve"> FILENAME \* MERGEFORMAT </w:instrText>
+      </w:r>
+      <w:r>
+        <w:rPr>
+          <w:noProof/>
+        </w:rPr>
+        <w:fldChar w:fldCharType="separate"/>
+      </w:r>
+      <w:r>
+        <w:rPr>
+          <w:noProof/>
+        </w:rPr>
+        <w:t>i4_finke_doc_lpi.docx</w:t>
+      </w:r>
+      <w:r>
+        <w:rPr>
+          <w:noProof/>
+        </w:rPr>
+        <w:fldChar w:fldCharType="end"/>
+      </w:r>
+    </w:fldSimple>
     <w:r>
       <w:tab/>
       <w:t>Versione: 1</w:t>
@@ -30846,6 +30639,7 @@
     <w:lsdException w:name="HTML Sample" w:semiHidden="1" w:unhideWhenUsed="1"/>
     <w:lsdException w:name="HTML Typewriter" w:semiHidden="1" w:unhideWhenUsed="1"/>
     <w:lsdException w:name="HTML Variable" w:semiHidden="1" w:unhideWhenUsed="1"/>
+    <w:lsdException w:name="Normal Table" w:semiHidden="1" w:unhideWhenUsed="1"/>
     <w:lsdException w:name="annotation subject" w:semiHidden="1" w:unhideWhenUsed="1"/>
     <w:lsdException w:name="No List" w:semiHidden="1" w:unhideWhenUsed="1"/>
     <w:lsdException w:name="Outline List 1" w:semiHidden="1" w:unhideWhenUsed="1"/>
@@ -30892,8 +30686,10 @@
     <w:lsdException w:name="Table Subtle 2" w:semiHidden="1" w:unhideWhenUsed="1"/>
     <w:lsdException w:name="Table Web 1" w:semiHidden="1" w:unhideWhenUsed="1"/>
     <w:lsdException w:name="Table Web 2" w:semiHidden="1" w:unhideWhenUsed="1"/>
+    <w:lsdException w:name="Table Web 3" w:semiHidden="1" w:unhideWhenUsed="1"/>
     <w:lsdException w:name="Balloon Text" w:semiHidden="1" w:unhideWhenUsed="1"/>
     <w:lsdException w:name="Table Grid" w:uiPriority="59"/>
+    <w:lsdException w:name="Table Theme" w:semiHidden="1" w:unhideWhenUsed="1"/>
     <w:lsdException w:name="Placeholder Text" w:semiHidden="1"/>
     <w:lsdException w:name="No Spacing" w:uiPriority="1" w:qFormat="1"/>
     <w:lsdException w:name="Light Shading" w:uiPriority="60"/>
@@ -31949,7 +31745,7 @@
 </file>
 
 <file path=customXml/itemProps1.xml><?xml version="1.0" encoding="utf-8"?>
-<ds:datastoreItem xmlns:ds="http://schemas.openxmlformats.org/officeDocument/2006/customXml" ds:itemID="{E559829D-FC18-42CF-9996-A4C4D5CAF492}">
+<ds:datastoreItem xmlns:ds="http://schemas.openxmlformats.org/officeDocument/2006/customXml" ds:itemID="{8E6CBB08-09EB-44EB-8017-2D98FD0AD618}">
   <ds:schemaRefs>
     <ds:schemaRef ds:uri="http://schemas.openxmlformats.org/officeDocument/2006/bibliography"/>
   </ds:schemaRefs>

</xml_diff>

<commit_message>
Aggiornamento capitolo Autenticazione e Invio di e-mail
</commit_message>
<xml_diff>
--- a/3_Documentazione (word e pdf)/i4_finke_doc_lpi.docx
+++ b/3_Documentazione (word e pdf)/i4_finke_doc_lpi.docx
@@ -138,7 +138,7 @@
         <w:rPr>
           <w:noProof/>
         </w:rPr>
-        <w:instrText xml:space="preserve"> PAGEREF _Toc40444270 \h </w:instrText>
+        <w:instrText xml:space="preserve"> PAGEREF _Toc40454210 \h </w:instrText>
       </w:r>
       <w:r>
         <w:rPr>
@@ -217,7 +217,7 @@
         <w:rPr>
           <w:noProof/>
         </w:rPr>
-        <w:instrText xml:space="preserve"> PAGEREF _Toc40444271 \h </w:instrText>
+        <w:instrText xml:space="preserve"> PAGEREF _Toc40454211 \h </w:instrText>
       </w:r>
       <w:r>
         <w:rPr>
@@ -296,7 +296,7 @@
         <w:rPr>
           <w:noProof/>
         </w:rPr>
-        <w:instrText xml:space="preserve"> PAGEREF _Toc40444272 \h </w:instrText>
+        <w:instrText xml:space="preserve"> PAGEREF _Toc40454212 \h </w:instrText>
       </w:r>
       <w:r>
         <w:rPr>
@@ -375,7 +375,7 @@
         <w:rPr>
           <w:noProof/>
         </w:rPr>
-        <w:instrText xml:space="preserve"> PAGEREF _Toc40444273 \h </w:instrText>
+        <w:instrText xml:space="preserve"> PAGEREF _Toc40454213 \h </w:instrText>
       </w:r>
       <w:r>
         <w:rPr>
@@ -454,7 +454,7 @@
         <w:rPr>
           <w:noProof/>
         </w:rPr>
-        <w:instrText xml:space="preserve"> PAGEREF _Toc40444274 \h </w:instrText>
+        <w:instrText xml:space="preserve"> PAGEREF _Toc40454214 \h </w:instrText>
       </w:r>
       <w:r>
         <w:rPr>
@@ -533,7 +533,7 @@
         <w:rPr>
           <w:noProof/>
         </w:rPr>
-        <w:instrText xml:space="preserve"> PAGEREF _Toc40444275 \h </w:instrText>
+        <w:instrText xml:space="preserve"> PAGEREF _Toc40454215 \h </w:instrText>
       </w:r>
       <w:r>
         <w:rPr>
@@ -612,7 +612,7 @@
         <w:rPr>
           <w:noProof/>
         </w:rPr>
-        <w:instrText xml:space="preserve"> PAGEREF _Toc40444276 \h </w:instrText>
+        <w:instrText xml:space="preserve"> PAGEREF _Toc40454216 \h </w:instrText>
       </w:r>
       <w:r>
         <w:rPr>
@@ -691,7 +691,7 @@
         <w:rPr>
           <w:noProof/>
         </w:rPr>
-        <w:instrText xml:space="preserve"> PAGEREF _Toc40444277 \h </w:instrText>
+        <w:instrText xml:space="preserve"> PAGEREF _Toc40454217 \h </w:instrText>
       </w:r>
       <w:r>
         <w:rPr>
@@ -770,7 +770,7 @@
         <w:rPr>
           <w:noProof/>
         </w:rPr>
-        <w:instrText xml:space="preserve"> PAGEREF _Toc40444278 \h </w:instrText>
+        <w:instrText xml:space="preserve"> PAGEREF _Toc40454218 \h </w:instrText>
       </w:r>
       <w:r>
         <w:rPr>
@@ -849,7 +849,7 @@
         <w:rPr>
           <w:noProof/>
         </w:rPr>
-        <w:instrText xml:space="preserve"> PAGEREF _Toc40444279 \h </w:instrText>
+        <w:instrText xml:space="preserve"> PAGEREF _Toc40454219 \h </w:instrText>
       </w:r>
       <w:r>
         <w:rPr>
@@ -928,7 +928,7 @@
         <w:rPr>
           <w:noProof/>
         </w:rPr>
-        <w:instrText xml:space="preserve"> PAGEREF _Toc40444280 \h </w:instrText>
+        <w:instrText xml:space="preserve"> PAGEREF _Toc40454220 \h </w:instrText>
       </w:r>
       <w:r>
         <w:rPr>
@@ -1007,7 +1007,7 @@
         <w:rPr>
           <w:noProof/>
         </w:rPr>
-        <w:instrText xml:space="preserve"> PAGEREF _Toc40444281 \h </w:instrText>
+        <w:instrText xml:space="preserve"> PAGEREF _Toc40454221 \h </w:instrText>
       </w:r>
       <w:r>
         <w:rPr>
@@ -1086,7 +1086,7 @@
         <w:rPr>
           <w:noProof/>
         </w:rPr>
-        <w:instrText xml:space="preserve"> PAGEREF _Toc40444282 \h </w:instrText>
+        <w:instrText xml:space="preserve"> PAGEREF _Toc40454222 \h </w:instrText>
       </w:r>
       <w:r>
         <w:rPr>
@@ -1165,7 +1165,7 @@
         <w:rPr>
           <w:noProof/>
         </w:rPr>
-        <w:instrText xml:space="preserve"> PAGEREF _Toc40444283 \h </w:instrText>
+        <w:instrText xml:space="preserve"> PAGEREF _Toc40454223 \h </w:instrText>
       </w:r>
       <w:r>
         <w:rPr>
@@ -1244,7 +1244,7 @@
         <w:rPr>
           <w:noProof/>
         </w:rPr>
-        <w:instrText xml:space="preserve"> PAGEREF _Toc40444284 \h </w:instrText>
+        <w:instrText xml:space="preserve"> PAGEREF _Toc40454224 \h </w:instrText>
       </w:r>
       <w:r>
         <w:rPr>
@@ -1323,7 +1323,7 @@
         <w:rPr>
           <w:noProof/>
         </w:rPr>
-        <w:instrText xml:space="preserve"> PAGEREF _Toc40444285 \h </w:instrText>
+        <w:instrText xml:space="preserve"> PAGEREF _Toc40454225 \h </w:instrText>
       </w:r>
       <w:r>
         <w:rPr>
@@ -1402,7 +1402,7 @@
         <w:rPr>
           <w:noProof/>
         </w:rPr>
-        <w:instrText xml:space="preserve"> PAGEREF _Toc40444286 \h </w:instrText>
+        <w:instrText xml:space="preserve"> PAGEREF _Toc40454226 \h </w:instrText>
       </w:r>
       <w:r>
         <w:rPr>
@@ -1481,7 +1481,7 @@
         <w:rPr>
           <w:noProof/>
         </w:rPr>
-        <w:instrText xml:space="preserve"> PAGEREF _Toc40444287 \h </w:instrText>
+        <w:instrText xml:space="preserve"> PAGEREF _Toc40454227 \h </w:instrText>
       </w:r>
       <w:r>
         <w:rPr>
@@ -1560,7 +1560,7 @@
         <w:rPr>
           <w:noProof/>
         </w:rPr>
-        <w:instrText xml:space="preserve"> PAGEREF _Toc40444288 \h </w:instrText>
+        <w:instrText xml:space="preserve"> PAGEREF _Toc40454228 \h </w:instrText>
       </w:r>
       <w:r>
         <w:rPr>
@@ -1639,7 +1639,7 @@
         <w:rPr>
           <w:noProof/>
         </w:rPr>
-        <w:instrText xml:space="preserve"> PAGEREF _Toc40444289 \h </w:instrText>
+        <w:instrText xml:space="preserve"> PAGEREF _Toc40454229 \h </w:instrText>
       </w:r>
       <w:r>
         <w:rPr>
@@ -1718,7 +1718,7 @@
         <w:rPr>
           <w:noProof/>
         </w:rPr>
-        <w:instrText xml:space="preserve"> PAGEREF _Toc40444290 \h </w:instrText>
+        <w:instrText xml:space="preserve"> PAGEREF _Toc40454230 \h </w:instrText>
       </w:r>
       <w:r>
         <w:rPr>
@@ -1797,7 +1797,7 @@
         <w:rPr>
           <w:noProof/>
         </w:rPr>
-        <w:instrText xml:space="preserve"> PAGEREF _Toc40444291 \h </w:instrText>
+        <w:instrText xml:space="preserve"> PAGEREF _Toc40454231 \h </w:instrText>
       </w:r>
       <w:r>
         <w:rPr>
@@ -1876,7 +1876,7 @@
         <w:rPr>
           <w:noProof/>
         </w:rPr>
-        <w:instrText xml:space="preserve"> PAGEREF _Toc40444292 \h </w:instrText>
+        <w:instrText xml:space="preserve"> PAGEREF _Toc40454232 \h </w:instrText>
       </w:r>
       <w:r>
         <w:rPr>
@@ -1955,7 +1955,7 @@
         <w:rPr>
           <w:noProof/>
         </w:rPr>
-        <w:instrText xml:space="preserve"> PAGEREF _Toc40444293 \h </w:instrText>
+        <w:instrText xml:space="preserve"> PAGEREF _Toc40454233 \h </w:instrText>
       </w:r>
       <w:r>
         <w:rPr>
@@ -2034,7 +2034,7 @@
         <w:rPr>
           <w:noProof/>
         </w:rPr>
-        <w:instrText xml:space="preserve"> PAGEREF _Toc40444294 \h </w:instrText>
+        <w:instrText xml:space="preserve"> PAGEREF _Toc40454234 \h </w:instrText>
       </w:r>
       <w:r>
         <w:rPr>
@@ -2113,7 +2113,7 @@
         <w:rPr>
           <w:noProof/>
         </w:rPr>
-        <w:instrText xml:space="preserve"> PAGEREF _Toc40444295 \h </w:instrText>
+        <w:instrText xml:space="preserve"> PAGEREF _Toc40454235 \h </w:instrText>
       </w:r>
       <w:r>
         <w:rPr>
@@ -2192,7 +2192,7 @@
         <w:rPr>
           <w:noProof/>
         </w:rPr>
-        <w:instrText xml:space="preserve"> PAGEREF _Toc40444296 \h </w:instrText>
+        <w:instrText xml:space="preserve"> PAGEREF _Toc40454236 \h </w:instrText>
       </w:r>
       <w:r>
         <w:rPr>
@@ -2271,7 +2271,7 @@
         <w:rPr>
           <w:noProof/>
         </w:rPr>
-        <w:instrText xml:space="preserve"> PAGEREF _Toc40444297 \h </w:instrText>
+        <w:instrText xml:space="preserve"> PAGEREF _Toc40454237 \h </w:instrText>
       </w:r>
       <w:r>
         <w:rPr>
@@ -2350,7 +2350,7 @@
         <w:rPr>
           <w:noProof/>
         </w:rPr>
-        <w:instrText xml:space="preserve"> PAGEREF _Toc40444298 \h </w:instrText>
+        <w:instrText xml:space="preserve"> PAGEREF _Toc40454238 \h </w:instrText>
       </w:r>
       <w:r>
         <w:rPr>
@@ -2429,7 +2429,7 @@
         <w:rPr>
           <w:noProof/>
         </w:rPr>
-        <w:instrText xml:space="preserve"> PAGEREF _Toc40444299 \h </w:instrText>
+        <w:instrText xml:space="preserve"> PAGEREF _Toc40454239 \h </w:instrText>
       </w:r>
       <w:r>
         <w:rPr>
@@ -2508,7 +2508,7 @@
         <w:rPr>
           <w:noProof/>
         </w:rPr>
-        <w:instrText xml:space="preserve"> PAGEREF _Toc40444300 \h </w:instrText>
+        <w:instrText xml:space="preserve"> PAGEREF _Toc40454240 \h </w:instrText>
       </w:r>
       <w:r>
         <w:rPr>
@@ -2587,7 +2587,7 @@
         <w:rPr>
           <w:noProof/>
         </w:rPr>
-        <w:instrText xml:space="preserve"> PAGEREF _Toc40444301 \h </w:instrText>
+        <w:instrText xml:space="preserve"> PAGEREF _Toc40454241 \h </w:instrText>
       </w:r>
       <w:r>
         <w:rPr>
@@ -2666,7 +2666,7 @@
         <w:rPr>
           <w:noProof/>
         </w:rPr>
-        <w:instrText xml:space="preserve"> PAGEREF _Toc40444302 \h </w:instrText>
+        <w:instrText xml:space="preserve"> PAGEREF _Toc40454242 \h </w:instrText>
       </w:r>
       <w:r>
         <w:rPr>
@@ -2745,7 +2745,7 @@
         <w:rPr>
           <w:noProof/>
         </w:rPr>
-        <w:instrText xml:space="preserve"> PAGEREF _Toc40444303 \h </w:instrText>
+        <w:instrText xml:space="preserve"> PAGEREF _Toc40454243 \h </w:instrText>
       </w:r>
       <w:r>
         <w:rPr>
@@ -2824,7 +2824,7 @@
         <w:rPr>
           <w:noProof/>
         </w:rPr>
-        <w:instrText xml:space="preserve"> PAGEREF _Toc40444304 \h </w:instrText>
+        <w:instrText xml:space="preserve"> PAGEREF _Toc40454244 \h </w:instrText>
       </w:r>
       <w:r>
         <w:rPr>
@@ -2903,7 +2903,7 @@
         <w:rPr>
           <w:noProof/>
         </w:rPr>
-        <w:instrText xml:space="preserve"> PAGEREF _Toc40444305 \h </w:instrText>
+        <w:instrText xml:space="preserve"> PAGEREF _Toc40454245 \h </w:instrText>
       </w:r>
       <w:r>
         <w:rPr>
@@ -2982,7 +2982,7 @@
         <w:rPr>
           <w:noProof/>
         </w:rPr>
-        <w:instrText xml:space="preserve"> PAGEREF _Toc40444306 \h </w:instrText>
+        <w:instrText xml:space="preserve"> PAGEREF _Toc40454246 \h </w:instrText>
       </w:r>
       <w:r>
         <w:rPr>
@@ -3061,7 +3061,7 @@
         <w:rPr>
           <w:noProof/>
         </w:rPr>
-        <w:instrText xml:space="preserve"> PAGEREF _Toc40444307 \h </w:instrText>
+        <w:instrText xml:space="preserve"> PAGEREF _Toc40454247 \h </w:instrText>
       </w:r>
       <w:r>
         <w:rPr>
@@ -3140,7 +3140,7 @@
         <w:rPr>
           <w:noProof/>
         </w:rPr>
-        <w:instrText xml:space="preserve"> PAGEREF _Toc40444308 \h </w:instrText>
+        <w:instrText xml:space="preserve"> PAGEREF _Toc40454248 \h </w:instrText>
       </w:r>
       <w:r>
         <w:rPr>
@@ -3219,7 +3219,7 @@
         <w:rPr>
           <w:noProof/>
         </w:rPr>
-        <w:instrText xml:space="preserve"> PAGEREF _Toc40444309 \h </w:instrText>
+        <w:instrText xml:space="preserve"> PAGEREF _Toc40454249 \h </w:instrText>
       </w:r>
       <w:r>
         <w:rPr>
@@ -3298,7 +3298,7 @@
         <w:rPr>
           <w:noProof/>
         </w:rPr>
-        <w:instrText xml:space="preserve"> PAGEREF _Toc40444310 \h </w:instrText>
+        <w:instrText xml:space="preserve"> PAGEREF _Toc40454250 \h </w:instrText>
       </w:r>
       <w:r>
         <w:rPr>
@@ -3377,7 +3377,7 @@
         <w:rPr>
           <w:noProof/>
         </w:rPr>
-        <w:instrText xml:space="preserve"> PAGEREF _Toc40444311 \h </w:instrText>
+        <w:instrText xml:space="preserve"> PAGEREF _Toc40454251 \h </w:instrText>
       </w:r>
       <w:r>
         <w:rPr>
@@ -3456,7 +3456,7 @@
         <w:rPr>
           <w:noProof/>
         </w:rPr>
-        <w:instrText xml:space="preserve"> PAGEREF _Toc40444312 \h </w:instrText>
+        <w:instrText xml:space="preserve"> PAGEREF _Toc40454252 \h </w:instrText>
       </w:r>
       <w:r>
         <w:rPr>
@@ -3535,7 +3535,7 @@
         <w:rPr>
           <w:noProof/>
         </w:rPr>
-        <w:instrText xml:space="preserve"> PAGEREF _Toc40444313 \h </w:instrText>
+        <w:instrText xml:space="preserve"> PAGEREF _Toc40454253 \h </w:instrText>
       </w:r>
       <w:r>
         <w:rPr>
@@ -3614,7 +3614,7 @@
         <w:rPr>
           <w:noProof/>
         </w:rPr>
-        <w:instrText xml:space="preserve"> PAGEREF _Toc40444314 \h </w:instrText>
+        <w:instrText xml:space="preserve"> PAGEREF _Toc40454254 \h </w:instrText>
       </w:r>
       <w:r>
         <w:rPr>
@@ -3695,7 +3695,7 @@
         <w:rPr>
           <w:noProof/>
         </w:rPr>
-        <w:instrText xml:space="preserve"> PAGEREF _Toc40444315 \h </w:instrText>
+        <w:instrText xml:space="preserve"> PAGEREF _Toc40454255 \h </w:instrText>
       </w:r>
       <w:r>
         <w:rPr>
@@ -3774,7 +3774,7 @@
         <w:rPr>
           <w:noProof/>
         </w:rPr>
-        <w:instrText xml:space="preserve"> PAGEREF _Toc40444316 \h </w:instrText>
+        <w:instrText xml:space="preserve"> PAGEREF _Toc40454256 \h </w:instrText>
       </w:r>
       <w:r>
         <w:rPr>
@@ -3853,7 +3853,7 @@
         <w:rPr>
           <w:noProof/>
         </w:rPr>
-        <w:instrText xml:space="preserve"> PAGEREF _Toc40444317 \h </w:instrText>
+        <w:instrText xml:space="preserve"> PAGEREF _Toc40454257 \h </w:instrText>
       </w:r>
       <w:r>
         <w:rPr>
@@ -3871,6 +3871,85 @@
           <w:noProof/>
         </w:rPr>
         <w:t>29</w:t>
+      </w:r>
+      <w:r>
+        <w:rPr>
+          <w:noProof/>
+        </w:rPr>
+        <w:fldChar w:fldCharType="end"/>
+      </w:r>
+    </w:p>
+    <w:p>
+      <w:pPr>
+        <w:pStyle w:val="Sommario3"/>
+        <w:tabs>
+          <w:tab w:val="left" w:pos="1200"/>
+          <w:tab w:val="right" w:leader="dot" w:pos="9628"/>
+        </w:tabs>
+        <w:rPr>
+          <w:rFonts w:asciiTheme="minorHAnsi" w:eastAsiaTheme="minorEastAsia" w:hAnsiTheme="minorHAnsi" w:cstheme="minorBidi"/>
+          <w:noProof/>
+          <w:sz w:val="22"/>
+          <w:szCs w:val="22"/>
+          <w:lang w:eastAsia="it-CH"/>
+        </w:rPr>
+      </w:pPr>
+      <w:r>
+        <w:rPr>
+          <w:noProof/>
+        </w:rPr>
+        <w:t>4.4.7</w:t>
+      </w:r>
+      <w:r>
+        <w:rPr>
+          <w:rFonts w:asciiTheme="minorHAnsi" w:eastAsiaTheme="minorEastAsia" w:hAnsiTheme="minorHAnsi" w:cstheme="minorBidi"/>
+          <w:noProof/>
+          <w:sz w:val="22"/>
+          <w:szCs w:val="22"/>
+          <w:lang w:eastAsia="it-CH"/>
+        </w:rPr>
+        <w:tab/>
+      </w:r>
+      <w:r>
+        <w:rPr>
+          <w:noProof/>
+        </w:rPr>
+        <w:t>Invio di e-mail</w:t>
+      </w:r>
+      <w:r>
+        <w:rPr>
+          <w:noProof/>
+        </w:rPr>
+        <w:tab/>
+      </w:r>
+      <w:r>
+        <w:rPr>
+          <w:noProof/>
+        </w:rPr>
+        <w:fldChar w:fldCharType="begin"/>
+      </w:r>
+      <w:r>
+        <w:rPr>
+          <w:noProof/>
+        </w:rPr>
+        <w:instrText xml:space="preserve"> PAGEREF _Toc40454258 \h </w:instrText>
+      </w:r>
+      <w:r>
+        <w:rPr>
+          <w:noProof/>
+        </w:rPr>
+      </w:r>
+      <w:r>
+        <w:rPr>
+          <w:noProof/>
+        </w:rPr>
+        <w:fldChar w:fldCharType="separate"/>
+      </w:r>
+      <w:r>
+        <w:rPr>
+          <w:noProof/>
+        </w:rPr>
+        <w:t>30</w:t>
       </w:r>
       <w:r>
         <w:rPr>
@@ -3934,7 +4013,7 @@
         <w:rPr>
           <w:noProof/>
         </w:rPr>
-        <w:instrText xml:space="preserve"> PAGEREF _Toc40444318 \h </w:instrText>
+        <w:instrText xml:space="preserve"> PAGEREF _Toc40454259 \h </w:instrText>
       </w:r>
       <w:r>
         <w:rPr>
@@ -4013,7 +4092,7 @@
         <w:rPr>
           <w:noProof/>
         </w:rPr>
-        <w:instrText xml:space="preserve"> PAGEREF _Toc40444319 \h </w:instrText>
+        <w:instrText xml:space="preserve"> PAGEREF _Toc40454260 \h </w:instrText>
       </w:r>
       <w:r>
         <w:rPr>
@@ -4092,7 +4171,7 @@
         <w:rPr>
           <w:noProof/>
         </w:rPr>
-        <w:instrText xml:space="preserve"> PAGEREF _Toc40444320 \h </w:instrText>
+        <w:instrText xml:space="preserve"> PAGEREF _Toc40454261 \h </w:instrText>
       </w:r>
       <w:r>
         <w:rPr>
@@ -4171,7 +4250,7 @@
         <w:rPr>
           <w:noProof/>
         </w:rPr>
-        <w:instrText xml:space="preserve"> PAGEREF _Toc40444321 \h </w:instrText>
+        <w:instrText xml:space="preserve"> PAGEREF _Toc40454262 \h </w:instrText>
       </w:r>
       <w:r>
         <w:rPr>
@@ -4252,7 +4331,7 @@
         <w:rPr>
           <w:noProof/>
         </w:rPr>
-        <w:instrText xml:space="preserve"> PAGEREF _Toc40444322 \h </w:instrText>
+        <w:instrText xml:space="preserve"> PAGEREF _Toc40454263 \h </w:instrText>
       </w:r>
       <w:r>
         <w:rPr>
@@ -4333,7 +4412,7 @@
         <w:rPr>
           <w:noProof/>
         </w:rPr>
-        <w:instrText xml:space="preserve"> PAGEREF _Toc40444323 \h </w:instrText>
+        <w:instrText xml:space="preserve"> PAGEREF _Toc40454264 \h </w:instrText>
       </w:r>
       <w:r>
         <w:rPr>
@@ -4412,7 +4491,7 @@
         <w:rPr>
           <w:noProof/>
         </w:rPr>
-        <w:instrText xml:space="preserve"> PAGEREF _Toc40444324 \h </w:instrText>
+        <w:instrText xml:space="preserve"> PAGEREF _Toc40454265 \h </w:instrText>
       </w:r>
       <w:r>
         <w:rPr>
@@ -4491,7 +4570,7 @@
         <w:rPr>
           <w:noProof/>
         </w:rPr>
-        <w:instrText xml:space="preserve"> PAGEREF _Toc40444325 \h </w:instrText>
+        <w:instrText xml:space="preserve"> PAGEREF _Toc40454266 \h </w:instrText>
       </w:r>
       <w:r>
         <w:rPr>
@@ -4572,7 +4651,7 @@
         <w:rPr>
           <w:noProof/>
         </w:rPr>
-        <w:instrText xml:space="preserve"> PAGEREF _Toc40444326 \h </w:instrText>
+        <w:instrText xml:space="preserve"> PAGEREF _Toc40454267 \h </w:instrText>
       </w:r>
       <w:r>
         <w:rPr>
@@ -4618,6 +4697,7 @@
           <w:noProof/>
           <w:lang w:val="it-IT"/>
         </w:rPr>
+        <w:lastRenderedPageBreak/>
         <w:t>9</w:t>
       </w:r>
       <w:r>
@@ -4653,7 +4733,7 @@
         <w:rPr>
           <w:noProof/>
         </w:rPr>
-        <w:instrText xml:space="preserve"> PAGEREF _Toc40444327 \h </w:instrText>
+        <w:instrText xml:space="preserve"> PAGEREF _Toc40454268 \h </w:instrText>
       </w:r>
       <w:r>
         <w:rPr>
@@ -4670,7 +4750,7 @@
         <w:rPr>
           <w:noProof/>
         </w:rPr>
-        <w:t>30</w:t>
+        <w:t>31</w:t>
       </w:r>
       <w:r>
         <w:rPr>
@@ -4694,7 +4774,6 @@
         <w:rPr>
           <w:lang w:val="it-IT"/>
         </w:rPr>
-        <w:lastRenderedPageBreak/>
         <w:fldChar w:fldCharType="end"/>
       </w:r>
     </w:p>
@@ -4705,7 +4784,7 @@
           <w:lang w:val="it-IT"/>
         </w:rPr>
       </w:pPr>
-      <w:bookmarkStart w:id="0" w:name="_Toc40444270"/>
+      <w:bookmarkStart w:id="0" w:name="_Toc40454210"/>
       <w:r>
         <w:rPr>
           <w:lang w:val="it-IT"/>
@@ -4718,7 +4797,7 @@
       <w:pPr>
         <w:pStyle w:val="Titolo2"/>
       </w:pPr>
-      <w:bookmarkStart w:id="1" w:name="_Toc40444271"/>
+      <w:bookmarkStart w:id="1" w:name="_Toc40454211"/>
       <w:r>
         <w:t>Informazioni sul progetto</w:t>
       </w:r>
@@ -4979,7 +5058,7 @@
       <w:pPr>
         <w:pStyle w:val="Titolo2"/>
       </w:pPr>
-      <w:bookmarkStart w:id="2" w:name="_Toc40444272"/>
+      <w:bookmarkStart w:id="2" w:name="_Toc40454212"/>
       <w:r>
         <w:t>Abstract</w:t>
       </w:r>
@@ -5102,7 +5181,7 @@
       <w:pPr>
         <w:pStyle w:val="Titolo2"/>
       </w:pPr>
-      <w:bookmarkStart w:id="3" w:name="_Toc40444273"/>
+      <w:bookmarkStart w:id="3" w:name="_Toc40454213"/>
       <w:r>
         <w:t>Scopo</w:t>
       </w:r>
@@ -5162,7 +5241,7 @@
       <w:r>
         <w:br w:type="page"/>
       </w:r>
-      <w:bookmarkStart w:id="4" w:name="_Toc40444274"/>
+      <w:bookmarkStart w:id="4" w:name="_Toc40454214"/>
       <w:r>
         <w:lastRenderedPageBreak/>
         <w:t>Analisi</w:t>
@@ -5173,7 +5252,7 @@
       <w:pPr>
         <w:pStyle w:val="Titolo2"/>
       </w:pPr>
-      <w:bookmarkStart w:id="5" w:name="_Toc40444275"/>
+      <w:bookmarkStart w:id="5" w:name="_Toc40454215"/>
       <w:r>
         <w:t>Analisi del dominio</w:t>
       </w:r>
@@ -5237,7 +5316,7 @@
       <w:pPr>
         <w:pStyle w:val="Titolo2"/>
       </w:pPr>
-      <w:bookmarkStart w:id="6" w:name="_Toc40444276"/>
+      <w:bookmarkStart w:id="6" w:name="_Toc40454216"/>
       <w:r>
         <w:t>Analisi e s</w:t>
       </w:r>
@@ -9437,7 +9516,7 @@
       <w:r>
         <w:br w:type="page"/>
       </w:r>
-      <w:bookmarkStart w:id="7" w:name="_Toc40444277"/>
+      <w:bookmarkStart w:id="7" w:name="_Toc40454217"/>
       <w:r>
         <w:lastRenderedPageBreak/>
         <w:t>Use case</w:t>
@@ -9635,14 +9714,27 @@
       <w:r>
         <w:t xml:space="preserve">Figura </w:t>
       </w:r>
-      <w:fldSimple w:instr=" SEQ Figura \* ARABIC ">
-        <w:r>
-          <w:rPr>
-            <w:noProof/>
-          </w:rPr>
-          <w:t>1</w:t>
-        </w:r>
-      </w:fldSimple>
+      <w:r>
+        <w:fldChar w:fldCharType="begin"/>
+      </w:r>
+      <w:r>
+        <w:instrText xml:space="preserve"> SEQ Figura \* ARABIC </w:instrText>
+      </w:r>
+      <w:r>
+        <w:fldChar w:fldCharType="separate"/>
+      </w:r>
+      <w:r>
+        <w:rPr>
+          <w:noProof/>
+        </w:rPr>
+        <w:t>1</w:t>
+      </w:r>
+      <w:r>
+        <w:rPr>
+          <w:noProof/>
+        </w:rPr>
+        <w:fldChar w:fldCharType="end"/>
+      </w:r>
       <w:r>
         <w:t xml:space="preserve"> Schema caso d'uso.</w:t>
       </w:r>
@@ -9669,7 +9761,7 @@
       <w:pPr>
         <w:pStyle w:val="Titolo2"/>
       </w:pPr>
-      <w:bookmarkStart w:id="8" w:name="_Toc40444278"/>
+      <w:bookmarkStart w:id="8" w:name="_Toc40454218"/>
       <w:r>
         <w:lastRenderedPageBreak/>
         <w:t>Pianificazione</w:t>
@@ -9739,14 +9831,27 @@
       <w:r>
         <w:t xml:space="preserve">Figura </w:t>
       </w:r>
-      <w:fldSimple w:instr=" SEQ Figura \* ARABIC ">
-        <w:r>
-          <w:rPr>
-            <w:noProof/>
-          </w:rPr>
-          <w:t>2</w:t>
-        </w:r>
-      </w:fldSimple>
+      <w:r>
+        <w:fldChar w:fldCharType="begin"/>
+      </w:r>
+      <w:r>
+        <w:instrText xml:space="preserve"> SEQ Figura \* ARABIC </w:instrText>
+      </w:r>
+      <w:r>
+        <w:fldChar w:fldCharType="separate"/>
+      </w:r>
+      <w:r>
+        <w:rPr>
+          <w:noProof/>
+        </w:rPr>
+        <w:t>2</w:t>
+      </w:r>
+      <w:r>
+        <w:rPr>
+          <w:noProof/>
+        </w:rPr>
+        <w:fldChar w:fldCharType="end"/>
+      </w:r>
       <w:r>
         <w:t xml:space="preserve"> Diagramma di </w:t>
       </w:r>
@@ -9763,7 +9868,7 @@
       <w:pPr>
         <w:pStyle w:val="Titolo3"/>
       </w:pPr>
-      <w:bookmarkStart w:id="9" w:name="_Toc40444279"/>
+      <w:bookmarkStart w:id="9" w:name="_Toc40454219"/>
       <w:r>
         <w:lastRenderedPageBreak/>
         <w:t>Analisi</w:t>
@@ -9892,14 +9997,27 @@
       <w:r>
         <w:t xml:space="preserve">Figura </w:t>
       </w:r>
-      <w:fldSimple w:instr=" SEQ Figura \* ARABIC ">
-        <w:r>
-          <w:rPr>
-            <w:noProof/>
-          </w:rPr>
-          <w:t>3</w:t>
-        </w:r>
-      </w:fldSimple>
+      <w:r>
+        <w:fldChar w:fldCharType="begin"/>
+      </w:r>
+      <w:r>
+        <w:instrText xml:space="preserve"> SEQ Figura \* ARABIC </w:instrText>
+      </w:r>
+      <w:r>
+        <w:fldChar w:fldCharType="separate"/>
+      </w:r>
+      <w:r>
+        <w:rPr>
+          <w:noProof/>
+        </w:rPr>
+        <w:t>3</w:t>
+      </w:r>
+      <w:r>
+        <w:rPr>
+          <w:noProof/>
+        </w:rPr>
+        <w:fldChar w:fldCharType="end"/>
+      </w:r>
       <w:r>
         <w:t xml:space="preserve"> Diagramma di </w:t>
       </w:r>
@@ -9916,7 +10034,7 @@
       <w:pPr>
         <w:pStyle w:val="Titolo3"/>
       </w:pPr>
-      <w:bookmarkStart w:id="10" w:name="_Toc40444280"/>
+      <w:bookmarkStart w:id="10" w:name="_Toc40454220"/>
       <w:r>
         <w:t>Progettazione</w:t>
       </w:r>
@@ -10065,14 +10183,27 @@
       <w:r>
         <w:t xml:space="preserve">Figura </w:t>
       </w:r>
-      <w:fldSimple w:instr=" SEQ Figura \* ARABIC ">
-        <w:r>
-          <w:rPr>
-            <w:noProof/>
-          </w:rPr>
-          <w:t>4</w:t>
-        </w:r>
-      </w:fldSimple>
+      <w:r>
+        <w:fldChar w:fldCharType="begin"/>
+      </w:r>
+      <w:r>
+        <w:instrText xml:space="preserve"> SEQ Figura \* ARABIC </w:instrText>
+      </w:r>
+      <w:r>
+        <w:fldChar w:fldCharType="separate"/>
+      </w:r>
+      <w:r>
+        <w:rPr>
+          <w:noProof/>
+        </w:rPr>
+        <w:t>4</w:t>
+      </w:r>
+      <w:r>
+        <w:rPr>
+          <w:noProof/>
+        </w:rPr>
+        <w:fldChar w:fldCharType="end"/>
+      </w:r>
       <w:r>
         <w:t xml:space="preserve"> Diagramma di </w:t>
       </w:r>
@@ -10094,7 +10225,7 @@
       <w:pPr>
         <w:pStyle w:val="Titolo3"/>
       </w:pPr>
-      <w:bookmarkStart w:id="11" w:name="_Toc40444281"/>
+      <w:bookmarkStart w:id="11" w:name="_Toc40454221"/>
       <w:r>
         <w:lastRenderedPageBreak/>
         <w:t>Implementazione</w:t>
@@ -10199,14 +10330,27 @@
       <w:r>
         <w:t xml:space="preserve">Figura </w:t>
       </w:r>
-      <w:fldSimple w:instr=" SEQ Figura \* ARABIC ">
-        <w:r>
-          <w:rPr>
-            <w:noProof/>
-          </w:rPr>
-          <w:t>5</w:t>
-        </w:r>
-      </w:fldSimple>
+      <w:r>
+        <w:fldChar w:fldCharType="begin"/>
+      </w:r>
+      <w:r>
+        <w:instrText xml:space="preserve"> SEQ Figura \* ARABIC </w:instrText>
+      </w:r>
+      <w:r>
+        <w:fldChar w:fldCharType="separate"/>
+      </w:r>
+      <w:r>
+        <w:rPr>
+          <w:noProof/>
+        </w:rPr>
+        <w:t>5</w:t>
+      </w:r>
+      <w:r>
+        <w:rPr>
+          <w:noProof/>
+        </w:rPr>
+        <w:fldChar w:fldCharType="end"/>
+      </w:r>
       <w:r>
         <w:t xml:space="preserve"> Diagramma di </w:t>
       </w:r>
@@ -10223,7 +10367,7 @@
       <w:pPr>
         <w:pStyle w:val="Titolo3"/>
       </w:pPr>
-      <w:bookmarkStart w:id="12" w:name="_Toc40444282"/>
+      <w:bookmarkStart w:id="12" w:name="_Toc40454222"/>
       <w:r>
         <w:t>Testing</w:t>
       </w:r>
@@ -10359,14 +10503,27 @@
       <w:r>
         <w:t xml:space="preserve">Figura </w:t>
       </w:r>
-      <w:fldSimple w:instr=" SEQ Figura \* ARABIC ">
-        <w:r>
-          <w:rPr>
-            <w:noProof/>
-          </w:rPr>
-          <w:t>6</w:t>
-        </w:r>
-      </w:fldSimple>
+      <w:r>
+        <w:fldChar w:fldCharType="begin"/>
+      </w:r>
+      <w:r>
+        <w:instrText xml:space="preserve"> SEQ Figura \* ARABIC </w:instrText>
+      </w:r>
+      <w:r>
+        <w:fldChar w:fldCharType="separate"/>
+      </w:r>
+      <w:r>
+        <w:rPr>
+          <w:noProof/>
+        </w:rPr>
+        <w:t>6</w:t>
+      </w:r>
+      <w:r>
+        <w:rPr>
+          <w:noProof/>
+        </w:rPr>
+        <w:fldChar w:fldCharType="end"/>
+      </w:r>
       <w:r>
         <w:t xml:space="preserve"> Diagramma di </w:t>
       </w:r>
@@ -10383,7 +10540,7 @@
       <w:pPr>
         <w:pStyle w:val="Titolo3"/>
       </w:pPr>
-      <w:bookmarkStart w:id="13" w:name="_Toc40444283"/>
+      <w:bookmarkStart w:id="13" w:name="_Toc40454223"/>
       <w:r>
         <w:t>Consegna</w:t>
       </w:r>
@@ -10499,14 +10656,27 @@
       <w:r>
         <w:t xml:space="preserve">Figura </w:t>
       </w:r>
-      <w:fldSimple w:instr=" SEQ Figura \* ARABIC ">
-        <w:r>
-          <w:rPr>
-            <w:noProof/>
-          </w:rPr>
-          <w:t>7</w:t>
-        </w:r>
-      </w:fldSimple>
+      <w:r>
+        <w:fldChar w:fldCharType="begin"/>
+      </w:r>
+      <w:r>
+        <w:instrText xml:space="preserve"> SEQ Figura \* ARABIC </w:instrText>
+      </w:r>
+      <w:r>
+        <w:fldChar w:fldCharType="separate"/>
+      </w:r>
+      <w:r>
+        <w:rPr>
+          <w:noProof/>
+        </w:rPr>
+        <w:t>7</w:t>
+      </w:r>
+      <w:r>
+        <w:rPr>
+          <w:noProof/>
+        </w:rPr>
+        <w:fldChar w:fldCharType="end"/>
+      </w:r>
       <w:r>
         <w:t xml:space="preserve"> Diagramma di </w:t>
       </w:r>
@@ -10527,7 +10697,7 @@
         <w:pStyle w:val="Titolo2"/>
         <w:spacing w:after="0"/>
       </w:pPr>
-      <w:bookmarkStart w:id="14" w:name="_Toc40444284"/>
+      <w:bookmarkStart w:id="14" w:name="_Toc40454224"/>
       <w:r>
         <w:lastRenderedPageBreak/>
         <w:t>Analisi dei mezzi</w:t>
@@ -10546,7 +10716,7 @@
         <w:pStyle w:val="Titolo3"/>
       </w:pPr>
       <w:bookmarkStart w:id="15" w:name="_Toc413411419"/>
-      <w:bookmarkStart w:id="16" w:name="_Toc40444285"/>
+      <w:bookmarkStart w:id="16" w:name="_Toc40454225"/>
       <w:r>
         <w:t>Software</w:t>
       </w:r>
@@ -11023,7 +11193,7 @@
         <w:pStyle w:val="Titolo3"/>
       </w:pPr>
       <w:bookmarkStart w:id="17" w:name="_Toc413411420"/>
-      <w:bookmarkStart w:id="18" w:name="_Toc40444286"/>
+      <w:bookmarkStart w:id="18" w:name="_Toc40454226"/>
       <w:r>
         <w:t>Hardware</w:t>
       </w:r>
@@ -11293,7 +11463,7 @@
         <w:pStyle w:val="Titolo1"/>
       </w:pPr>
       <w:bookmarkStart w:id="19" w:name="_Toc429059808"/>
-      <w:bookmarkStart w:id="20" w:name="_Toc40444287"/>
+      <w:bookmarkStart w:id="20" w:name="_Toc40454227"/>
       <w:r>
         <w:lastRenderedPageBreak/>
         <w:t>Progettazione</w:t>
@@ -11306,7 +11476,7 @@
         <w:pStyle w:val="Titolo2"/>
       </w:pPr>
       <w:bookmarkStart w:id="21" w:name="_Toc429059809"/>
-      <w:bookmarkStart w:id="22" w:name="_Toc40444288"/>
+      <w:bookmarkStart w:id="22" w:name="_Toc40454228"/>
       <w:r>
         <w:t>Design dell’architettura del sistema</w:t>
       </w:r>
@@ -11456,14 +11626,27 @@
       <w:r>
         <w:t xml:space="preserve">Figura </w:t>
       </w:r>
-      <w:fldSimple w:instr=" SEQ Figura \* ARABIC ">
-        <w:r>
-          <w:rPr>
-            <w:noProof/>
-          </w:rPr>
-          <w:t>8</w:t>
-        </w:r>
-      </w:fldSimple>
+      <w:r>
+        <w:fldChar w:fldCharType="begin"/>
+      </w:r>
+      <w:r>
+        <w:instrText xml:space="preserve"> SEQ Figura \* ARABIC </w:instrText>
+      </w:r>
+      <w:r>
+        <w:fldChar w:fldCharType="separate"/>
+      </w:r>
+      <w:r>
+        <w:rPr>
+          <w:noProof/>
+        </w:rPr>
+        <w:t>8</w:t>
+      </w:r>
+      <w:r>
+        <w:rPr>
+          <w:noProof/>
+        </w:rPr>
+        <w:fldChar w:fldCharType="end"/>
+      </w:r>
       <w:r>
         <w:t xml:space="preserve"> Architettura del sistema semplificata.</w:t>
       </w:r>
@@ -11473,7 +11656,7 @@
         <w:pStyle w:val="Titolo2"/>
       </w:pPr>
       <w:bookmarkStart w:id="23" w:name="_Toc429059810"/>
-      <w:bookmarkStart w:id="24" w:name="_Toc40444289"/>
+      <w:bookmarkStart w:id="24" w:name="_Toc40454229"/>
       <w:r>
         <w:t>Design dei dati</w:t>
       </w:r>
@@ -11528,7 +11711,7 @@
       <w:pPr>
         <w:pStyle w:val="Titolo3"/>
       </w:pPr>
-      <w:bookmarkStart w:id="25" w:name="_Toc40444290"/>
+      <w:bookmarkStart w:id="25" w:name="_Toc40454230"/>
       <w:r>
         <w:t>Schema ER</w:t>
       </w:r>
@@ -11665,14 +11848,27 @@
       <w:r>
         <w:t xml:space="preserve">Figura </w:t>
       </w:r>
-      <w:fldSimple w:instr=" SEQ Figura \* ARABIC ">
-        <w:r>
-          <w:rPr>
-            <w:noProof/>
-          </w:rPr>
-          <w:t>9</w:t>
-        </w:r>
-      </w:fldSimple>
+      <w:r>
+        <w:fldChar w:fldCharType="begin"/>
+      </w:r>
+      <w:r>
+        <w:instrText xml:space="preserve"> SEQ Figura \* ARABIC </w:instrText>
+      </w:r>
+      <w:r>
+        <w:fldChar w:fldCharType="separate"/>
+      </w:r>
+      <w:r>
+        <w:rPr>
+          <w:noProof/>
+        </w:rPr>
+        <w:t>9</w:t>
+      </w:r>
+      <w:r>
+        <w:rPr>
+          <w:noProof/>
+        </w:rPr>
+        <w:fldChar w:fldCharType="end"/>
+      </w:r>
       <w:r>
         <w:t xml:space="preserve"> Schema ER banca dati.</w:t>
       </w:r>
@@ -11681,7 +11877,7 @@
       <w:pPr>
         <w:pStyle w:val="Titolo3"/>
       </w:pPr>
-      <w:bookmarkStart w:id="26" w:name="_Toc40444291"/>
+      <w:bookmarkStart w:id="26" w:name="_Toc40454231"/>
       <w:r>
         <w:t>Descrizioni delle tabelle</w:t>
       </w:r>
@@ -14154,13 +14350,7 @@
               <w:rPr>
                 <w:lang w:val="it-IT"/>
               </w:rPr>
-              <w:t xml:space="preserve">di un </w:t>
-            </w:r>
-            <w:r>
-              <w:rPr>
-                <w:lang w:val="it-IT"/>
-              </w:rPr>
-              <w:t>anno</w:t>
+              <w:t>di un anno</w:t>
             </w:r>
             <w:r>
               <w:rPr>
@@ -14561,7 +14751,7 @@
       <w:pPr>
         <w:pStyle w:val="Titolo3"/>
       </w:pPr>
-      <w:bookmarkStart w:id="27" w:name="_Toc40444292"/>
+      <w:bookmarkStart w:id="27" w:name="_Toc40454232"/>
       <w:r>
         <w:t>Schema logico</w:t>
       </w:r>
@@ -14854,7 +15044,6 @@
         </w:rPr>
         <w:t xml:space="preserve">, </w:t>
       </w:r>
-      <w:bookmarkStart w:id="28" w:name="_GoBack"/>
       <w:proofErr w:type="spellStart"/>
       <w:r>
         <w:rPr>
@@ -14904,62 +15093,61 @@
         </w:rPr>
         <w:t>end_second_semester</w:t>
       </w:r>
+      <w:proofErr w:type="spellEnd"/>
+      <w:r>
+        <w:rPr>
+          <w:lang w:val="en-US"/>
+        </w:rPr>
+        <w:t>)</w:t>
+      </w:r>
+    </w:p>
+    <w:p>
+      <w:pPr>
+        <w:rPr>
+          <w:lang w:val="en-US"/>
+        </w:rPr>
+      </w:pPr>
+    </w:p>
+    <w:p>
+      <w:pPr>
+        <w:rPr>
+          <w:lang w:val="it-IT"/>
+        </w:rPr>
+      </w:pPr>
+      <w:r>
+        <w:rPr>
+          <w:lang w:val="it-IT"/>
+        </w:rPr>
+        <w:t>DA_</w:t>
+      </w:r>
+      <w:r>
+        <w:rPr>
+          <w:lang w:val="it-IT"/>
+        </w:rPr>
+        <w:t>REVISIONARE</w:t>
+      </w:r>
+    </w:p>
+    <w:p>
+      <w:pPr>
+        <w:pStyle w:val="Titolo2"/>
+      </w:pPr>
+      <w:bookmarkStart w:id="28" w:name="_Toc429059811"/>
+      <w:bookmarkStart w:id="29" w:name="_Toc40454233"/>
+      <w:r>
+        <w:t>Design delle interfacce</w:t>
+      </w:r>
       <w:bookmarkEnd w:id="28"/>
-      <w:proofErr w:type="spellEnd"/>
-      <w:r>
-        <w:rPr>
-          <w:lang w:val="en-US"/>
-        </w:rPr>
-        <w:t>)</w:t>
-      </w:r>
-    </w:p>
-    <w:p>
-      <w:pPr>
-        <w:rPr>
-          <w:lang w:val="en-US"/>
-        </w:rPr>
-      </w:pPr>
-    </w:p>
-    <w:p>
-      <w:pPr>
-        <w:rPr>
-          <w:lang w:val="it-IT"/>
-        </w:rPr>
-      </w:pPr>
-      <w:r>
-        <w:rPr>
-          <w:lang w:val="it-IT"/>
-        </w:rPr>
-        <w:t>DA_</w:t>
-      </w:r>
-      <w:r>
-        <w:rPr>
-          <w:lang w:val="it-IT"/>
-        </w:rPr>
-        <w:t>REVISIONARE</w:t>
-      </w:r>
-    </w:p>
-    <w:p>
-      <w:pPr>
-        <w:pStyle w:val="Titolo2"/>
-      </w:pPr>
-      <w:bookmarkStart w:id="29" w:name="_Toc429059811"/>
-      <w:bookmarkStart w:id="30" w:name="_Toc40444293"/>
-      <w:r>
-        <w:t>Design delle interfacce</w:t>
-      </w:r>
       <w:bookmarkEnd w:id="29"/>
+    </w:p>
+    <w:p>
+      <w:pPr>
+        <w:pStyle w:val="Titolo3"/>
+      </w:pPr>
+      <w:bookmarkStart w:id="30" w:name="_Toc40454234"/>
+      <w:r>
+        <w:t>Pagina di accesso</w:t>
+      </w:r>
       <w:bookmarkEnd w:id="30"/>
-    </w:p>
-    <w:p>
-      <w:pPr>
-        <w:pStyle w:val="Titolo3"/>
-      </w:pPr>
-      <w:bookmarkStart w:id="31" w:name="_Toc40444294"/>
-      <w:r>
-        <w:t>Pagina di accesso</w:t>
-      </w:r>
-      <w:bookmarkEnd w:id="31"/>
     </w:p>
     <w:p>
       <w:pPr>
@@ -15071,14 +15259,27 @@
       <w:r>
         <w:t xml:space="preserve">Figura </w:t>
       </w:r>
-      <w:fldSimple w:instr=" SEQ Figura \* ARABIC ">
-        <w:r>
-          <w:rPr>
-            <w:noProof/>
-          </w:rPr>
-          <w:t>10</w:t>
-        </w:r>
-      </w:fldSimple>
+      <w:r>
+        <w:fldChar w:fldCharType="begin"/>
+      </w:r>
+      <w:r>
+        <w:instrText xml:space="preserve"> SEQ Figura \* ARABIC </w:instrText>
+      </w:r>
+      <w:r>
+        <w:fldChar w:fldCharType="separate"/>
+      </w:r>
+      <w:r>
+        <w:rPr>
+          <w:noProof/>
+        </w:rPr>
+        <w:t>10</w:t>
+      </w:r>
+      <w:r>
+        <w:rPr>
+          <w:noProof/>
+        </w:rPr>
+        <w:fldChar w:fldCharType="end"/>
+      </w:r>
       <w:r>
         <w:t xml:space="preserve"> </w:t>
       </w:r>
@@ -15095,11 +15296,11 @@
       <w:pPr>
         <w:pStyle w:val="Titolo3"/>
       </w:pPr>
-      <w:bookmarkStart w:id="32" w:name="_Toc40444295"/>
+      <w:bookmarkStart w:id="31" w:name="_Toc40454235"/>
       <w:r>
         <w:t>Pagina cambio password</w:t>
       </w:r>
-      <w:bookmarkEnd w:id="32"/>
+      <w:bookmarkEnd w:id="31"/>
     </w:p>
     <w:p>
       <w:pPr>
@@ -15230,14 +15431,30 @@
       <w:r>
         <w:t xml:space="preserve">Figura </w:t>
       </w:r>
-      <w:fldSimple w:instr=" SEQ Figura \* ARABIC ">
-        <w:r>
-          <w:rPr>
-            <w:noProof/>
-          </w:rPr>
-          <w:t>11</w:t>
-        </w:r>
-      </w:fldSimple>
+      <w:r>
+        <w:fldChar w:fldCharType="begin"/>
+      </w:r>
+      <w:r>
+        <w:instrText xml:space="preserve"> SEQ Figur</w:instrText>
+      </w:r>
+      <w:r>
+        <w:instrText xml:space="preserve">a \* ARABIC </w:instrText>
+      </w:r>
+      <w:r>
+        <w:fldChar w:fldCharType="separate"/>
+      </w:r>
+      <w:r>
+        <w:rPr>
+          <w:noProof/>
+        </w:rPr>
+        <w:t>11</w:t>
+      </w:r>
+      <w:r>
+        <w:rPr>
+          <w:noProof/>
+        </w:rPr>
+        <w:fldChar w:fldCharType="end"/>
+      </w:r>
       <w:r>
         <w:t xml:space="preserve"> </w:t>
       </w:r>
@@ -15259,12 +15476,12 @@
       <w:pPr>
         <w:pStyle w:val="Titolo3"/>
       </w:pPr>
-      <w:bookmarkStart w:id="33" w:name="_Toc40444296"/>
+      <w:bookmarkStart w:id="32" w:name="_Toc40454236"/>
       <w:r>
         <w:lastRenderedPageBreak/>
         <w:t>Pagina di recupero password</w:t>
       </w:r>
-      <w:bookmarkEnd w:id="33"/>
+      <w:bookmarkEnd w:id="32"/>
     </w:p>
     <w:p>
       <w:pPr>
@@ -15402,14 +15619,27 @@
       <w:r>
         <w:t xml:space="preserve">Figura </w:t>
       </w:r>
-      <w:fldSimple w:instr=" SEQ Figura \* ARABIC ">
-        <w:r>
-          <w:rPr>
-            <w:noProof/>
-          </w:rPr>
-          <w:t>12</w:t>
-        </w:r>
-      </w:fldSimple>
+      <w:r>
+        <w:fldChar w:fldCharType="begin"/>
+      </w:r>
+      <w:r>
+        <w:instrText xml:space="preserve"> SEQ Figura \* ARABIC </w:instrText>
+      </w:r>
+      <w:r>
+        <w:fldChar w:fldCharType="separate"/>
+      </w:r>
+      <w:r>
+        <w:rPr>
+          <w:noProof/>
+        </w:rPr>
+        <w:t>12</w:t>
+      </w:r>
+      <w:r>
+        <w:rPr>
+          <w:noProof/>
+        </w:rPr>
+        <w:fldChar w:fldCharType="end"/>
+      </w:r>
       <w:r>
         <w:t xml:space="preserve"> </w:t>
       </w:r>
@@ -15426,11 +15656,11 @@
       <w:pPr>
         <w:pStyle w:val="Titolo3"/>
       </w:pPr>
-      <w:bookmarkStart w:id="34" w:name="_Toc40444297"/>
+      <w:bookmarkStart w:id="33" w:name="_Toc40454237"/>
       <w:r>
         <w:t>Pagina di aggiunta ritardi</w:t>
       </w:r>
-      <w:bookmarkEnd w:id="34"/>
+      <w:bookmarkEnd w:id="33"/>
     </w:p>
     <w:p>
       <w:pPr>
@@ -15567,14 +15797,27 @@
       <w:r>
         <w:t xml:space="preserve">Figura </w:t>
       </w:r>
-      <w:fldSimple w:instr=" SEQ Figura \* ARABIC ">
-        <w:r>
-          <w:rPr>
-            <w:noProof/>
-          </w:rPr>
-          <w:t>13</w:t>
-        </w:r>
-      </w:fldSimple>
+      <w:r>
+        <w:fldChar w:fldCharType="begin"/>
+      </w:r>
+      <w:r>
+        <w:instrText xml:space="preserve"> SEQ Figura \* ARABIC </w:instrText>
+      </w:r>
+      <w:r>
+        <w:fldChar w:fldCharType="separate"/>
+      </w:r>
+      <w:r>
+        <w:rPr>
+          <w:noProof/>
+        </w:rPr>
+        <w:t>13</w:t>
+      </w:r>
+      <w:r>
+        <w:rPr>
+          <w:noProof/>
+        </w:rPr>
+        <w:fldChar w:fldCharType="end"/>
+      </w:r>
       <w:r>
         <w:t xml:space="preserve"> </w:t>
       </w:r>
@@ -15601,12 +15844,12 @@
       <w:pPr>
         <w:pStyle w:val="Titolo3"/>
       </w:pPr>
-      <w:bookmarkStart w:id="35" w:name="_Toc40444298"/>
+      <w:bookmarkStart w:id="34" w:name="_Toc40454238"/>
       <w:r>
         <w:lastRenderedPageBreak/>
         <w:t>Pagina di aggiunta recuperi</w:t>
       </w:r>
-      <w:bookmarkEnd w:id="35"/>
+      <w:bookmarkEnd w:id="34"/>
     </w:p>
     <w:p>
       <w:pPr>
@@ -15737,14 +15980,27 @@
       <w:r>
         <w:t xml:space="preserve">Figura </w:t>
       </w:r>
-      <w:fldSimple w:instr=" SEQ Figura \* ARABIC ">
-        <w:r>
-          <w:rPr>
-            <w:noProof/>
-          </w:rPr>
-          <w:t>14</w:t>
-        </w:r>
-      </w:fldSimple>
+      <w:r>
+        <w:fldChar w:fldCharType="begin"/>
+      </w:r>
+      <w:r>
+        <w:instrText xml:space="preserve"> SEQ Figura \* ARABIC </w:instrText>
+      </w:r>
+      <w:r>
+        <w:fldChar w:fldCharType="separate"/>
+      </w:r>
+      <w:r>
+        <w:rPr>
+          <w:noProof/>
+        </w:rPr>
+        <w:t>14</w:t>
+      </w:r>
+      <w:r>
+        <w:rPr>
+          <w:noProof/>
+        </w:rPr>
+        <w:fldChar w:fldCharType="end"/>
+      </w:r>
       <w:r>
         <w:t xml:space="preserve"> </w:t>
       </w:r>
@@ -15761,11 +16017,11 @@
       <w:pPr>
         <w:pStyle w:val="Titolo3"/>
       </w:pPr>
-      <w:bookmarkStart w:id="36" w:name="_Toc40444299"/>
+      <w:bookmarkStart w:id="35" w:name="_Toc40454239"/>
       <w:r>
         <w:t>Pagina di gestione utenti</w:t>
       </w:r>
-      <w:bookmarkEnd w:id="36"/>
+      <w:bookmarkEnd w:id="35"/>
     </w:p>
     <w:p>
       <w:pPr>
@@ -15909,14 +16165,27 @@
       <w:r>
         <w:t xml:space="preserve">Figura </w:t>
       </w:r>
-      <w:fldSimple w:instr=" SEQ Figura \* ARABIC ">
-        <w:r>
-          <w:rPr>
-            <w:noProof/>
-          </w:rPr>
-          <w:t>15</w:t>
-        </w:r>
-      </w:fldSimple>
+      <w:r>
+        <w:fldChar w:fldCharType="begin"/>
+      </w:r>
+      <w:r>
+        <w:instrText xml:space="preserve"> SEQ Figura \* ARABIC </w:instrText>
+      </w:r>
+      <w:r>
+        <w:fldChar w:fldCharType="separate"/>
+      </w:r>
+      <w:r>
+        <w:rPr>
+          <w:noProof/>
+        </w:rPr>
+        <w:t>15</w:t>
+      </w:r>
+      <w:r>
+        <w:rPr>
+          <w:noProof/>
+        </w:rPr>
+        <w:fldChar w:fldCharType="end"/>
+      </w:r>
       <w:r>
         <w:t xml:space="preserve"> </w:t>
       </w:r>
@@ -15943,12 +16212,12 @@
       <w:pPr>
         <w:pStyle w:val="Titolo3"/>
       </w:pPr>
-      <w:bookmarkStart w:id="37" w:name="_Toc40444300"/>
+      <w:bookmarkStart w:id="36" w:name="_Toc40454240"/>
       <w:r>
         <w:lastRenderedPageBreak/>
         <w:t>Pagina impostazioni</w:t>
       </w:r>
-      <w:bookmarkEnd w:id="37"/>
+      <w:bookmarkEnd w:id="36"/>
     </w:p>
     <w:p>
       <w:pPr>
@@ -16094,14 +16363,30 @@
       <w:r>
         <w:t xml:space="preserve">Figura </w:t>
       </w:r>
-      <w:fldSimple w:instr=" SEQ Figura \* ARABIC ">
-        <w:r>
-          <w:rPr>
-            <w:noProof/>
-          </w:rPr>
-          <w:t>16</w:t>
-        </w:r>
-      </w:fldSimple>
+      <w:r>
+        <w:fldChar w:fldCharType="begin"/>
+      </w:r>
+      <w:r>
+        <w:instrText xml:space="preserve"> S</w:instrText>
+      </w:r>
+      <w:r>
+        <w:instrText xml:space="preserve">EQ Figura \* ARABIC </w:instrText>
+      </w:r>
+      <w:r>
+        <w:fldChar w:fldCharType="separate"/>
+      </w:r>
+      <w:r>
+        <w:rPr>
+          <w:noProof/>
+        </w:rPr>
+        <w:t>16</w:t>
+      </w:r>
+      <w:r>
+        <w:rPr>
+          <w:noProof/>
+        </w:rPr>
+        <w:fldChar w:fldCharType="end"/>
+      </w:r>
       <w:r>
         <w:t xml:space="preserve"> </w:t>
       </w:r>
@@ -16121,123 +16406,123 @@
           <w:bottom w:val="single" w:sz="4" w:space="1" w:color="auto"/>
         </w:pBdr>
       </w:pPr>
-      <w:bookmarkStart w:id="38" w:name="_Toc461179222"/>
-      <w:bookmarkStart w:id="39" w:name="_Toc40444301"/>
+      <w:bookmarkStart w:id="37" w:name="_Toc461179222"/>
+      <w:bookmarkStart w:id="38" w:name="_Toc40454241"/>
       <w:r>
         <w:t>Implementazione</w:t>
       </w:r>
+      <w:bookmarkEnd w:id="37"/>
       <w:bookmarkEnd w:id="38"/>
-      <w:bookmarkEnd w:id="39"/>
     </w:p>
     <w:p>
       <w:pPr>
         <w:pStyle w:val="Titolo2"/>
       </w:pPr>
-      <w:bookmarkStart w:id="40" w:name="_Toc461179223"/>
-      <w:bookmarkStart w:id="41" w:name="_Toc40444302"/>
+      <w:bookmarkStart w:id="39" w:name="_Toc461179223"/>
+      <w:bookmarkStart w:id="40" w:name="_Toc40454242"/>
       <w:r>
         <w:t>Gestione versioni</w:t>
       </w:r>
+      <w:bookmarkEnd w:id="40"/>
+    </w:p>
+    <w:p>
+      <w:pPr>
+        <w:jc w:val="both"/>
+        <w:rPr>
+          <w:lang w:val="it-IT"/>
+        </w:rPr>
+      </w:pPr>
+      <w:r>
+        <w:rPr>
+          <w:lang w:val="it-IT"/>
+        </w:rPr>
+        <w:t xml:space="preserve">Per gestire i file che compongo l’intero progetto soprattutto il codice di esso ho utilizzato </w:t>
+      </w:r>
+      <w:proofErr w:type="gramStart"/>
+      <w:r>
+        <w:rPr>
+          <w:lang w:val="it-IT"/>
+        </w:rPr>
+        <w:t>una repository</w:t>
+      </w:r>
+      <w:proofErr w:type="gramEnd"/>
+      <w:r>
+        <w:rPr>
+          <w:lang w:val="it-IT"/>
+        </w:rPr>
+        <w:t xml:space="preserve"> </w:t>
+      </w:r>
+      <w:proofErr w:type="spellStart"/>
+      <w:r>
+        <w:rPr>
+          <w:lang w:val="it-IT"/>
+        </w:rPr>
+        <w:t>GitLab</w:t>
+      </w:r>
+      <w:proofErr w:type="spellEnd"/>
+      <w:r>
+        <w:rPr>
+          <w:lang w:val="it-IT"/>
+        </w:rPr>
+        <w:t xml:space="preserve"> messa a disposizione dalla scuola su un server interno da parte dei formatori. Questa repository mi permette di tenere traccia di tutti i cambiamenti che ho eseguito ai diversi file del progetto.</w:t>
+      </w:r>
+      <w:r>
+        <w:rPr>
+          <w:lang w:val="it-IT"/>
+        </w:rPr>
+        <w:t xml:space="preserve"> </w:t>
+      </w:r>
+      <w:proofErr w:type="gramStart"/>
+      <w:r>
+        <w:rPr>
+          <w:lang w:val="it-IT"/>
+        </w:rPr>
+        <w:t>Inoltre</w:t>
+      </w:r>
+      <w:proofErr w:type="gramEnd"/>
+      <w:r>
+        <w:rPr>
+          <w:lang w:val="it-IT"/>
+        </w:rPr>
+        <w:t xml:space="preserve"> caricando i file modificati sulla repository del progetto con messaggi adeguati alle modifiche eseguite mi permette di poter tornare in dietro nel codice in ogni momento e di tenere traccia di quanto fatto.</w:t>
+      </w:r>
+    </w:p>
+    <w:p>
+      <w:pPr>
+        <w:jc w:val="both"/>
+        <w:rPr>
+          <w:lang w:val="it-IT"/>
+        </w:rPr>
+      </w:pPr>
+    </w:p>
+    <w:p>
+      <w:pPr>
+        <w:rPr>
+          <w:lang w:val="it-IT"/>
+        </w:rPr>
+      </w:pPr>
+      <w:r>
+        <w:rPr>
+          <w:lang w:val="it-IT"/>
+        </w:rPr>
+        <w:t>DA_</w:t>
+      </w:r>
+      <w:r>
+        <w:rPr>
+          <w:lang w:val="it-IT"/>
+        </w:rPr>
+        <w:t>REVISIONARE</w:t>
+      </w:r>
+    </w:p>
+    <w:p>
+      <w:pPr>
+        <w:pStyle w:val="Titolo2"/>
+      </w:pPr>
+      <w:bookmarkStart w:id="41" w:name="_Toc40454243"/>
+      <w:r>
+        <w:t>Gestore di pacchetti</w:t>
+      </w:r>
       <w:bookmarkEnd w:id="41"/>
-    </w:p>
-    <w:p>
-      <w:pPr>
-        <w:jc w:val="both"/>
-        <w:rPr>
-          <w:lang w:val="it-IT"/>
-        </w:rPr>
-      </w:pPr>
-      <w:r>
-        <w:rPr>
-          <w:lang w:val="it-IT"/>
-        </w:rPr>
-        <w:t xml:space="preserve">Per gestire i file che compongo l’intero progetto soprattutto il codice di esso ho utilizzato </w:t>
-      </w:r>
-      <w:proofErr w:type="gramStart"/>
-      <w:r>
-        <w:rPr>
-          <w:lang w:val="it-IT"/>
-        </w:rPr>
-        <w:t>una repository</w:t>
-      </w:r>
-      <w:proofErr w:type="gramEnd"/>
-      <w:r>
-        <w:rPr>
-          <w:lang w:val="it-IT"/>
-        </w:rPr>
-        <w:t xml:space="preserve"> </w:t>
-      </w:r>
-      <w:proofErr w:type="spellStart"/>
-      <w:r>
-        <w:rPr>
-          <w:lang w:val="it-IT"/>
-        </w:rPr>
-        <w:t>GitLab</w:t>
-      </w:r>
-      <w:proofErr w:type="spellEnd"/>
-      <w:r>
-        <w:rPr>
-          <w:lang w:val="it-IT"/>
-        </w:rPr>
-        <w:t xml:space="preserve"> messa a disposizione dalla scuola su un server interno da parte dei formatori. Questa repository mi permette di tenere traccia di tutti i cambiamenti che ho eseguito ai diversi file del progetto.</w:t>
-      </w:r>
-      <w:r>
-        <w:rPr>
-          <w:lang w:val="it-IT"/>
-        </w:rPr>
-        <w:t xml:space="preserve"> </w:t>
-      </w:r>
-      <w:proofErr w:type="gramStart"/>
-      <w:r>
-        <w:rPr>
-          <w:lang w:val="it-IT"/>
-        </w:rPr>
-        <w:t>Inoltre</w:t>
-      </w:r>
-      <w:proofErr w:type="gramEnd"/>
-      <w:r>
-        <w:rPr>
-          <w:lang w:val="it-IT"/>
-        </w:rPr>
-        <w:t xml:space="preserve"> caricando i file modificati sulla repository del progetto con messaggi adeguati alle modifiche eseguite mi permette di poter tornare in dietro nel codice in ogni momento e di tenere traccia di quanto fatto.</w:t>
-      </w:r>
-    </w:p>
-    <w:p>
-      <w:pPr>
-        <w:jc w:val="both"/>
-        <w:rPr>
-          <w:lang w:val="it-IT"/>
-        </w:rPr>
-      </w:pPr>
-    </w:p>
-    <w:p>
-      <w:pPr>
-        <w:rPr>
-          <w:lang w:val="it-IT"/>
-        </w:rPr>
-      </w:pPr>
-      <w:r>
-        <w:rPr>
-          <w:lang w:val="it-IT"/>
-        </w:rPr>
-        <w:t>DA_</w:t>
-      </w:r>
-      <w:r>
-        <w:rPr>
-          <w:lang w:val="it-IT"/>
-        </w:rPr>
-        <w:t>REVISIONARE</w:t>
-      </w:r>
-    </w:p>
-    <w:p>
-      <w:pPr>
-        <w:pStyle w:val="Titolo2"/>
-      </w:pPr>
-      <w:bookmarkStart w:id="42" w:name="_Toc40444303"/>
-      <w:r>
-        <w:t>Gestore di pacchetti</w:t>
-      </w:r>
-      <w:bookmarkEnd w:id="42"/>
     </w:p>
     <w:p>
       <w:pPr>
@@ -17172,94 +17457,94 @@
       <w:pPr>
         <w:pStyle w:val="Titolo2"/>
       </w:pPr>
-      <w:bookmarkStart w:id="43" w:name="_Toc40444304"/>
+      <w:bookmarkStart w:id="42" w:name="_Toc40454244"/>
       <w:r>
         <w:t>Database</w:t>
       </w:r>
+      <w:bookmarkEnd w:id="42"/>
+    </w:p>
+    <w:p>
+      <w:pPr>
+        <w:pStyle w:val="Titolo3"/>
+      </w:pPr>
+      <w:bookmarkStart w:id="43" w:name="_Toc40454245"/>
+      <w:r>
+        <w:t>Account di accesso</w:t>
+      </w:r>
       <w:bookmarkEnd w:id="43"/>
     </w:p>
     <w:p>
       <w:pPr>
+        <w:jc w:val="both"/>
+        <w:rPr>
+          <w:lang w:val="it-IT"/>
+        </w:rPr>
+      </w:pPr>
+      <w:r>
+        <w:rPr>
+          <w:lang w:val="it-IT"/>
+        </w:rPr>
+        <w:t>L’account di accesso al database è stato fornito dal formatore. Esso può creare un database e su di esso ha</w:t>
+      </w:r>
+      <w:r>
+        <w:rPr>
+          <w:lang w:val="it-IT"/>
+        </w:rPr>
+        <w:t xml:space="preserve"> </w:t>
+      </w:r>
+      <w:r>
+        <w:rPr>
+          <w:lang w:val="it-IT"/>
+        </w:rPr>
+        <w:t>permessi completi</w:t>
+      </w:r>
+      <w:r>
+        <w:rPr>
+          <w:lang w:val="it-IT"/>
+        </w:rPr>
+        <w:t xml:space="preserve"> (modifica struttura e dati)</w:t>
+      </w:r>
+      <w:r>
+        <w:rPr>
+          <w:lang w:val="it-IT"/>
+        </w:rPr>
+        <w:t>.</w:t>
+      </w:r>
+    </w:p>
+    <w:p>
+      <w:pPr>
+        <w:jc w:val="both"/>
+        <w:rPr>
+          <w:lang w:val="it-IT"/>
+        </w:rPr>
+      </w:pPr>
+    </w:p>
+    <w:p>
+      <w:pPr>
+        <w:jc w:val="both"/>
+        <w:rPr>
+          <w:lang w:val="it-IT"/>
+        </w:rPr>
+      </w:pPr>
+      <w:r>
+        <w:rPr>
+          <w:lang w:val="it-IT"/>
+        </w:rPr>
+        <w:t>DA_REVISIONARE</w:t>
+      </w:r>
+    </w:p>
+    <w:p>
+      <w:pPr>
         <w:pStyle w:val="Titolo3"/>
       </w:pPr>
-      <w:bookmarkStart w:id="44" w:name="_Toc40444305"/>
-      <w:r>
-        <w:t>Account di accesso</w:t>
+      <w:bookmarkStart w:id="44" w:name="_Toc40454246"/>
+      <w:r>
+        <w:t>Implementazione</w:t>
+      </w:r>
+      <w:r>
+        <w:t xml:space="preserve"> banca dati</w:t>
       </w:r>
       <w:bookmarkEnd w:id="44"/>
-    </w:p>
-    <w:p>
-      <w:pPr>
-        <w:jc w:val="both"/>
-        <w:rPr>
-          <w:lang w:val="it-IT"/>
-        </w:rPr>
-      </w:pPr>
-      <w:r>
-        <w:rPr>
-          <w:lang w:val="it-IT"/>
-        </w:rPr>
-        <w:t>L’account di accesso al database è stato fornito dal formatore. Esso può creare un database e su di esso ha</w:t>
-      </w:r>
-      <w:r>
-        <w:rPr>
-          <w:lang w:val="it-IT"/>
-        </w:rPr>
-        <w:t xml:space="preserve"> </w:t>
-      </w:r>
-      <w:r>
-        <w:rPr>
-          <w:lang w:val="it-IT"/>
-        </w:rPr>
-        <w:t>permessi completi</w:t>
-      </w:r>
-      <w:r>
-        <w:rPr>
-          <w:lang w:val="it-IT"/>
-        </w:rPr>
-        <w:t xml:space="preserve"> (modifica struttura e dati)</w:t>
-      </w:r>
-      <w:r>
-        <w:rPr>
-          <w:lang w:val="it-IT"/>
-        </w:rPr>
-        <w:t>.</w:t>
-      </w:r>
-    </w:p>
-    <w:p>
-      <w:pPr>
-        <w:jc w:val="both"/>
-        <w:rPr>
-          <w:lang w:val="it-IT"/>
-        </w:rPr>
-      </w:pPr>
-    </w:p>
-    <w:p>
-      <w:pPr>
-        <w:jc w:val="both"/>
-        <w:rPr>
-          <w:lang w:val="it-IT"/>
-        </w:rPr>
-      </w:pPr>
-      <w:r>
-        <w:rPr>
-          <w:lang w:val="it-IT"/>
-        </w:rPr>
-        <w:t>DA_REVISIONARE</w:t>
-      </w:r>
-    </w:p>
-    <w:p>
-      <w:pPr>
-        <w:pStyle w:val="Titolo3"/>
-      </w:pPr>
-      <w:bookmarkStart w:id="45" w:name="_Toc40444306"/>
-      <w:r>
-        <w:t>Implementazione</w:t>
-      </w:r>
-      <w:r>
-        <w:t xml:space="preserve"> banca dati</w:t>
-      </w:r>
-      <w:bookmarkEnd w:id="45"/>
     </w:p>
     <w:p>
       <w:pPr>
@@ -17689,12 +17974,12 @@
       <w:pPr>
         <w:pStyle w:val="Titolo3"/>
       </w:pPr>
-      <w:bookmarkStart w:id="46" w:name="_Toc40444307"/>
+      <w:bookmarkStart w:id="45" w:name="_Toc40454247"/>
       <w:r>
         <w:lastRenderedPageBreak/>
         <w:t>Interrogazione database</w:t>
       </w:r>
-      <w:bookmarkEnd w:id="46"/>
+      <w:bookmarkEnd w:id="45"/>
     </w:p>
     <w:p>
       <w:pPr>
@@ -18410,21 +18695,21 @@
       <w:pPr>
         <w:pStyle w:val="Titolo2"/>
       </w:pPr>
-      <w:bookmarkStart w:id="47" w:name="_Toc40444308"/>
+      <w:bookmarkStart w:id="46" w:name="_Toc40454248"/>
       <w:r>
         <w:t>Applicativo web</w:t>
       </w:r>
+      <w:bookmarkEnd w:id="46"/>
+    </w:p>
+    <w:p>
+      <w:pPr>
+        <w:pStyle w:val="Titolo3"/>
+      </w:pPr>
+      <w:bookmarkStart w:id="47" w:name="_Toc40454249"/>
+      <w:r>
+        <w:t>Struttura</w:t>
+      </w:r>
       <w:bookmarkEnd w:id="47"/>
-    </w:p>
-    <w:p>
-      <w:pPr>
-        <w:pStyle w:val="Titolo3"/>
-      </w:pPr>
-      <w:bookmarkStart w:id="48" w:name="_Toc40444309"/>
-      <w:r>
-        <w:t>Struttura</w:t>
-      </w:r>
-      <w:bookmarkEnd w:id="48"/>
     </w:p>
     <w:p>
       <w:pPr>
@@ -19033,7 +19318,7 @@
       <w:pPr>
         <w:pStyle w:val="Titolo3"/>
       </w:pPr>
-      <w:bookmarkStart w:id="49" w:name="_Toc40444310"/>
+      <w:bookmarkStart w:id="48" w:name="_Toc40454250"/>
       <w:r>
         <w:t xml:space="preserve">Model </w:t>
       </w:r>
@@ -19045,7 +19330,7 @@
       <w:r>
         <w:t xml:space="preserve"> Controller (MVC)</w:t>
       </w:r>
-      <w:bookmarkEnd w:id="49"/>
+      <w:bookmarkEnd w:id="48"/>
     </w:p>
     <w:p>
       <w:pPr>
@@ -19136,14 +19421,27 @@
       <w:r>
         <w:t xml:space="preserve">Figura </w:t>
       </w:r>
-      <w:fldSimple w:instr=" SEQ Figura \* ARABIC ">
-        <w:r>
-          <w:rPr>
-            <w:noProof/>
-          </w:rPr>
-          <w:t>17</w:t>
-        </w:r>
-      </w:fldSimple>
+      <w:r>
+        <w:fldChar w:fldCharType="begin"/>
+      </w:r>
+      <w:r>
+        <w:instrText xml:space="preserve"> SEQ Figura \* ARABIC </w:instrText>
+      </w:r>
+      <w:r>
+        <w:fldChar w:fldCharType="separate"/>
+      </w:r>
+      <w:r>
+        <w:rPr>
+          <w:noProof/>
+        </w:rPr>
+        <w:t>17</w:t>
+      </w:r>
+      <w:r>
+        <w:rPr>
+          <w:noProof/>
+        </w:rPr>
+        <w:fldChar w:fldCharType="end"/>
+      </w:r>
       <w:r>
         <w:t xml:space="preserve"> Schema pattern MVC.</w:t>
       </w:r>
@@ -19365,8 +19663,8 @@
       <w:pPr>
         <w:pStyle w:val="Titolo3"/>
       </w:pPr>
-      <w:bookmarkStart w:id="50" w:name="_Toc36814503"/>
-      <w:bookmarkStart w:id="51" w:name="_Toc40444311"/>
+      <w:bookmarkStart w:id="49" w:name="_Toc36814503"/>
+      <w:bookmarkStart w:id="50" w:name="_Toc40454251"/>
       <w:proofErr w:type="spellStart"/>
       <w:r>
         <w:lastRenderedPageBreak/>
@@ -19376,8 +19674,8 @@
       <w:r>
         <w:t xml:space="preserve"> State Transfer (REST)</w:t>
       </w:r>
+      <w:bookmarkEnd w:id="49"/>
       <w:bookmarkEnd w:id="50"/>
-      <w:bookmarkEnd w:id="51"/>
     </w:p>
     <w:p>
       <w:pPr>
@@ -19469,14 +19767,27 @@
       <w:r>
         <w:t xml:space="preserve">Figura </w:t>
       </w:r>
-      <w:fldSimple w:instr=" SEQ Figura \* ARABIC ">
-        <w:r>
-          <w:rPr>
-            <w:noProof/>
-          </w:rPr>
-          <w:t>18</w:t>
-        </w:r>
-      </w:fldSimple>
+      <w:r>
+        <w:fldChar w:fldCharType="begin"/>
+      </w:r>
+      <w:r>
+        <w:instrText xml:space="preserve"> SEQ Figura \* ARABIC </w:instrText>
+      </w:r>
+      <w:r>
+        <w:fldChar w:fldCharType="separate"/>
+      </w:r>
+      <w:r>
+        <w:rPr>
+          <w:noProof/>
+        </w:rPr>
+        <w:t>18</w:t>
+      </w:r>
+      <w:r>
+        <w:rPr>
+          <w:noProof/>
+        </w:rPr>
+        <w:fldChar w:fldCharType="end"/>
+      </w:r>
       <w:r>
         <w:t xml:space="preserve"> Schema pattern REST.</w:t>
       </w:r>
@@ -19575,11 +19886,11 @@
       <w:pPr>
         <w:pStyle w:val="Titolo3"/>
       </w:pPr>
-      <w:bookmarkStart w:id="52" w:name="_Toc40444312"/>
+      <w:bookmarkStart w:id="51" w:name="_Toc40454252"/>
       <w:r>
         <w:t>Routing delle richieste</w:t>
       </w:r>
-      <w:bookmarkEnd w:id="52"/>
+      <w:bookmarkEnd w:id="51"/>
     </w:p>
     <w:p>
       <w:pPr>
@@ -19930,11 +20241,11 @@
       <w:pPr>
         <w:pStyle w:val="Titolo3"/>
       </w:pPr>
-      <w:bookmarkStart w:id="53" w:name="_Toc40444313"/>
+      <w:bookmarkStart w:id="52" w:name="_Toc40454253"/>
       <w:r>
         <w:t>Configurazione</w:t>
       </w:r>
-      <w:bookmarkEnd w:id="53"/>
+      <w:bookmarkEnd w:id="52"/>
     </w:p>
     <w:p>
       <w:pPr>
@@ -20431,25 +20742,7 @@
           <w:color w:val="000000"/>
           <w:lang w:eastAsia="it-CH"/>
         </w:rPr>
-        <w:t>    $</w:t>
-      </w:r>
-      <w:proofErr w:type="spellStart"/>
-      <w:r>
-        <w:rPr>
-          <w:rFonts w:ascii="Consolas" w:hAnsi="Consolas"/>
-          <w:color w:val="000000"/>
-          <w:lang w:eastAsia="it-CH"/>
-        </w:rPr>
-        <w:t>response</w:t>
-      </w:r>
-      <w:proofErr w:type="spellEnd"/>
-      <w:r>
-        <w:rPr>
-          <w:rFonts w:ascii="Consolas" w:hAnsi="Consolas"/>
-          <w:color w:val="000000"/>
-          <w:lang w:eastAsia="it-CH"/>
-        </w:rPr>
-        <w:t>-&gt;</w:t>
+        <w:t>    $response-&gt;</w:t>
       </w:r>
       <w:proofErr w:type="gramStart"/>
       <w:r>
@@ -20483,79 +20776,7 @@
           <w:color w:val="A31515"/>
           <w:lang w:eastAsia="it-CH"/>
         </w:rPr>
-        <w:t>"/</w:t>
-      </w:r>
-      <w:proofErr w:type="spellStart"/>
-      <w:r>
-        <w:rPr>
-          <w:rFonts w:ascii="Consolas" w:hAnsi="Consolas"/>
-          <w:color w:val="A31515"/>
-          <w:lang w:eastAsia="it-CH"/>
-        </w:rPr>
-        <w:t>src</w:t>
-      </w:r>
-      <w:proofErr w:type="spellEnd"/>
-      <w:r>
-        <w:rPr>
-          <w:rFonts w:ascii="Consolas" w:hAnsi="Consolas"/>
-          <w:color w:val="A31515"/>
-          <w:lang w:eastAsia="it-CH"/>
-        </w:rPr>
-        <w:t>/</w:t>
-      </w:r>
-      <w:proofErr w:type="spellStart"/>
-      <w:r>
-        <w:rPr>
-          <w:rFonts w:ascii="Consolas" w:hAnsi="Consolas"/>
-          <w:color w:val="A31515"/>
-          <w:lang w:eastAsia="it-CH"/>
-        </w:rPr>
-        <w:t>Views</w:t>
-      </w:r>
-      <w:proofErr w:type="spellEnd"/>
-      <w:r>
-        <w:rPr>
-          <w:rFonts w:ascii="Consolas" w:hAnsi="Consolas"/>
-          <w:color w:val="A31515"/>
-          <w:lang w:eastAsia="it-CH"/>
-        </w:rPr>
-        <w:t>/</w:t>
-      </w:r>
-      <w:proofErr w:type="spellStart"/>
-      <w:r>
-        <w:rPr>
-          <w:rFonts w:ascii="Consolas" w:hAnsi="Consolas"/>
-          <w:color w:val="A31515"/>
-          <w:lang w:eastAsia="it-CH"/>
-        </w:rPr>
-        <w:t>Error</w:t>
-      </w:r>
-      <w:proofErr w:type="spellEnd"/>
-      <w:r>
-        <w:rPr>
-          <w:rFonts w:ascii="Consolas" w:hAnsi="Consolas"/>
-          <w:color w:val="A31515"/>
-          <w:lang w:eastAsia="it-CH"/>
-        </w:rPr>
-        <w:t>/</w:t>
-      </w:r>
-      <w:proofErr w:type="spellStart"/>
-      <w:r>
-        <w:rPr>
-          <w:rFonts w:ascii="Consolas" w:hAnsi="Consolas"/>
-          <w:color w:val="A31515"/>
-          <w:lang w:eastAsia="it-CH"/>
-        </w:rPr>
-        <w:t>error.php</w:t>
-      </w:r>
-      <w:proofErr w:type="spellEnd"/>
-      <w:r>
-        <w:rPr>
-          <w:rFonts w:ascii="Consolas" w:hAnsi="Consolas"/>
-          <w:color w:val="A31515"/>
-          <w:lang w:eastAsia="it-CH"/>
-        </w:rPr>
-        <w:t>"</w:t>
+        <w:t>"/src/Views/Error/error.php"</w:t>
       </w:r>
       <w:r>
         <w:rPr>
@@ -20814,11 +21035,11 @@
       <w:pPr>
         <w:pStyle w:val="Titolo3"/>
       </w:pPr>
-      <w:bookmarkStart w:id="54" w:name="_Toc40444314"/>
+      <w:bookmarkStart w:id="53" w:name="_Toc40454254"/>
       <w:r>
         <w:t>Autenticazione</w:t>
       </w:r>
-      <w:bookmarkEnd w:id="54"/>
+      <w:bookmarkEnd w:id="53"/>
     </w:p>
     <w:p>
       <w:pPr>
@@ -22273,16 +22494,16 @@
           <w:lang w:val="it-IT"/>
         </w:rPr>
       </w:pPr>
-      <w:bookmarkStart w:id="55" w:name="_Toc36814510"/>
-      <w:bookmarkStart w:id="56" w:name="_Toc40444315"/>
+      <w:bookmarkStart w:id="54" w:name="_Toc36814510"/>
+      <w:bookmarkStart w:id="55" w:name="_Toc40454255"/>
       <w:r>
         <w:rPr>
           <w:lang w:val="it-IT"/>
         </w:rPr>
         <w:t>Gestione delle sessioni</w:t>
       </w:r>
+      <w:bookmarkEnd w:id="54"/>
       <w:bookmarkEnd w:id="55"/>
-      <w:bookmarkEnd w:id="56"/>
     </w:p>
     <w:p>
       <w:pPr>
@@ -24260,11 +24481,11 @@
       <w:pPr>
         <w:pStyle w:val="Titolo4"/>
       </w:pPr>
-      <w:bookmarkStart w:id="57" w:name="_Toc40444316"/>
+      <w:bookmarkStart w:id="56" w:name="_Toc40454256"/>
       <w:r>
         <w:t>Gestione dei permessi</w:t>
       </w:r>
-      <w:bookmarkEnd w:id="57"/>
+      <w:bookmarkEnd w:id="56"/>
     </w:p>
     <w:p>
       <w:pPr>
@@ -25178,12 +25399,12 @@
       <w:pPr>
         <w:pStyle w:val="Titolo4"/>
       </w:pPr>
-      <w:bookmarkStart w:id="58" w:name="_Toc40444317"/>
+      <w:bookmarkStart w:id="57" w:name="_Toc40454257"/>
       <w:r>
         <w:lastRenderedPageBreak/>
         <w:t>Gestione percorsi e accessi</w:t>
       </w:r>
-      <w:bookmarkEnd w:id="58"/>
+      <w:bookmarkEnd w:id="57"/>
     </w:p>
     <w:p>
       <w:pPr>
@@ -26724,258 +26945,1151 @@
     </w:p>
     <w:p>
       <w:pPr>
+        <w:pStyle w:val="Titolo3"/>
+      </w:pPr>
+      <w:bookmarkStart w:id="58" w:name="_Toc40454258"/>
+      <w:r>
+        <w:lastRenderedPageBreak/>
+        <w:t>Invio di e-mail</w:t>
+      </w:r>
+      <w:bookmarkEnd w:id="58"/>
+    </w:p>
+    <w:p>
+      <w:pPr>
+        <w:jc w:val="both"/>
+        <w:rPr>
+          <w:lang w:val="it-IT"/>
+        </w:rPr>
+      </w:pPr>
+      <w:r>
+        <w:rPr>
+          <w:lang w:val="it-IT"/>
+        </w:rPr>
+        <w:t>Per rendere l’invio di messaggio di posta elettronica più semplice ed accessibile possibile ho creato una classe dedicata solamente a questa funzionalità.</w:t>
+      </w:r>
+      <w:r>
+        <w:rPr>
+          <w:lang w:val="it-IT"/>
+        </w:rPr>
+        <w:t xml:space="preserve"> Questa classe contiene solamente un metodo importante chiamato </w:t>
+      </w:r>
+      <w:proofErr w:type="spellStart"/>
+      <w:r>
+        <w:rPr>
+          <w:lang w:val="it-IT"/>
+        </w:rPr>
+        <w:t>send</w:t>
+      </w:r>
+      <w:proofErr w:type="spellEnd"/>
+      <w:r>
+        <w:rPr>
+          <w:lang w:val="it-IT"/>
+        </w:rPr>
+        <w:t xml:space="preserve"> il quale si occupa di inviare messaggi di posta elettronica ad un indirizzo e-mail con un soggetto e del contenuto.</w:t>
+      </w:r>
+      <w:r>
+        <w:rPr>
+          <w:lang w:val="it-IT"/>
+        </w:rPr>
+        <w:t xml:space="preserve"> Il contenuto del metodo è molto semplice in quanto si basa sulla funzione mail di PHP.</w:t>
+      </w:r>
+    </w:p>
+    <w:p>
+      <w:pPr>
+        <w:jc w:val="both"/>
+        <w:rPr>
+          <w:lang w:val="it-IT"/>
+        </w:rPr>
+      </w:pPr>
+    </w:p>
+    <w:p>
+      <w:pPr>
+        <w:pBdr>
+          <w:top w:val="single" w:sz="4" w:space="1" w:color="auto"/>
+          <w:left w:val="single" w:sz="4" w:space="4" w:color="auto"/>
+          <w:bottom w:val="single" w:sz="4" w:space="1" w:color="auto"/>
+          <w:right w:val="single" w:sz="4" w:space="4" w:color="auto"/>
+        </w:pBdr>
+        <w:shd w:val="clear" w:color="auto" w:fill="FFFFFF"/>
+        <w:spacing w:line="285" w:lineRule="atLeast"/>
+        <w:rPr>
+          <w:rFonts w:ascii="Consolas" w:hAnsi="Consolas"/>
+          <w:color w:val="000000"/>
+          <w:lang w:eastAsia="it-CH"/>
+        </w:rPr>
+      </w:pPr>
+      <w:r>
+        <w:rPr>
+          <w:rFonts w:ascii="Consolas" w:hAnsi="Consolas"/>
+          <w:color w:val="0000FF"/>
+          <w:lang w:eastAsia="it-CH"/>
+        </w:rPr>
+        <w:t>public</w:t>
+      </w:r>
+      <w:r>
+        <w:rPr>
+          <w:rFonts w:ascii="Consolas" w:hAnsi="Consolas"/>
+          <w:color w:val="000000"/>
+          <w:lang w:eastAsia="it-CH"/>
+        </w:rPr>
+        <w:t> </w:t>
+      </w:r>
+      <w:proofErr w:type="spellStart"/>
+      <w:r>
+        <w:rPr>
+          <w:rFonts w:ascii="Consolas" w:hAnsi="Consolas"/>
+          <w:color w:val="0000FF"/>
+          <w:lang w:eastAsia="it-CH"/>
+        </w:rPr>
+        <w:t>static</w:t>
+      </w:r>
+      <w:proofErr w:type="spellEnd"/>
+      <w:r>
+        <w:rPr>
+          <w:rFonts w:ascii="Consolas" w:hAnsi="Consolas"/>
+          <w:color w:val="000000"/>
+          <w:lang w:eastAsia="it-CH"/>
+        </w:rPr>
+        <w:t> </w:t>
+      </w:r>
+      <w:proofErr w:type="spellStart"/>
+      <w:r>
+        <w:rPr>
+          <w:rFonts w:ascii="Consolas" w:hAnsi="Consolas"/>
+          <w:color w:val="0000FF"/>
+          <w:lang w:eastAsia="it-CH"/>
+        </w:rPr>
+        <w:t>function</w:t>
+      </w:r>
+      <w:proofErr w:type="spellEnd"/>
+      <w:r>
+        <w:rPr>
+          <w:rFonts w:ascii="Consolas" w:hAnsi="Consolas"/>
+          <w:color w:val="000000"/>
+          <w:lang w:eastAsia="it-CH"/>
+        </w:rPr>
+        <w:t> </w:t>
+      </w:r>
+      <w:proofErr w:type="spellStart"/>
+      <w:proofErr w:type="gramStart"/>
+      <w:r>
+        <w:rPr>
+          <w:rFonts w:ascii="Consolas" w:hAnsi="Consolas"/>
+          <w:color w:val="795E26"/>
+          <w:lang w:eastAsia="it-CH"/>
+        </w:rPr>
+        <w:t>send</w:t>
+      </w:r>
+      <w:proofErr w:type="spellEnd"/>
+      <w:r>
+        <w:rPr>
+          <w:rFonts w:ascii="Consolas" w:hAnsi="Consolas"/>
+          <w:color w:val="000000"/>
+          <w:lang w:eastAsia="it-CH"/>
+        </w:rPr>
+        <w:t>(</w:t>
+      </w:r>
+      <w:proofErr w:type="gramEnd"/>
+      <w:r>
+        <w:rPr>
+          <w:rFonts w:ascii="Consolas" w:hAnsi="Consolas"/>
+          <w:color w:val="001080"/>
+          <w:lang w:eastAsia="it-CH"/>
+        </w:rPr>
+        <w:t>$to</w:t>
+      </w:r>
+      <w:r>
+        <w:rPr>
+          <w:rFonts w:ascii="Consolas" w:hAnsi="Consolas"/>
+          <w:color w:val="000000"/>
+          <w:lang w:eastAsia="it-CH"/>
+        </w:rPr>
+        <w:t>,</w:t>
+      </w:r>
+      <w:r>
+        <w:rPr>
+          <w:rFonts w:ascii="Consolas" w:hAnsi="Consolas"/>
+          <w:color w:val="001080"/>
+          <w:lang w:eastAsia="it-CH"/>
+        </w:rPr>
+        <w:t> $</w:t>
+      </w:r>
+      <w:proofErr w:type="spellStart"/>
+      <w:r>
+        <w:rPr>
+          <w:rFonts w:ascii="Consolas" w:hAnsi="Consolas"/>
+          <w:color w:val="001080"/>
+          <w:lang w:eastAsia="it-CH"/>
+        </w:rPr>
+        <w:t>subject</w:t>
+      </w:r>
+      <w:proofErr w:type="spellEnd"/>
+      <w:r>
+        <w:rPr>
+          <w:rFonts w:ascii="Consolas" w:hAnsi="Consolas"/>
+          <w:color w:val="000000"/>
+          <w:lang w:eastAsia="it-CH"/>
+        </w:rPr>
+        <w:t>,</w:t>
+      </w:r>
+      <w:r>
+        <w:rPr>
+          <w:rFonts w:ascii="Consolas" w:hAnsi="Consolas"/>
+          <w:color w:val="001080"/>
+          <w:lang w:eastAsia="it-CH"/>
+        </w:rPr>
+        <w:t> $</w:t>
+      </w:r>
+      <w:proofErr w:type="spellStart"/>
+      <w:r>
+        <w:rPr>
+          <w:rFonts w:ascii="Consolas" w:hAnsi="Consolas"/>
+          <w:color w:val="001080"/>
+          <w:lang w:eastAsia="it-CH"/>
+        </w:rPr>
+        <w:t>message</w:t>
+      </w:r>
+      <w:proofErr w:type="spellEnd"/>
+      <w:r>
+        <w:rPr>
+          <w:rFonts w:ascii="Consolas" w:hAnsi="Consolas"/>
+          <w:color w:val="000000"/>
+          <w:lang w:eastAsia="it-CH"/>
+        </w:rPr>
+        <w:t>){</w:t>
+      </w:r>
+    </w:p>
+    <w:p>
+      <w:pPr>
+        <w:pBdr>
+          <w:top w:val="single" w:sz="4" w:space="1" w:color="auto"/>
+          <w:left w:val="single" w:sz="4" w:space="4" w:color="auto"/>
+          <w:bottom w:val="single" w:sz="4" w:space="1" w:color="auto"/>
+          <w:right w:val="single" w:sz="4" w:space="4" w:color="auto"/>
+        </w:pBdr>
+        <w:shd w:val="clear" w:color="auto" w:fill="FFFFFF"/>
+        <w:spacing w:line="285" w:lineRule="atLeast"/>
+        <w:rPr>
+          <w:rFonts w:ascii="Consolas" w:hAnsi="Consolas"/>
+          <w:color w:val="000000"/>
+          <w:lang w:eastAsia="it-CH"/>
+        </w:rPr>
+      </w:pPr>
+      <w:r>
+        <w:rPr>
+          <w:rFonts w:ascii="Consolas" w:hAnsi="Consolas"/>
+          <w:color w:val="000000"/>
+          <w:lang w:eastAsia="it-CH"/>
+        </w:rPr>
+        <w:t>    </w:t>
+      </w:r>
+      <w:r>
+        <w:rPr>
+          <w:rFonts w:ascii="Consolas" w:hAnsi="Consolas"/>
+          <w:color w:val="001080"/>
+          <w:lang w:eastAsia="it-CH"/>
+        </w:rPr>
+        <w:t>$</w:t>
+      </w:r>
+      <w:proofErr w:type="spellStart"/>
+      <w:r>
+        <w:rPr>
+          <w:rFonts w:ascii="Consolas" w:hAnsi="Consolas"/>
+          <w:color w:val="001080"/>
+          <w:lang w:eastAsia="it-CH"/>
+        </w:rPr>
+        <w:t>eol</w:t>
+      </w:r>
+      <w:proofErr w:type="spellEnd"/>
+      <w:r>
+        <w:rPr>
+          <w:rFonts w:ascii="Consolas" w:hAnsi="Consolas"/>
+          <w:color w:val="000000"/>
+          <w:lang w:eastAsia="it-CH"/>
+        </w:rPr>
+        <w:t> = </w:t>
+      </w:r>
+      <w:r>
+        <w:rPr>
+          <w:rFonts w:ascii="Consolas" w:hAnsi="Consolas"/>
+          <w:color w:val="A31515"/>
+          <w:lang w:eastAsia="it-CH"/>
+        </w:rPr>
+        <w:t>"</w:t>
+      </w:r>
+      <w:r>
+        <w:rPr>
+          <w:rFonts w:ascii="Consolas" w:hAnsi="Consolas"/>
+          <w:color w:val="FF0000"/>
+          <w:lang w:eastAsia="it-CH"/>
+        </w:rPr>
+        <w:t>\r\n</w:t>
+      </w:r>
+      <w:r>
+        <w:rPr>
+          <w:rFonts w:ascii="Consolas" w:hAnsi="Consolas"/>
+          <w:color w:val="A31515"/>
+          <w:lang w:eastAsia="it-CH"/>
+        </w:rPr>
+        <w:t>"</w:t>
+      </w:r>
+      <w:r>
+        <w:rPr>
+          <w:rFonts w:ascii="Consolas" w:hAnsi="Consolas"/>
+          <w:color w:val="000000"/>
+          <w:lang w:eastAsia="it-CH"/>
+        </w:rPr>
+        <w:t>;</w:t>
+      </w:r>
+    </w:p>
+    <w:p>
+      <w:pPr>
+        <w:pBdr>
+          <w:top w:val="single" w:sz="4" w:space="1" w:color="auto"/>
+          <w:left w:val="single" w:sz="4" w:space="4" w:color="auto"/>
+          <w:bottom w:val="single" w:sz="4" w:space="1" w:color="auto"/>
+          <w:right w:val="single" w:sz="4" w:space="4" w:color="auto"/>
+        </w:pBdr>
+        <w:shd w:val="clear" w:color="auto" w:fill="FFFFFF"/>
+        <w:spacing w:line="285" w:lineRule="atLeast"/>
+        <w:rPr>
+          <w:rFonts w:ascii="Consolas" w:hAnsi="Consolas"/>
+          <w:color w:val="000000"/>
+          <w:lang w:val="de-CH" w:eastAsia="it-CH"/>
+        </w:rPr>
+      </w:pPr>
+      <w:r>
+        <w:rPr>
+          <w:rFonts w:ascii="Consolas" w:hAnsi="Consolas"/>
+          <w:color w:val="000000"/>
+          <w:lang w:eastAsia="it-CH"/>
+        </w:rPr>
+        <w:t>    </w:t>
+      </w:r>
+      <w:r>
+        <w:rPr>
+          <w:rFonts w:ascii="Consolas" w:hAnsi="Consolas"/>
+          <w:color w:val="001080"/>
+          <w:lang w:val="de-CH" w:eastAsia="it-CH"/>
+        </w:rPr>
+        <w:t>$</w:t>
+      </w:r>
+      <w:proofErr w:type="spellStart"/>
+      <w:r>
+        <w:rPr>
+          <w:rFonts w:ascii="Consolas" w:hAnsi="Consolas"/>
+          <w:color w:val="001080"/>
+          <w:lang w:val="de-CH" w:eastAsia="it-CH"/>
+        </w:rPr>
+        <w:t>headers</w:t>
+      </w:r>
+      <w:proofErr w:type="spellEnd"/>
+      <w:r>
+        <w:rPr>
+          <w:rFonts w:ascii="Consolas" w:hAnsi="Consolas"/>
+          <w:color w:val="000000"/>
+          <w:lang w:val="de-CH" w:eastAsia="it-CH"/>
+        </w:rPr>
+        <w:t> = </w:t>
+      </w:r>
+      <w:r>
+        <w:rPr>
+          <w:rFonts w:ascii="Consolas" w:hAnsi="Consolas"/>
+          <w:color w:val="A31515"/>
+          <w:lang w:val="de-CH" w:eastAsia="it-CH"/>
+        </w:rPr>
+        <w:t>"</w:t>
+      </w:r>
+      <w:proofErr w:type="spellStart"/>
+      <w:r>
+        <w:rPr>
+          <w:rFonts w:ascii="Consolas" w:hAnsi="Consolas"/>
+          <w:color w:val="A31515"/>
+          <w:lang w:val="de-CH" w:eastAsia="it-CH"/>
+        </w:rPr>
+        <w:t>From</w:t>
+      </w:r>
+      <w:proofErr w:type="spellEnd"/>
+      <w:r>
+        <w:rPr>
+          <w:rFonts w:ascii="Consolas" w:hAnsi="Consolas"/>
+          <w:color w:val="A31515"/>
+          <w:lang w:val="de-CH" w:eastAsia="it-CH"/>
+        </w:rPr>
+        <w:t>: &lt;</w:t>
+      </w:r>
+      <w:proofErr w:type="gramStart"/>
+      <w:r>
+        <w:rPr>
+          <w:rFonts w:ascii="Consolas" w:hAnsi="Consolas"/>
+          <w:color w:val="A31515"/>
+          <w:lang w:val="de-CH" w:eastAsia="it-CH"/>
+        </w:rPr>
+        <w:t>"</w:t>
+      </w:r>
+      <w:r>
+        <w:rPr>
+          <w:rFonts w:ascii="Consolas" w:hAnsi="Consolas"/>
+          <w:color w:val="000000"/>
+          <w:lang w:val="de-CH" w:eastAsia="it-CH"/>
+        </w:rPr>
+        <w:t> .</w:t>
+      </w:r>
+      <w:proofErr w:type="gramEnd"/>
+      <w:r>
+        <w:rPr>
+          <w:rFonts w:ascii="Consolas" w:hAnsi="Consolas"/>
+          <w:color w:val="000000"/>
+          <w:lang w:val="de-CH" w:eastAsia="it-CH"/>
+        </w:rPr>
+        <w:t> </w:t>
+      </w:r>
+      <w:proofErr w:type="spellStart"/>
+      <w:proofErr w:type="gramStart"/>
+      <w:r>
+        <w:rPr>
+          <w:rFonts w:ascii="Consolas" w:hAnsi="Consolas"/>
+          <w:color w:val="0000FF"/>
+          <w:lang w:val="de-CH" w:eastAsia="it-CH"/>
+        </w:rPr>
+        <w:t>self</w:t>
+      </w:r>
+      <w:proofErr w:type="spellEnd"/>
+      <w:r>
+        <w:rPr>
+          <w:rFonts w:ascii="Consolas" w:hAnsi="Consolas"/>
+          <w:color w:val="000000"/>
+          <w:lang w:val="de-CH" w:eastAsia="it-CH"/>
+        </w:rPr>
+        <w:t>::</w:t>
+      </w:r>
+      <w:proofErr w:type="gramEnd"/>
+      <w:r>
+        <w:rPr>
+          <w:rFonts w:ascii="Consolas" w:hAnsi="Consolas"/>
+          <w:color w:val="001080"/>
+          <w:lang w:val="de-CH" w:eastAsia="it-CH"/>
+        </w:rPr>
+        <w:t>$</w:t>
+      </w:r>
+      <w:proofErr w:type="spellStart"/>
+      <w:r>
+        <w:rPr>
+          <w:rFonts w:ascii="Consolas" w:hAnsi="Consolas"/>
+          <w:color w:val="001080"/>
+          <w:lang w:val="de-CH" w:eastAsia="it-CH"/>
+        </w:rPr>
+        <w:t>fromEmail</w:t>
+      </w:r>
+      <w:proofErr w:type="spellEnd"/>
+      <w:r>
+        <w:rPr>
+          <w:rFonts w:ascii="Consolas" w:hAnsi="Consolas"/>
+          <w:color w:val="000000"/>
+          <w:lang w:val="de-CH" w:eastAsia="it-CH"/>
+        </w:rPr>
+        <w:t> . </w:t>
+      </w:r>
+      <w:r>
+        <w:rPr>
+          <w:rFonts w:ascii="Consolas" w:hAnsi="Consolas"/>
+          <w:color w:val="A31515"/>
+          <w:lang w:val="de-CH" w:eastAsia="it-CH"/>
+        </w:rPr>
+        <w:t>"&gt;"</w:t>
+      </w:r>
+      <w:r>
+        <w:rPr>
+          <w:rFonts w:ascii="Consolas" w:hAnsi="Consolas"/>
+          <w:color w:val="000000"/>
+          <w:lang w:val="de-CH" w:eastAsia="it-CH"/>
+        </w:rPr>
+        <w:t> . </w:t>
+      </w:r>
+      <w:r>
+        <w:rPr>
+          <w:rFonts w:ascii="Consolas" w:hAnsi="Consolas"/>
+          <w:color w:val="001080"/>
+          <w:lang w:val="de-CH" w:eastAsia="it-CH"/>
+        </w:rPr>
+        <w:t>$</w:t>
+      </w:r>
+      <w:proofErr w:type="spellStart"/>
+      <w:r>
+        <w:rPr>
+          <w:rFonts w:ascii="Consolas" w:hAnsi="Consolas"/>
+          <w:color w:val="001080"/>
+          <w:lang w:val="de-CH" w:eastAsia="it-CH"/>
+        </w:rPr>
+        <w:t>eol</w:t>
+      </w:r>
+      <w:proofErr w:type="spellEnd"/>
+      <w:r>
+        <w:rPr>
+          <w:rFonts w:ascii="Consolas" w:hAnsi="Consolas"/>
+          <w:color w:val="000000"/>
+          <w:lang w:val="de-CH" w:eastAsia="it-CH"/>
+        </w:rPr>
+        <w:t>;</w:t>
+      </w:r>
+    </w:p>
+    <w:p>
+      <w:pPr>
+        <w:pBdr>
+          <w:top w:val="single" w:sz="4" w:space="1" w:color="auto"/>
+          <w:left w:val="single" w:sz="4" w:space="4" w:color="auto"/>
+          <w:bottom w:val="single" w:sz="4" w:space="1" w:color="auto"/>
+          <w:right w:val="single" w:sz="4" w:space="4" w:color="auto"/>
+        </w:pBdr>
+        <w:shd w:val="clear" w:color="auto" w:fill="FFFFFF"/>
+        <w:spacing w:line="285" w:lineRule="atLeast"/>
+        <w:rPr>
+          <w:rFonts w:ascii="Consolas" w:hAnsi="Consolas"/>
+          <w:color w:val="000000"/>
+          <w:lang w:eastAsia="it-CH"/>
+        </w:rPr>
+      </w:pPr>
+      <w:r>
+        <w:rPr>
+          <w:rFonts w:ascii="Consolas" w:hAnsi="Consolas"/>
+          <w:color w:val="000000"/>
+          <w:lang w:val="de-CH" w:eastAsia="it-CH"/>
+        </w:rPr>
+        <w:t>    </w:t>
+      </w:r>
+      <w:r>
+        <w:rPr>
+          <w:rFonts w:ascii="Consolas" w:hAnsi="Consolas"/>
+          <w:color w:val="001080"/>
+          <w:lang w:val="de-CH" w:eastAsia="it-CH"/>
+        </w:rPr>
+        <w:t>$</w:t>
+      </w:r>
+      <w:proofErr w:type="spellStart"/>
+      <w:proofErr w:type="gramStart"/>
+      <w:r>
+        <w:rPr>
+          <w:rFonts w:ascii="Consolas" w:hAnsi="Consolas"/>
+          <w:color w:val="001080"/>
+          <w:lang w:val="de-CH" w:eastAsia="it-CH"/>
+        </w:rPr>
+        <w:t>headers</w:t>
+      </w:r>
+      <w:proofErr w:type="spellEnd"/>
+      <w:r>
+        <w:rPr>
+          <w:rFonts w:ascii="Consolas" w:hAnsi="Consolas"/>
+          <w:color w:val="000000"/>
+          <w:lang w:val="de-CH" w:eastAsia="it-CH"/>
+        </w:rPr>
+        <w:t> .</w:t>
+      </w:r>
+      <w:proofErr w:type="gramEnd"/>
+      <w:r>
+        <w:rPr>
+          <w:rFonts w:ascii="Consolas" w:hAnsi="Consolas"/>
+          <w:color w:val="000000"/>
+          <w:lang w:val="de-CH" w:eastAsia="it-CH"/>
+        </w:rPr>
+        <w:t>= </w:t>
+      </w:r>
+      <w:r>
+        <w:rPr>
+          <w:rFonts w:ascii="Consolas" w:hAnsi="Consolas"/>
+          <w:color w:val="A31515"/>
+          <w:lang w:val="de-CH" w:eastAsia="it-CH"/>
+        </w:rPr>
+        <w:t>"Content-Type: </w:t>
+      </w:r>
+      <w:proofErr w:type="spellStart"/>
+      <w:r>
+        <w:rPr>
+          <w:rFonts w:ascii="Consolas" w:hAnsi="Consolas"/>
+          <w:color w:val="A31515"/>
+          <w:lang w:val="de-CH" w:eastAsia="it-CH"/>
+        </w:rPr>
+        <w:t>text</w:t>
+      </w:r>
+      <w:proofErr w:type="spellEnd"/>
+      <w:r>
+        <w:rPr>
+          <w:rFonts w:ascii="Consolas" w:hAnsi="Consolas"/>
+          <w:color w:val="A31515"/>
+          <w:lang w:val="de-CH" w:eastAsia="it-CH"/>
+        </w:rPr>
+        <w:t>/</w:t>
+      </w:r>
+      <w:proofErr w:type="spellStart"/>
+      <w:r>
+        <w:rPr>
+          <w:rFonts w:ascii="Consolas" w:hAnsi="Consolas"/>
+          <w:color w:val="A31515"/>
+          <w:lang w:val="de-CH" w:eastAsia="it-CH"/>
+        </w:rPr>
+        <w:t>html</w:t>
+      </w:r>
+      <w:proofErr w:type="spellEnd"/>
+      <w:r>
+        <w:rPr>
+          <w:rFonts w:ascii="Consolas" w:hAnsi="Consolas"/>
+          <w:color w:val="A31515"/>
+          <w:lang w:val="de-CH" w:eastAsia="it-CH"/>
+        </w:rPr>
+        <w:t>; </w:t>
+      </w:r>
+      <w:proofErr w:type="spellStart"/>
+      <w:r>
+        <w:rPr>
+          <w:rFonts w:ascii="Consolas" w:hAnsi="Consolas"/>
+          <w:color w:val="A31515"/>
+          <w:lang w:val="de-CH" w:eastAsia="it-CH"/>
+        </w:rPr>
+        <w:t>charset</w:t>
+      </w:r>
+      <w:proofErr w:type="spellEnd"/>
+      <w:r>
+        <w:rPr>
+          <w:rFonts w:ascii="Consolas" w:hAnsi="Consolas"/>
+          <w:color w:val="A31515"/>
+          <w:lang w:val="de-CH" w:eastAsia="it-CH"/>
+        </w:rPr>
+        <w:t>=UTF-8"</w:t>
+      </w:r>
+      <w:r>
+        <w:rPr>
+          <w:rFonts w:ascii="Consolas" w:hAnsi="Consolas"/>
+          <w:color w:val="000000"/>
+          <w:lang w:val="de-CH" w:eastAsia="it-CH"/>
+        </w:rPr>
+        <w:t> . </w:t>
+      </w:r>
+      <w:r>
+        <w:rPr>
+          <w:rFonts w:ascii="Consolas" w:hAnsi="Consolas"/>
+          <w:color w:val="001080"/>
+          <w:lang w:eastAsia="it-CH"/>
+        </w:rPr>
+        <w:t>$</w:t>
+      </w:r>
+      <w:proofErr w:type="spellStart"/>
+      <w:r>
+        <w:rPr>
+          <w:rFonts w:ascii="Consolas" w:hAnsi="Consolas"/>
+          <w:color w:val="001080"/>
+          <w:lang w:eastAsia="it-CH"/>
+        </w:rPr>
+        <w:t>eol</w:t>
+      </w:r>
+      <w:proofErr w:type="spellEnd"/>
+      <w:r>
+        <w:rPr>
+          <w:rFonts w:ascii="Consolas" w:hAnsi="Consolas"/>
+          <w:color w:val="000000"/>
+          <w:lang w:eastAsia="it-CH"/>
+        </w:rPr>
+        <w:t>;</w:t>
+      </w:r>
+    </w:p>
+    <w:p>
+      <w:pPr>
+        <w:pBdr>
+          <w:top w:val="single" w:sz="4" w:space="1" w:color="auto"/>
+          <w:left w:val="single" w:sz="4" w:space="4" w:color="auto"/>
+          <w:bottom w:val="single" w:sz="4" w:space="1" w:color="auto"/>
+          <w:right w:val="single" w:sz="4" w:space="4" w:color="auto"/>
+        </w:pBdr>
+        <w:shd w:val="clear" w:color="auto" w:fill="FFFFFF"/>
+        <w:spacing w:line="285" w:lineRule="atLeast"/>
+        <w:rPr>
+          <w:rFonts w:ascii="Consolas" w:hAnsi="Consolas"/>
+          <w:color w:val="000000"/>
+          <w:lang w:eastAsia="it-CH"/>
+        </w:rPr>
+      </w:pPr>
+      <w:r>
+        <w:rPr>
+          <w:rFonts w:ascii="Consolas" w:hAnsi="Consolas"/>
+          <w:color w:val="000000"/>
+          <w:lang w:eastAsia="it-CH"/>
+        </w:rPr>
+        <w:t>    </w:t>
+      </w:r>
+      <w:proofErr w:type="spellStart"/>
+      <w:r>
+        <w:rPr>
+          <w:rFonts w:ascii="Consolas" w:hAnsi="Consolas"/>
+          <w:color w:val="AF00DB"/>
+          <w:lang w:eastAsia="it-CH"/>
+        </w:rPr>
+        <w:t>return</w:t>
+      </w:r>
+      <w:proofErr w:type="spellEnd"/>
+      <w:r>
+        <w:rPr>
+          <w:rFonts w:ascii="Consolas" w:hAnsi="Consolas"/>
+          <w:color w:val="000000"/>
+          <w:lang w:eastAsia="it-CH"/>
+        </w:rPr>
+        <w:t> </w:t>
+      </w:r>
+      <w:proofErr w:type="gramStart"/>
+      <w:r>
+        <w:rPr>
+          <w:rFonts w:ascii="Consolas" w:hAnsi="Consolas"/>
+          <w:color w:val="795E26"/>
+          <w:lang w:eastAsia="it-CH"/>
+        </w:rPr>
+        <w:t>mail</w:t>
+      </w:r>
+      <w:r>
+        <w:rPr>
+          <w:rFonts w:ascii="Consolas" w:hAnsi="Consolas"/>
+          <w:color w:val="000000"/>
+          <w:lang w:eastAsia="it-CH"/>
+        </w:rPr>
+        <w:t>(</w:t>
+      </w:r>
+      <w:proofErr w:type="gramEnd"/>
+      <w:r>
+        <w:rPr>
+          <w:rFonts w:ascii="Consolas" w:hAnsi="Consolas"/>
+          <w:color w:val="001080"/>
+          <w:lang w:eastAsia="it-CH"/>
+        </w:rPr>
+        <w:t>$to</w:t>
+      </w:r>
+      <w:r>
+        <w:rPr>
+          <w:rFonts w:ascii="Consolas" w:hAnsi="Consolas"/>
+          <w:color w:val="000000"/>
+          <w:lang w:eastAsia="it-CH"/>
+        </w:rPr>
+        <w:t>, </w:t>
+      </w:r>
+      <w:r>
+        <w:rPr>
+          <w:rFonts w:ascii="Consolas" w:hAnsi="Consolas"/>
+          <w:color w:val="001080"/>
+          <w:lang w:eastAsia="it-CH"/>
+        </w:rPr>
+        <w:t>$</w:t>
+      </w:r>
+      <w:proofErr w:type="spellStart"/>
+      <w:r>
+        <w:rPr>
+          <w:rFonts w:ascii="Consolas" w:hAnsi="Consolas"/>
+          <w:color w:val="001080"/>
+          <w:lang w:eastAsia="it-CH"/>
+        </w:rPr>
+        <w:t>subject</w:t>
+      </w:r>
+      <w:proofErr w:type="spellEnd"/>
+      <w:r>
+        <w:rPr>
+          <w:rFonts w:ascii="Consolas" w:hAnsi="Consolas"/>
+          <w:color w:val="000000"/>
+          <w:lang w:eastAsia="it-CH"/>
+        </w:rPr>
+        <w:t>, </w:t>
+      </w:r>
+      <w:r>
+        <w:rPr>
+          <w:rFonts w:ascii="Consolas" w:hAnsi="Consolas"/>
+          <w:color w:val="001080"/>
+          <w:lang w:eastAsia="it-CH"/>
+        </w:rPr>
+        <w:t>$</w:t>
+      </w:r>
+      <w:proofErr w:type="spellStart"/>
+      <w:r>
+        <w:rPr>
+          <w:rFonts w:ascii="Consolas" w:hAnsi="Consolas"/>
+          <w:color w:val="001080"/>
+          <w:lang w:eastAsia="it-CH"/>
+        </w:rPr>
+        <w:t>message</w:t>
+      </w:r>
+      <w:proofErr w:type="spellEnd"/>
+      <w:r>
+        <w:rPr>
+          <w:rFonts w:ascii="Consolas" w:hAnsi="Consolas"/>
+          <w:color w:val="000000"/>
+          <w:lang w:eastAsia="it-CH"/>
+        </w:rPr>
+        <w:t>, </w:t>
+      </w:r>
+      <w:r>
+        <w:rPr>
+          <w:rFonts w:ascii="Consolas" w:hAnsi="Consolas"/>
+          <w:color w:val="001080"/>
+          <w:lang w:eastAsia="it-CH"/>
+        </w:rPr>
+        <w:t>$</w:t>
+      </w:r>
+      <w:proofErr w:type="spellStart"/>
+      <w:r>
+        <w:rPr>
+          <w:rFonts w:ascii="Consolas" w:hAnsi="Consolas"/>
+          <w:color w:val="001080"/>
+          <w:lang w:eastAsia="it-CH"/>
+        </w:rPr>
+        <w:t>headers</w:t>
+      </w:r>
+      <w:proofErr w:type="spellEnd"/>
+      <w:r>
+        <w:rPr>
+          <w:rFonts w:ascii="Consolas" w:hAnsi="Consolas"/>
+          <w:color w:val="000000"/>
+          <w:lang w:eastAsia="it-CH"/>
+        </w:rPr>
+        <w:t>);</w:t>
+      </w:r>
+    </w:p>
+    <w:p>
+      <w:pPr>
+        <w:pBdr>
+          <w:top w:val="single" w:sz="4" w:space="1" w:color="auto"/>
+          <w:left w:val="single" w:sz="4" w:space="4" w:color="auto"/>
+          <w:bottom w:val="single" w:sz="4" w:space="1" w:color="auto"/>
+          <w:right w:val="single" w:sz="4" w:space="4" w:color="auto"/>
+        </w:pBdr>
+        <w:shd w:val="clear" w:color="auto" w:fill="FFFFFF"/>
+        <w:spacing w:line="285" w:lineRule="atLeast"/>
+        <w:rPr>
+          <w:rFonts w:ascii="Consolas" w:hAnsi="Consolas"/>
+          <w:color w:val="000000"/>
+          <w:lang w:eastAsia="it-CH"/>
+        </w:rPr>
+      </w:pPr>
+      <w:r>
+        <w:rPr>
+          <w:rFonts w:ascii="Consolas" w:hAnsi="Consolas"/>
+          <w:color w:val="000000"/>
+          <w:lang w:eastAsia="it-CH"/>
+        </w:rPr>
+        <w:t>}</w:t>
+      </w:r>
+    </w:p>
+    <w:p>
+      <w:pPr>
+        <w:jc w:val="both"/>
+        <w:rPr>
+          <w:lang w:val="it-IT"/>
+        </w:rPr>
+      </w:pPr>
+    </w:p>
+    <w:p>
+      <w:pPr>
+        <w:jc w:val="both"/>
+        <w:rPr>
+          <w:lang w:val="it-IT"/>
+        </w:rPr>
+      </w:pPr>
+      <w:bookmarkStart w:id="59" w:name="_GoBack"/>
+      <w:r>
+        <w:rPr>
+          <w:lang w:val="it-IT"/>
+        </w:rPr>
+        <w:t xml:space="preserve">Il metodo si occupa di generare un </w:t>
+      </w:r>
+      <w:proofErr w:type="spellStart"/>
+      <w:r>
+        <w:rPr>
+          <w:lang w:val="it-IT"/>
+        </w:rPr>
+        <w:t>header</w:t>
+      </w:r>
+      <w:proofErr w:type="spellEnd"/>
+      <w:r>
+        <w:rPr>
+          <w:lang w:val="it-IT"/>
+        </w:rPr>
+        <w:t xml:space="preserve"> conforme allo standard richiesto per inviare messaggi di posta elettronica. In questo </w:t>
+      </w:r>
+      <w:proofErr w:type="spellStart"/>
+      <w:r>
+        <w:rPr>
+          <w:lang w:val="it-IT"/>
+        </w:rPr>
+        <w:t>header</w:t>
+      </w:r>
+      <w:proofErr w:type="spellEnd"/>
+      <w:r>
+        <w:rPr>
+          <w:lang w:val="it-IT"/>
+        </w:rPr>
+        <w:t xml:space="preserve"> viene impostato il mittente e la tipologia di contenuto del messaggio. Successivamente il metodo si basa sulla funzione mail di </w:t>
+      </w:r>
+      <w:proofErr w:type="spellStart"/>
+      <w:r>
+        <w:rPr>
+          <w:lang w:val="it-IT"/>
+        </w:rPr>
+        <w:t>php</w:t>
+      </w:r>
+      <w:proofErr w:type="spellEnd"/>
+      <w:r>
+        <w:rPr>
+          <w:lang w:val="it-IT"/>
+        </w:rPr>
+        <w:t xml:space="preserve"> la quale si occupa di collegarsi al server mail specificato nel file di configurazione del linguaggio di programmazione e di inviare il messaggio.</w:t>
+      </w:r>
+    </w:p>
+    <w:p>
+      <w:pPr>
         <w:pStyle w:val="Titolo1"/>
         <w:rPr>
           <w:lang w:val="it-IT"/>
         </w:rPr>
       </w:pPr>
-      <w:bookmarkStart w:id="59" w:name="_Toc40444318"/>
+      <w:bookmarkStart w:id="60" w:name="_Toc40454259"/>
+      <w:bookmarkEnd w:id="59"/>
+      <w:r>
+        <w:rPr>
+          <w:lang w:val="it-IT"/>
+        </w:rPr>
+        <w:t>Test</w:t>
+      </w:r>
+      <w:bookmarkEnd w:id="39"/>
+      <w:bookmarkEnd w:id="60"/>
+    </w:p>
+    <w:p>
+      <w:pPr>
+        <w:pStyle w:val="Titolo2"/>
+      </w:pPr>
+      <w:bookmarkStart w:id="61" w:name="_Toc461179224"/>
+      <w:bookmarkStart w:id="62" w:name="_Toc40454260"/>
+      <w:r>
+        <w:t>Protocollo di test</w:t>
+      </w:r>
+      <w:bookmarkEnd w:id="61"/>
+      <w:bookmarkEnd w:id="62"/>
+    </w:p>
+    <w:p>
+      <w:pPr>
+        <w:rPr>
+          <w:lang w:val="it-IT"/>
+        </w:rPr>
+      </w:pPr>
+      <w:r>
+        <w:rPr>
+          <w:lang w:val="it-IT"/>
+        </w:rPr>
+        <w:t>DA_FARE</w:t>
+      </w:r>
+    </w:p>
+    <w:p>
+      <w:pPr>
+        <w:pStyle w:val="Titolo2"/>
+      </w:pPr>
+      <w:bookmarkStart w:id="63" w:name="_Toc461179225"/>
+      <w:bookmarkStart w:id="64" w:name="_Toc40454261"/>
+      <w:r>
+        <w:t>Risultati test</w:t>
+      </w:r>
+      <w:bookmarkEnd w:id="63"/>
+      <w:bookmarkEnd w:id="64"/>
+    </w:p>
+    <w:p>
+      <w:pPr>
+        <w:rPr>
+          <w:lang w:val="it-IT"/>
+        </w:rPr>
+      </w:pPr>
+      <w:bookmarkStart w:id="65" w:name="_Toc461179226"/>
+      <w:r>
+        <w:rPr>
+          <w:lang w:val="it-IT"/>
+        </w:rPr>
+        <w:t>DA_FARE</w:t>
+      </w:r>
+    </w:p>
+    <w:p>
+      <w:pPr>
+        <w:pStyle w:val="Titolo2"/>
+      </w:pPr>
+      <w:bookmarkStart w:id="66" w:name="_Toc40454262"/>
+      <w:r>
+        <w:t>Mancanze</w:t>
+      </w:r>
+      <w:r>
+        <w:t>/limitazioni conosciute</w:t>
+      </w:r>
+      <w:bookmarkEnd w:id="65"/>
+      <w:bookmarkEnd w:id="66"/>
+    </w:p>
+    <w:p>
+      <w:pPr>
+        <w:rPr>
+          <w:lang w:val="it-IT"/>
+        </w:rPr>
+      </w:pPr>
+      <w:bookmarkStart w:id="67" w:name="_Toc461179227"/>
+      <w:r>
+        <w:rPr>
+          <w:lang w:val="it-IT"/>
+        </w:rPr>
+        <w:t>DA_FARE</w:t>
+      </w:r>
+    </w:p>
+    <w:p>
+      <w:pPr>
+        <w:pStyle w:val="Titolo1"/>
+        <w:rPr>
+          <w:lang w:val="it-IT"/>
+        </w:rPr>
+      </w:pPr>
+      <w:bookmarkStart w:id="68" w:name="_Toc40454263"/>
+      <w:r>
+        <w:rPr>
+          <w:lang w:val="it-IT"/>
+        </w:rPr>
+        <w:t>Consuntivo</w:t>
+      </w:r>
+      <w:bookmarkEnd w:id="67"/>
+      <w:bookmarkEnd w:id="68"/>
+    </w:p>
+    <w:p>
+      <w:pPr>
+        <w:rPr>
+          <w:lang w:val="it-IT"/>
+        </w:rPr>
+      </w:pPr>
+      <w:bookmarkStart w:id="69" w:name="_Toc461179228"/>
+      <w:r>
+        <w:rPr>
+          <w:lang w:val="it-IT"/>
+        </w:rPr>
+        <w:t>DA_FARE</w:t>
+      </w:r>
+    </w:p>
+    <w:p>
+      <w:pPr>
+        <w:pStyle w:val="Titolo1"/>
+        <w:rPr>
+          <w:lang w:val="it-IT"/>
+        </w:rPr>
+      </w:pPr>
+      <w:bookmarkStart w:id="70" w:name="_Toc40454264"/>
+      <w:r>
+        <w:rPr>
+          <w:lang w:val="it-IT"/>
+        </w:rPr>
+        <w:t>Conclusioni</w:t>
+      </w:r>
+      <w:bookmarkEnd w:id="69"/>
+      <w:bookmarkEnd w:id="70"/>
+    </w:p>
+    <w:p>
+      <w:pPr>
+        <w:rPr>
+          <w:lang w:val="it-IT"/>
+        </w:rPr>
+      </w:pPr>
+      <w:bookmarkStart w:id="71" w:name="_Toc461179229"/>
+      <w:r>
+        <w:rPr>
+          <w:lang w:val="it-IT"/>
+        </w:rPr>
+        <w:t>DA_FARE</w:t>
+      </w:r>
+    </w:p>
+    <w:p>
+      <w:pPr>
+        <w:pStyle w:val="Titolo2"/>
+      </w:pPr>
+      <w:bookmarkStart w:id="72" w:name="_Toc40454265"/>
+      <w:r>
+        <w:t>Sviluppi futuri</w:t>
+      </w:r>
+      <w:bookmarkEnd w:id="71"/>
+      <w:bookmarkEnd w:id="72"/>
+    </w:p>
+    <w:p>
+      <w:pPr>
+        <w:rPr>
+          <w:lang w:val="it-IT"/>
+        </w:rPr>
+      </w:pPr>
+      <w:bookmarkStart w:id="73" w:name="_Toc461179230"/>
+      <w:r>
+        <w:rPr>
+          <w:lang w:val="it-IT"/>
+        </w:rPr>
+        <w:t>DA_FARE</w:t>
+      </w:r>
+    </w:p>
+    <w:p>
+      <w:pPr>
+        <w:pStyle w:val="Titolo2"/>
+      </w:pPr>
+      <w:bookmarkStart w:id="74" w:name="_Toc40454266"/>
+      <w:r>
+        <w:t>Considerazioni personali</w:t>
+      </w:r>
+      <w:bookmarkEnd w:id="73"/>
+      <w:bookmarkEnd w:id="74"/>
+    </w:p>
+    <w:p>
+      <w:pPr>
+        <w:rPr>
+          <w:lang w:val="it-IT"/>
+        </w:rPr>
+      </w:pPr>
+      <w:r>
+        <w:rPr>
+          <w:lang w:val="it-IT"/>
+        </w:rPr>
+        <w:t>DA_FARE</w:t>
+      </w:r>
+    </w:p>
+    <w:p>
+      <w:pPr>
+        <w:pStyle w:val="Titolo1"/>
+        <w:rPr>
+          <w:lang w:val="it-IT"/>
+        </w:rPr>
+      </w:pPr>
+      <w:bookmarkStart w:id="75" w:name="_Toc40454267"/>
+      <w:r>
+        <w:rPr>
+          <w:lang w:val="it-IT"/>
+        </w:rPr>
+        <w:t>Sitografia</w:t>
+      </w:r>
+      <w:bookmarkEnd w:id="75"/>
+    </w:p>
+    <w:p>
+      <w:pPr>
+        <w:rPr>
+          <w:lang w:val="it-IT"/>
+        </w:rPr>
+      </w:pPr>
+      <w:r>
+        <w:rPr>
+          <w:lang w:val="it-IT"/>
+        </w:rPr>
+        <w:t>DA_FARE</w:t>
+      </w:r>
+    </w:p>
+    <w:p>
+      <w:pPr>
+        <w:pStyle w:val="Titolo1"/>
+        <w:rPr>
+          <w:lang w:val="it-IT"/>
+        </w:rPr>
+      </w:pPr>
+      <w:bookmarkStart w:id="76" w:name="_Toc461179235"/>
+      <w:bookmarkStart w:id="77" w:name="_Toc40454268"/>
       <w:r>
         <w:rPr>
           <w:lang w:val="it-IT"/>
         </w:rPr>
         <w:lastRenderedPageBreak/>
-        <w:t>Test</w:t>
-      </w:r>
-      <w:bookmarkEnd w:id="40"/>
-      <w:bookmarkEnd w:id="59"/>
-    </w:p>
-    <w:p>
-      <w:pPr>
-        <w:pStyle w:val="Titolo2"/>
-      </w:pPr>
-      <w:bookmarkStart w:id="60" w:name="_Toc461179224"/>
-      <w:bookmarkStart w:id="61" w:name="_Toc40444319"/>
-      <w:r>
-        <w:t>Protocollo di test</w:t>
-      </w:r>
-      <w:bookmarkEnd w:id="60"/>
-      <w:bookmarkEnd w:id="61"/>
-    </w:p>
-    <w:p>
-      <w:pPr>
-        <w:rPr>
-          <w:lang w:val="it-IT"/>
-        </w:rPr>
-      </w:pPr>
-      <w:r>
-        <w:rPr>
-          <w:lang w:val="it-IT"/>
-        </w:rPr>
-        <w:t>DA_FARE</w:t>
-      </w:r>
-    </w:p>
-    <w:p>
-      <w:pPr>
-        <w:pStyle w:val="Titolo2"/>
-      </w:pPr>
-      <w:bookmarkStart w:id="62" w:name="_Toc461179225"/>
-      <w:bookmarkStart w:id="63" w:name="_Toc40444320"/>
-      <w:r>
-        <w:t>Risultati test</w:t>
-      </w:r>
-      <w:bookmarkEnd w:id="62"/>
-      <w:bookmarkEnd w:id="63"/>
-    </w:p>
-    <w:p>
-      <w:pPr>
-        <w:rPr>
-          <w:lang w:val="it-IT"/>
-        </w:rPr>
-      </w:pPr>
-      <w:bookmarkStart w:id="64" w:name="_Toc461179226"/>
-      <w:r>
-        <w:rPr>
-          <w:lang w:val="it-IT"/>
-        </w:rPr>
-        <w:t>DA_FARE</w:t>
-      </w:r>
-    </w:p>
-    <w:p>
-      <w:pPr>
-        <w:pStyle w:val="Titolo2"/>
-      </w:pPr>
-      <w:bookmarkStart w:id="65" w:name="_Toc40444321"/>
-      <w:r>
-        <w:t>Mancanze</w:t>
-      </w:r>
-      <w:r>
-        <w:t>/limitazioni conosciute</w:t>
-      </w:r>
-      <w:bookmarkEnd w:id="64"/>
-      <w:bookmarkEnd w:id="65"/>
-    </w:p>
-    <w:p>
-      <w:pPr>
-        <w:rPr>
-          <w:lang w:val="it-IT"/>
-        </w:rPr>
-      </w:pPr>
-      <w:bookmarkStart w:id="66" w:name="_Toc461179227"/>
-      <w:r>
-        <w:rPr>
-          <w:lang w:val="it-IT"/>
-        </w:rPr>
-        <w:t>DA_FARE</w:t>
-      </w:r>
-    </w:p>
-    <w:p>
-      <w:pPr>
-        <w:pStyle w:val="Titolo1"/>
-        <w:rPr>
-          <w:lang w:val="it-IT"/>
-        </w:rPr>
-      </w:pPr>
-      <w:bookmarkStart w:id="67" w:name="_Toc40444322"/>
-      <w:r>
-        <w:rPr>
-          <w:lang w:val="it-IT"/>
-        </w:rPr>
-        <w:t>Consuntivo</w:t>
-      </w:r>
-      <w:bookmarkEnd w:id="66"/>
-      <w:bookmarkEnd w:id="67"/>
-    </w:p>
-    <w:p>
-      <w:pPr>
-        <w:rPr>
-          <w:lang w:val="it-IT"/>
-        </w:rPr>
-      </w:pPr>
-      <w:bookmarkStart w:id="68" w:name="_Toc461179228"/>
-      <w:r>
-        <w:rPr>
-          <w:lang w:val="it-IT"/>
-        </w:rPr>
-        <w:t>DA_FARE</w:t>
-      </w:r>
-    </w:p>
-    <w:p>
-      <w:pPr>
-        <w:pStyle w:val="Titolo1"/>
-        <w:rPr>
-          <w:lang w:val="it-IT"/>
-        </w:rPr>
-      </w:pPr>
-      <w:bookmarkStart w:id="69" w:name="_Toc40444323"/>
-      <w:r>
-        <w:rPr>
-          <w:lang w:val="it-IT"/>
-        </w:rPr>
-        <w:t>Conclusioni</w:t>
-      </w:r>
-      <w:bookmarkEnd w:id="68"/>
-      <w:bookmarkEnd w:id="69"/>
-    </w:p>
-    <w:p>
-      <w:pPr>
-        <w:rPr>
-          <w:lang w:val="it-IT"/>
-        </w:rPr>
-      </w:pPr>
-      <w:bookmarkStart w:id="70" w:name="_Toc461179229"/>
-      <w:r>
-        <w:rPr>
-          <w:lang w:val="it-IT"/>
-        </w:rPr>
-        <w:t>DA_FARE</w:t>
-      </w:r>
-    </w:p>
-    <w:p>
-      <w:pPr>
-        <w:pStyle w:val="Titolo2"/>
-      </w:pPr>
-      <w:bookmarkStart w:id="71" w:name="_Toc40444324"/>
-      <w:r>
-        <w:t>Sviluppi futuri</w:t>
-      </w:r>
-      <w:bookmarkEnd w:id="70"/>
-      <w:bookmarkEnd w:id="71"/>
-    </w:p>
-    <w:p>
-      <w:pPr>
-        <w:rPr>
-          <w:lang w:val="it-IT"/>
-        </w:rPr>
-      </w:pPr>
-      <w:bookmarkStart w:id="72" w:name="_Toc461179230"/>
-      <w:r>
-        <w:rPr>
-          <w:lang w:val="it-IT"/>
-        </w:rPr>
-        <w:t>DA_FARE</w:t>
-      </w:r>
-    </w:p>
-    <w:p>
-      <w:pPr>
-        <w:pStyle w:val="Titolo2"/>
-      </w:pPr>
-      <w:bookmarkStart w:id="73" w:name="_Toc40444325"/>
-      <w:r>
-        <w:t>Considerazioni personali</w:t>
-      </w:r>
-      <w:bookmarkEnd w:id="72"/>
-      <w:bookmarkEnd w:id="73"/>
-    </w:p>
-    <w:p>
-      <w:pPr>
-        <w:rPr>
-          <w:lang w:val="it-IT"/>
-        </w:rPr>
-      </w:pPr>
-      <w:r>
-        <w:rPr>
-          <w:lang w:val="it-IT"/>
-        </w:rPr>
-        <w:t>DA_FARE</w:t>
-      </w:r>
-    </w:p>
-    <w:p>
-      <w:pPr>
-        <w:pStyle w:val="Titolo1"/>
-        <w:rPr>
-          <w:lang w:val="it-IT"/>
-        </w:rPr>
-      </w:pPr>
-      <w:bookmarkStart w:id="74" w:name="_Toc40444326"/>
-      <w:r>
-        <w:rPr>
-          <w:lang w:val="it-IT"/>
-        </w:rPr>
-        <w:t>Sitografia</w:t>
-      </w:r>
-      <w:bookmarkEnd w:id="74"/>
-    </w:p>
-    <w:p>
-      <w:pPr>
-        <w:rPr>
-          <w:lang w:val="it-IT"/>
-        </w:rPr>
-      </w:pPr>
-      <w:r>
-        <w:rPr>
-          <w:lang w:val="it-IT"/>
-        </w:rPr>
-        <w:t>DA_FARE</w:t>
-      </w:r>
-    </w:p>
-    <w:p>
-      <w:pPr>
-        <w:pStyle w:val="Titolo1"/>
-        <w:rPr>
-          <w:lang w:val="it-IT"/>
-        </w:rPr>
-      </w:pPr>
-      <w:bookmarkStart w:id="75" w:name="_Toc461179235"/>
-      <w:bookmarkStart w:id="76" w:name="_Toc40444327"/>
-      <w:r>
-        <w:rPr>
-          <w:lang w:val="it-IT"/>
-        </w:rPr>
         <w:t>Allegati</w:t>
       </w:r>
-      <w:bookmarkEnd w:id="75"/>
       <w:bookmarkEnd w:id="76"/>
+      <w:bookmarkEnd w:id="77"/>
     </w:p>
     <w:p>
       <w:r>
@@ -27089,38 +28203,51 @@
     <w:r>
       <w:tab/>
     </w:r>
-    <w:fldSimple w:instr=" FILENAME ">
-      <w:r>
-        <w:rPr>
-          <w:noProof/>
-        </w:rPr>
-        <w:fldChar w:fldCharType="begin"/>
-      </w:r>
-      <w:r>
-        <w:rPr>
-          <w:noProof/>
-        </w:rPr>
-        <w:instrText xml:space="preserve"> FILENAME \* MERGEFORMAT </w:instrText>
-      </w:r>
-      <w:r>
-        <w:rPr>
-          <w:noProof/>
-        </w:rPr>
-        <w:fldChar w:fldCharType="separate"/>
-      </w:r>
-      <w:r>
-        <w:rPr>
-          <w:noProof/>
-        </w:rPr>
-        <w:t>i4_finke_doc_lpi.docx</w:t>
-      </w:r>
-      <w:r>
-        <w:rPr>
-          <w:noProof/>
-        </w:rPr>
-        <w:fldChar w:fldCharType="end"/>
-      </w:r>
-    </w:fldSimple>
+    <w:r>
+      <w:fldChar w:fldCharType="begin"/>
+    </w:r>
+    <w:r>
+      <w:instrText xml:space="preserve"> FILENAME </w:instrText>
+    </w:r>
+    <w:r>
+      <w:fldChar w:fldCharType="separate"/>
+    </w:r>
+    <w:r>
+      <w:rPr>
+        <w:noProof/>
+      </w:rPr>
+      <w:fldChar w:fldCharType="begin"/>
+    </w:r>
+    <w:r>
+      <w:rPr>
+        <w:noProof/>
+      </w:rPr>
+      <w:instrText xml:space="preserve"> FILENAME \* MERGEFORMAT </w:instrText>
+    </w:r>
+    <w:r>
+      <w:rPr>
+        <w:noProof/>
+      </w:rPr>
+      <w:fldChar w:fldCharType="separate"/>
+    </w:r>
+    <w:r>
+      <w:rPr>
+        <w:noProof/>
+      </w:rPr>
+      <w:t>i4_finke_doc_lpi.docx</w:t>
+    </w:r>
+    <w:r>
+      <w:rPr>
+        <w:noProof/>
+      </w:rPr>
+      <w:fldChar w:fldCharType="end"/>
+    </w:r>
+    <w:r>
+      <w:rPr>
+        <w:noProof/>
+      </w:rPr>
+      <w:fldChar w:fldCharType="end"/>
+    </w:r>
     <w:r>
       <w:tab/>
       <w:t>Versione: 1</w:t>
@@ -31745,7 +32872,7 @@
 </file>
 
 <file path=customXml/itemProps1.xml><?xml version="1.0" encoding="utf-8"?>
-<ds:datastoreItem xmlns:ds="http://schemas.openxmlformats.org/officeDocument/2006/customXml" ds:itemID="{8E6CBB08-09EB-44EB-8017-2D98FD0AD618}">
+<ds:datastoreItem xmlns:ds="http://schemas.openxmlformats.org/officeDocument/2006/customXml" ds:itemID="{E491ADBA-F8A6-4C57-AAA9-6C6ACB347D27}">
   <ds:schemaRefs>
     <ds:schemaRef ds:uri="http://schemas.openxmlformats.org/officeDocument/2006/bibliography"/>
   </ds:schemaRefs>

</xml_diff>